<commit_message>
full functionality, gonna add hangman game
</commit_message>
<xml_diff>
--- a/Documentation/CURSE_WORK.docx
+++ b/Documentation/CURSE_WORK.docx
@@ -1,6 +1,6 @@
 
 <file path=word/document.xml><?xml version="1.0" encoding="utf-8"?>
-<w:document xmlns:wpc="http://schemas.microsoft.com/office/word/2010/wordprocessingCanvas" xmlns:cx="http://schemas.microsoft.com/office/drawing/2014/chartex" xmlns:cx1="http://schemas.microsoft.com/office/drawing/2015/9/8/chartex" xmlns:cx2="http://schemas.microsoft.com/office/drawing/2015/10/21/chartex" xmlns:cx3="http://schemas.microsoft.com/office/drawing/2016/5/9/chartex" xmlns:cx4="http://schemas.microsoft.com/office/drawing/2016/5/10/chartex" xmlns:cx5="http://schemas.microsoft.com/office/drawing/2016/5/11/chartex" xmlns:cx6="http://schemas.microsoft.com/office/drawing/2016/5/12/chartex" xmlns:cx7="http://schemas.microsoft.com/office/drawing/2016/5/13/chartex" xmlns:cx8="http://schemas.microsoft.com/office/drawing/2016/5/14/chartex" xmlns:mc="http://schemas.openxmlformats.org/markup-compatibility/2006" xmlns:aink="http://schemas.microsoft.com/office/drawing/2016/ink" xmlns:am3d="http://schemas.microsoft.com/office/drawing/2017/model3d" xmlns:o="urn:schemas-microsoft-com:office:office" xmlns:oel="http://schemas.microsoft.com/office/2019/extlst" xmlns:r="http://schemas.openxmlformats.org/officeDocument/2006/relationships" xmlns:m="http://schemas.openxmlformats.org/officeDocument/2006/math" xmlns:v="urn:schemas-microsoft-com:vml" xmlns:wp14="http://schemas.microsoft.com/office/word/2010/wordprocessingDrawing" xmlns:wp="http://schemas.openxmlformats.org/drawingml/2006/wordprocessingDrawing" xmlns:w10="urn:schemas-microsoft-com:office:word" xmlns:w="http://schemas.openxmlformats.org/wordprocessingml/2006/main" xmlns:w14="http://schemas.microsoft.com/office/word/2010/wordml" xmlns:w15="http://schemas.microsoft.com/office/word/2012/wordml" xmlns:w16cex="http://schemas.microsoft.com/office/word/2018/wordml/cex" xmlns:w16cid="http://schemas.microsoft.com/office/word/2016/wordml/cid" xmlns:w16="http://schemas.microsoft.com/office/word/2018/wordml" xmlns:w16du="http://schemas.microsoft.com/office/word/2023/wordml/word16du" xmlns:w16sdtdh="http://schemas.microsoft.com/office/word/2020/wordml/sdtdatahash" xmlns:w16se="http://schemas.microsoft.com/office/word/2015/wordml/symex" xmlns:wpg="http://schemas.microsoft.com/office/word/2010/wordprocessingGroup" xmlns:wpi="http://schemas.microsoft.com/office/word/2010/wordprocessingInk" xmlns:wne="http://schemas.microsoft.com/office/word/2006/wordml" xmlns:wps="http://schemas.microsoft.com/office/word/2010/wordprocessingShape" mc:Ignorable="w14 w15 w16se w16cid w16 w16cex w16sdtdh w16du wp14">
+<w:document xmlns:wpc="http://schemas.microsoft.com/office/word/2010/wordprocessingCanvas" xmlns:cx="http://schemas.microsoft.com/office/drawing/2014/chartex" xmlns:cx1="http://schemas.microsoft.com/office/drawing/2015/9/8/chartex" xmlns:cx2="http://schemas.microsoft.com/office/drawing/2015/10/21/chartex" xmlns:cx3="http://schemas.microsoft.com/office/drawing/2016/5/9/chartex" xmlns:cx4="http://schemas.microsoft.com/office/drawing/2016/5/10/chartex" xmlns:cx5="http://schemas.microsoft.com/office/drawing/2016/5/11/chartex" xmlns:cx6="http://schemas.microsoft.com/office/drawing/2016/5/12/chartex" xmlns:cx7="http://schemas.microsoft.com/office/drawing/2016/5/13/chartex" xmlns:cx8="http://schemas.microsoft.com/office/drawing/2016/5/14/chartex" xmlns:mc="http://schemas.openxmlformats.org/markup-compatibility/2006" xmlns:aink="http://schemas.microsoft.com/office/drawing/2016/ink" xmlns:am3d="http://schemas.microsoft.com/office/drawing/2017/model3d" xmlns:o="urn:schemas-microsoft-com:office:office" xmlns:r="http://schemas.openxmlformats.org/officeDocument/2006/relationships" xmlns:m="http://schemas.openxmlformats.org/officeDocument/2006/math" xmlns:v="urn:schemas-microsoft-com:vml" xmlns:wp14="http://schemas.microsoft.com/office/word/2010/wordprocessingDrawing" xmlns:wp="http://schemas.openxmlformats.org/drawingml/2006/wordprocessingDrawing" xmlns:w10="urn:schemas-microsoft-com:office:word" xmlns:w="http://schemas.openxmlformats.org/wordprocessingml/2006/main" xmlns:w14="http://schemas.microsoft.com/office/word/2010/wordml" xmlns:w15="http://schemas.microsoft.com/office/word/2012/wordml" xmlns:w16cex="http://schemas.microsoft.com/office/word/2018/wordml/cex" xmlns:w16cid="http://schemas.microsoft.com/office/word/2016/wordml/cid" xmlns:w16="http://schemas.microsoft.com/office/word/2018/wordml" xmlns:w16sdtdh="http://schemas.microsoft.com/office/word/2020/wordml/sdtdatahash" xmlns:w16se="http://schemas.microsoft.com/office/word/2015/wordml/symex" xmlns:wpg="http://schemas.microsoft.com/office/word/2010/wordprocessingGroup" xmlns:wpi="http://schemas.microsoft.com/office/word/2010/wordprocessingInk" xmlns:wne="http://schemas.microsoft.com/office/word/2006/wordml" xmlns:wps="http://schemas.microsoft.com/office/word/2010/wordprocessingShape" mc:Ignorable="w14 w15 w16se w16cid w16 w16cex w16sdtdh wp14">
   <w:body>
     <w:p>
       <w:pPr>
@@ -135,7 +135,16 @@
           <w:szCs w:val="28"/>
           <w:lang w:val="ru-RU"/>
         </w:rPr>
-        <w:t>разработать</w:t>
+        <w:t>разработ</w:t>
+      </w:r>
+      <w:r>
+        <w:rPr>
+          <w:rFonts w:ascii="Times New Roman" w:hAnsi="Times New Roman" w:cs="Times New Roman"/>
+          <w:sz w:val="28"/>
+          <w:szCs w:val="28"/>
+          <w:lang w:val="ru-RU"/>
+        </w:rPr>
+        <w:t>ка</w:t>
       </w:r>
       <w:r>
         <w:rPr>
@@ -298,7 +307,7 @@
           <w:szCs w:val="28"/>
           <w:lang w:val="ru-RU"/>
         </w:rPr>
-        <w:t>-</w:t>
+        <w:t>—</w:t>
       </w:r>
       <w:r>
         <w:rPr>
@@ -2048,17 +2057,15 @@
         </w:rPr>
         <w:t xml:space="preserve"> </w:t>
       </w:r>
-      <w:proofErr w:type="gramStart"/>
-      <w:r>
-        <w:rPr>
-          <w:rFonts w:ascii="Times New Roman" w:hAnsi="Times New Roman" w:cs="Times New Roman"/>
-          <w:sz w:val="28"/>
-          <w:szCs w:val="28"/>
-          <w:lang w:val="ru-RU"/>
-        </w:rPr>
-        <w:t>разработки</w:t>
-      </w:r>
-      <w:proofErr w:type="gramEnd"/>
+      <w:r>
+        <w:rPr>
+          <w:rFonts w:ascii="Times New Roman" w:hAnsi="Times New Roman" w:cs="Times New Roman"/>
+          <w:sz w:val="28"/>
+          <w:szCs w:val="28"/>
+          <w:lang w:val="ru-RU"/>
+        </w:rPr>
+        <w:t>разработки,</w:t>
+      </w:r>
       <w:r>
         <w:rPr>
           <w:rFonts w:ascii="Times New Roman" w:hAnsi="Times New Roman" w:cs="Times New Roman"/>
@@ -4930,606 +4937,6 @@
           <w:lang w:val="ru-RU"/>
         </w:rPr>
         <w:t>длину.</w:t>
-      </w:r>
-    </w:p>
-    <w:p>
-      <w:pPr>
-        <w:spacing w:after="0" w:line="240" w:lineRule="auto"/>
-        <w:ind w:right="-1044" w:firstLine="709"/>
-        <w:jc w:val="both"/>
-        <w:rPr>
-          <w:rFonts w:ascii="Times New Roman" w:hAnsi="Times New Roman" w:cs="Times New Roman"/>
-          <w:sz w:val="28"/>
-          <w:szCs w:val="28"/>
-          <w:lang w:val="ru-RU"/>
-        </w:rPr>
-      </w:pPr>
-      <w:r>
-        <w:rPr>
-          <w:rFonts w:ascii="Times New Roman" w:hAnsi="Times New Roman" w:cs="Times New Roman"/>
-          <w:sz w:val="28"/>
-          <w:szCs w:val="28"/>
-          <w:lang w:val="ru-RU"/>
-        </w:rPr>
-        <w:t>Некоторые</w:t>
-      </w:r>
-      <w:r>
-        <w:rPr>
-          <w:rFonts w:ascii="Times New Roman" w:hAnsi="Times New Roman" w:cs="Times New Roman"/>
-          <w:sz w:val="28"/>
-          <w:szCs w:val="28"/>
-          <w:lang w:val="ru-RU"/>
-        </w:rPr>
-        <w:t xml:space="preserve"> </w:t>
-      </w:r>
-      <w:r>
-        <w:rPr>
-          <w:rFonts w:ascii="Times New Roman" w:hAnsi="Times New Roman" w:cs="Times New Roman"/>
-          <w:sz w:val="28"/>
-          <w:szCs w:val="28"/>
-          <w:lang w:val="ru-RU"/>
-        </w:rPr>
-        <w:t>языки</w:t>
-      </w:r>
-      <w:r>
-        <w:rPr>
-          <w:rFonts w:ascii="Times New Roman" w:hAnsi="Times New Roman" w:cs="Times New Roman"/>
-          <w:sz w:val="28"/>
-          <w:szCs w:val="28"/>
-          <w:lang w:val="ru-RU"/>
-        </w:rPr>
-        <w:t xml:space="preserve"> </w:t>
-      </w:r>
-      <w:r>
-        <w:rPr>
-          <w:rFonts w:ascii="Times New Roman" w:hAnsi="Times New Roman" w:cs="Times New Roman"/>
-          <w:sz w:val="28"/>
-          <w:szCs w:val="28"/>
-          <w:lang w:val="ru-RU"/>
-        </w:rPr>
-        <w:t>программирования</w:t>
-      </w:r>
-      <w:r>
-        <w:rPr>
-          <w:rFonts w:ascii="Times New Roman" w:hAnsi="Times New Roman" w:cs="Times New Roman"/>
-          <w:sz w:val="28"/>
-          <w:szCs w:val="28"/>
-          <w:lang w:val="ru-RU"/>
-        </w:rPr>
-        <w:t xml:space="preserve"> </w:t>
-      </w:r>
-      <w:r>
-        <w:rPr>
-          <w:rFonts w:ascii="Times New Roman" w:hAnsi="Times New Roman" w:cs="Times New Roman"/>
-          <w:sz w:val="28"/>
-          <w:szCs w:val="28"/>
-          <w:lang w:val="ru-RU"/>
-        </w:rPr>
-        <w:t>накладывают</w:t>
-      </w:r>
-      <w:r>
-        <w:rPr>
-          <w:rFonts w:ascii="Times New Roman" w:hAnsi="Times New Roman" w:cs="Times New Roman"/>
-          <w:sz w:val="28"/>
-          <w:szCs w:val="28"/>
-          <w:lang w:val="ru-RU"/>
-        </w:rPr>
-        <w:t xml:space="preserve"> </w:t>
-      </w:r>
-      <w:r>
-        <w:rPr>
-          <w:rFonts w:ascii="Times New Roman" w:hAnsi="Times New Roman" w:cs="Times New Roman"/>
-          <w:sz w:val="28"/>
-          <w:szCs w:val="28"/>
-          <w:lang w:val="ru-RU"/>
-        </w:rPr>
-        <w:t>ограничения</w:t>
-      </w:r>
-      <w:r>
-        <w:rPr>
-          <w:rFonts w:ascii="Times New Roman" w:hAnsi="Times New Roman" w:cs="Times New Roman"/>
-          <w:sz w:val="28"/>
-          <w:szCs w:val="28"/>
-          <w:lang w:val="ru-RU"/>
-        </w:rPr>
-        <w:t xml:space="preserve"> </w:t>
-      </w:r>
-      <w:r>
-        <w:rPr>
-          <w:rFonts w:ascii="Times New Roman" w:hAnsi="Times New Roman" w:cs="Times New Roman"/>
-          <w:sz w:val="28"/>
-          <w:szCs w:val="28"/>
-          <w:lang w:val="ru-RU"/>
-        </w:rPr>
-        <w:t>на</w:t>
-      </w:r>
-      <w:r>
-        <w:rPr>
-          <w:rFonts w:ascii="Times New Roman" w:hAnsi="Times New Roman" w:cs="Times New Roman"/>
-          <w:sz w:val="28"/>
-          <w:szCs w:val="28"/>
-          <w:lang w:val="ru-RU"/>
-        </w:rPr>
-        <w:t xml:space="preserve"> </w:t>
-      </w:r>
-      <w:r>
-        <w:rPr>
-          <w:rFonts w:ascii="Times New Roman" w:hAnsi="Times New Roman" w:cs="Times New Roman"/>
-          <w:sz w:val="28"/>
-          <w:szCs w:val="28"/>
-          <w:lang w:val="ru-RU"/>
-        </w:rPr>
-        <w:t>максимальную</w:t>
-      </w:r>
-      <w:r>
-        <w:rPr>
-          <w:rFonts w:ascii="Times New Roman" w:hAnsi="Times New Roman" w:cs="Times New Roman"/>
-          <w:sz w:val="28"/>
-          <w:szCs w:val="28"/>
-          <w:lang w:val="ru-RU"/>
-        </w:rPr>
-        <w:t xml:space="preserve"> </w:t>
-      </w:r>
-      <w:r>
-        <w:rPr>
-          <w:rFonts w:ascii="Times New Roman" w:hAnsi="Times New Roman" w:cs="Times New Roman"/>
-          <w:sz w:val="28"/>
-          <w:szCs w:val="28"/>
-          <w:lang w:val="ru-RU"/>
-        </w:rPr>
-        <w:t>длину</w:t>
-      </w:r>
-      <w:r>
-        <w:rPr>
-          <w:rFonts w:ascii="Times New Roman" w:hAnsi="Times New Roman" w:cs="Times New Roman"/>
-          <w:sz w:val="28"/>
-          <w:szCs w:val="28"/>
-          <w:lang w:val="ru-RU"/>
-        </w:rPr>
-        <w:t xml:space="preserve"> </w:t>
-      </w:r>
-      <w:r>
-        <w:rPr>
-          <w:rFonts w:ascii="Times New Roman" w:hAnsi="Times New Roman" w:cs="Times New Roman"/>
-          <w:sz w:val="28"/>
-          <w:szCs w:val="28"/>
-          <w:lang w:val="ru-RU"/>
-        </w:rPr>
-        <w:t>строки,</w:t>
-      </w:r>
-      <w:r>
-        <w:rPr>
-          <w:rFonts w:ascii="Times New Roman" w:hAnsi="Times New Roman" w:cs="Times New Roman"/>
-          <w:sz w:val="28"/>
-          <w:szCs w:val="28"/>
-          <w:lang w:val="ru-RU"/>
-        </w:rPr>
-        <w:t xml:space="preserve"> </w:t>
-      </w:r>
-      <w:r>
-        <w:rPr>
-          <w:rFonts w:ascii="Times New Roman" w:hAnsi="Times New Roman" w:cs="Times New Roman"/>
-          <w:sz w:val="28"/>
-          <w:szCs w:val="28"/>
-          <w:lang w:val="ru-RU"/>
-        </w:rPr>
-        <w:t>но</w:t>
-      </w:r>
-      <w:r>
-        <w:rPr>
-          <w:rFonts w:ascii="Times New Roman" w:hAnsi="Times New Roman" w:cs="Times New Roman"/>
-          <w:sz w:val="28"/>
-          <w:szCs w:val="28"/>
-          <w:lang w:val="ru-RU"/>
-        </w:rPr>
-        <w:t xml:space="preserve"> </w:t>
-      </w:r>
-      <w:r>
-        <w:rPr>
-          <w:rFonts w:ascii="Times New Roman" w:hAnsi="Times New Roman" w:cs="Times New Roman"/>
-          <w:sz w:val="28"/>
-          <w:szCs w:val="28"/>
-          <w:lang w:val="ru-RU"/>
-        </w:rPr>
-        <w:t>в</w:t>
-      </w:r>
-      <w:r>
-        <w:rPr>
-          <w:rFonts w:ascii="Times New Roman" w:hAnsi="Times New Roman" w:cs="Times New Roman"/>
-          <w:sz w:val="28"/>
-          <w:szCs w:val="28"/>
-          <w:lang w:val="ru-RU"/>
-        </w:rPr>
-        <w:t xml:space="preserve"> </w:t>
-      </w:r>
-      <w:r>
-        <w:rPr>
-          <w:rFonts w:ascii="Times New Roman" w:hAnsi="Times New Roman" w:cs="Times New Roman"/>
-          <w:sz w:val="28"/>
-          <w:szCs w:val="28"/>
-          <w:lang w:val="ru-RU"/>
-        </w:rPr>
-        <w:t>большинстве</w:t>
-      </w:r>
-      <w:r>
-        <w:rPr>
-          <w:rFonts w:ascii="Times New Roman" w:hAnsi="Times New Roman" w:cs="Times New Roman"/>
-          <w:sz w:val="28"/>
-          <w:szCs w:val="28"/>
-          <w:lang w:val="ru-RU"/>
-        </w:rPr>
-        <w:t xml:space="preserve"> </w:t>
-      </w:r>
-      <w:r>
-        <w:rPr>
-          <w:rFonts w:ascii="Times New Roman" w:hAnsi="Times New Roman" w:cs="Times New Roman"/>
-          <w:sz w:val="28"/>
-          <w:szCs w:val="28"/>
-          <w:lang w:val="ru-RU"/>
-        </w:rPr>
-        <w:t>языков</w:t>
-      </w:r>
-      <w:r>
-        <w:rPr>
-          <w:rFonts w:ascii="Times New Roman" w:hAnsi="Times New Roman" w:cs="Times New Roman"/>
-          <w:sz w:val="28"/>
-          <w:szCs w:val="28"/>
-          <w:lang w:val="ru-RU"/>
-        </w:rPr>
-        <w:t xml:space="preserve"> </w:t>
-      </w:r>
-      <w:r>
-        <w:rPr>
-          <w:rFonts w:ascii="Times New Roman" w:hAnsi="Times New Roman" w:cs="Times New Roman"/>
-          <w:sz w:val="28"/>
-          <w:szCs w:val="28"/>
-          <w:lang w:val="ru-RU"/>
-        </w:rPr>
-        <w:t>подобные</w:t>
-      </w:r>
-      <w:r>
-        <w:rPr>
-          <w:rFonts w:ascii="Times New Roman" w:hAnsi="Times New Roman" w:cs="Times New Roman"/>
-          <w:sz w:val="28"/>
-          <w:szCs w:val="28"/>
-          <w:lang w:val="ru-RU"/>
-        </w:rPr>
-        <w:t xml:space="preserve"> </w:t>
-      </w:r>
-      <w:r>
-        <w:rPr>
-          <w:rFonts w:ascii="Times New Roman" w:hAnsi="Times New Roman" w:cs="Times New Roman"/>
-          <w:sz w:val="28"/>
-          <w:szCs w:val="28"/>
-          <w:lang w:val="ru-RU"/>
-        </w:rPr>
-        <w:t>ограничения</w:t>
-      </w:r>
-      <w:r>
-        <w:rPr>
-          <w:rFonts w:ascii="Times New Roman" w:hAnsi="Times New Roman" w:cs="Times New Roman"/>
-          <w:sz w:val="28"/>
-          <w:szCs w:val="28"/>
-          <w:lang w:val="ru-RU"/>
-        </w:rPr>
-        <w:t xml:space="preserve"> </w:t>
-      </w:r>
-      <w:r>
-        <w:rPr>
-          <w:rFonts w:ascii="Times New Roman" w:hAnsi="Times New Roman" w:cs="Times New Roman"/>
-          <w:sz w:val="28"/>
-          <w:szCs w:val="28"/>
-          <w:lang w:val="ru-RU"/>
-        </w:rPr>
-        <w:t>отсутствуют.</w:t>
-      </w:r>
-      <w:r>
-        <w:rPr>
-          <w:rFonts w:ascii="Times New Roman" w:hAnsi="Times New Roman" w:cs="Times New Roman"/>
-          <w:sz w:val="28"/>
-          <w:szCs w:val="28"/>
-          <w:lang w:val="ru-RU"/>
-        </w:rPr>
-        <w:t xml:space="preserve"> </w:t>
-      </w:r>
-      <w:r>
-        <w:rPr>
-          <w:rFonts w:ascii="Times New Roman" w:hAnsi="Times New Roman" w:cs="Times New Roman"/>
-          <w:sz w:val="28"/>
-          <w:szCs w:val="28"/>
-          <w:lang w:val="ru-RU"/>
-        </w:rPr>
-        <w:t>При</w:t>
-      </w:r>
-      <w:r>
-        <w:rPr>
-          <w:rFonts w:ascii="Times New Roman" w:hAnsi="Times New Roman" w:cs="Times New Roman"/>
-          <w:sz w:val="28"/>
-          <w:szCs w:val="28"/>
-          <w:lang w:val="ru-RU"/>
-        </w:rPr>
-        <w:t xml:space="preserve"> </w:t>
-      </w:r>
-      <w:r>
-        <w:rPr>
-          <w:rFonts w:ascii="Times New Roman" w:hAnsi="Times New Roman" w:cs="Times New Roman"/>
-          <w:sz w:val="28"/>
-          <w:szCs w:val="28"/>
-          <w:lang w:val="ru-RU"/>
-        </w:rPr>
-        <w:t>использовании</w:t>
-      </w:r>
-      <w:r>
-        <w:rPr>
-          <w:rFonts w:ascii="Times New Roman" w:hAnsi="Times New Roman" w:cs="Times New Roman"/>
-          <w:sz w:val="28"/>
-          <w:szCs w:val="28"/>
-          <w:lang w:val="ru-RU"/>
-        </w:rPr>
-        <w:t xml:space="preserve"> </w:t>
-      </w:r>
-      <w:r>
-        <w:rPr>
-          <w:rFonts w:ascii="Times New Roman" w:hAnsi="Times New Roman" w:cs="Times New Roman"/>
-          <w:sz w:val="28"/>
-          <w:szCs w:val="28"/>
-          <w:lang w:val="ru-RU"/>
-        </w:rPr>
-        <w:t>«</w:t>
-      </w:r>
-      <w:proofErr w:type="spellStart"/>
-      <w:r>
-        <w:rPr>
-          <w:rFonts w:ascii="Times New Roman" w:hAnsi="Times New Roman" w:cs="Times New Roman"/>
-          <w:sz w:val="28"/>
-          <w:szCs w:val="28"/>
-          <w:lang w:val="ru-RU"/>
-        </w:rPr>
-        <w:t>Unicode</w:t>
-      </w:r>
-      <w:proofErr w:type="spellEnd"/>
-      <w:r>
-        <w:rPr>
-          <w:rFonts w:ascii="Times New Roman" w:hAnsi="Times New Roman" w:cs="Times New Roman"/>
-          <w:sz w:val="28"/>
-          <w:szCs w:val="28"/>
-          <w:lang w:val="ru-RU"/>
-        </w:rPr>
-        <w:t>»</w:t>
-      </w:r>
-      <w:r>
-        <w:rPr>
-          <w:rFonts w:ascii="Times New Roman" w:hAnsi="Times New Roman" w:cs="Times New Roman"/>
-          <w:sz w:val="28"/>
-          <w:szCs w:val="28"/>
-          <w:lang w:val="ru-RU"/>
-        </w:rPr>
-        <w:t xml:space="preserve"> </w:t>
-      </w:r>
-      <w:r>
-        <w:rPr>
-          <w:rFonts w:ascii="Times New Roman" w:hAnsi="Times New Roman" w:cs="Times New Roman"/>
-          <w:sz w:val="28"/>
-          <w:szCs w:val="28"/>
-          <w:lang w:val="ru-RU"/>
-        </w:rPr>
-        <w:t>каждый</w:t>
-      </w:r>
-      <w:r>
-        <w:rPr>
-          <w:rFonts w:ascii="Times New Roman" w:hAnsi="Times New Roman" w:cs="Times New Roman"/>
-          <w:sz w:val="28"/>
-          <w:szCs w:val="28"/>
-          <w:lang w:val="ru-RU"/>
-        </w:rPr>
-        <w:t xml:space="preserve"> </w:t>
-      </w:r>
-      <w:r>
-        <w:rPr>
-          <w:rFonts w:ascii="Times New Roman" w:hAnsi="Times New Roman" w:cs="Times New Roman"/>
-          <w:sz w:val="28"/>
-          <w:szCs w:val="28"/>
-          <w:lang w:val="ru-RU"/>
-        </w:rPr>
-        <w:t>символ</w:t>
-      </w:r>
-      <w:r>
-        <w:rPr>
-          <w:rFonts w:ascii="Times New Roman" w:hAnsi="Times New Roman" w:cs="Times New Roman"/>
-          <w:sz w:val="28"/>
-          <w:szCs w:val="28"/>
-          <w:lang w:val="ru-RU"/>
-        </w:rPr>
-        <w:t xml:space="preserve"> </w:t>
-      </w:r>
-      <w:r>
-        <w:rPr>
-          <w:rFonts w:ascii="Times New Roman" w:hAnsi="Times New Roman" w:cs="Times New Roman"/>
-          <w:sz w:val="28"/>
-          <w:szCs w:val="28"/>
-          <w:lang w:val="ru-RU"/>
-        </w:rPr>
-        <w:t>строкового</w:t>
-      </w:r>
-      <w:r>
-        <w:rPr>
-          <w:rFonts w:ascii="Times New Roman" w:hAnsi="Times New Roman" w:cs="Times New Roman"/>
-          <w:sz w:val="28"/>
-          <w:szCs w:val="28"/>
-          <w:lang w:val="ru-RU"/>
-        </w:rPr>
-        <w:t xml:space="preserve"> </w:t>
-      </w:r>
-      <w:r>
-        <w:rPr>
-          <w:rFonts w:ascii="Times New Roman" w:hAnsi="Times New Roman" w:cs="Times New Roman"/>
-          <w:sz w:val="28"/>
-          <w:szCs w:val="28"/>
-          <w:lang w:val="ru-RU"/>
-        </w:rPr>
-        <w:t>типа</w:t>
-      </w:r>
-      <w:r>
-        <w:rPr>
-          <w:rFonts w:ascii="Times New Roman" w:hAnsi="Times New Roman" w:cs="Times New Roman"/>
-          <w:sz w:val="28"/>
-          <w:szCs w:val="28"/>
-          <w:lang w:val="ru-RU"/>
-        </w:rPr>
-        <w:t xml:space="preserve"> </w:t>
-      </w:r>
-      <w:r>
-        <w:rPr>
-          <w:rFonts w:ascii="Times New Roman" w:hAnsi="Times New Roman" w:cs="Times New Roman"/>
-          <w:sz w:val="28"/>
-          <w:szCs w:val="28"/>
-          <w:lang w:val="ru-RU"/>
-        </w:rPr>
-        <w:t>может</w:t>
-      </w:r>
-      <w:r>
-        <w:rPr>
-          <w:rFonts w:ascii="Times New Roman" w:hAnsi="Times New Roman" w:cs="Times New Roman"/>
-          <w:sz w:val="28"/>
-          <w:szCs w:val="28"/>
-          <w:lang w:val="ru-RU"/>
-        </w:rPr>
-        <w:t xml:space="preserve"> </w:t>
-      </w:r>
-      <w:r>
-        <w:rPr>
-          <w:rFonts w:ascii="Times New Roman" w:hAnsi="Times New Roman" w:cs="Times New Roman"/>
-          <w:sz w:val="28"/>
-          <w:szCs w:val="28"/>
-          <w:lang w:val="ru-RU"/>
-        </w:rPr>
-        <w:t>требовать</w:t>
-      </w:r>
-      <w:r>
-        <w:rPr>
-          <w:rFonts w:ascii="Times New Roman" w:hAnsi="Times New Roman" w:cs="Times New Roman"/>
-          <w:sz w:val="28"/>
-          <w:szCs w:val="28"/>
-          <w:lang w:val="ru-RU"/>
-        </w:rPr>
-        <w:t xml:space="preserve"> </w:t>
-      </w:r>
-      <w:r>
-        <w:rPr>
-          <w:rFonts w:ascii="Times New Roman" w:hAnsi="Times New Roman" w:cs="Times New Roman"/>
-          <w:sz w:val="28"/>
-          <w:szCs w:val="28"/>
-          <w:lang w:val="ru-RU"/>
-        </w:rPr>
-        <w:t>двух</w:t>
-      </w:r>
-      <w:r>
-        <w:rPr>
-          <w:rFonts w:ascii="Times New Roman" w:hAnsi="Times New Roman" w:cs="Times New Roman"/>
-          <w:sz w:val="28"/>
-          <w:szCs w:val="28"/>
-          <w:lang w:val="ru-RU"/>
-        </w:rPr>
-        <w:t xml:space="preserve"> </w:t>
-      </w:r>
-      <w:r>
-        <w:rPr>
-          <w:rFonts w:ascii="Times New Roman" w:hAnsi="Times New Roman" w:cs="Times New Roman"/>
-          <w:sz w:val="28"/>
-          <w:szCs w:val="28"/>
-          <w:lang w:val="ru-RU"/>
-        </w:rPr>
-        <w:t>или</w:t>
-      </w:r>
-      <w:r>
-        <w:rPr>
-          <w:rFonts w:ascii="Times New Roman" w:hAnsi="Times New Roman" w:cs="Times New Roman"/>
-          <w:sz w:val="28"/>
-          <w:szCs w:val="28"/>
-          <w:lang w:val="ru-RU"/>
-        </w:rPr>
-        <w:t xml:space="preserve"> </w:t>
-      </w:r>
-      <w:r>
-        <w:rPr>
-          <w:rFonts w:ascii="Times New Roman" w:hAnsi="Times New Roman" w:cs="Times New Roman"/>
-          <w:sz w:val="28"/>
-          <w:szCs w:val="28"/>
-          <w:lang w:val="ru-RU"/>
-        </w:rPr>
-        <w:t>четырёх</w:t>
-      </w:r>
-      <w:r>
-        <w:rPr>
-          <w:rFonts w:ascii="Times New Roman" w:hAnsi="Times New Roman" w:cs="Times New Roman"/>
-          <w:sz w:val="28"/>
-          <w:szCs w:val="28"/>
-          <w:lang w:val="ru-RU"/>
-        </w:rPr>
-        <w:t xml:space="preserve"> </w:t>
-      </w:r>
-      <w:r>
-        <w:rPr>
-          <w:rFonts w:ascii="Times New Roman" w:hAnsi="Times New Roman" w:cs="Times New Roman"/>
-          <w:sz w:val="28"/>
-          <w:szCs w:val="28"/>
-          <w:lang w:val="ru-RU"/>
-        </w:rPr>
-        <w:t>байтов</w:t>
-      </w:r>
-      <w:r>
-        <w:rPr>
-          <w:rFonts w:ascii="Times New Roman" w:hAnsi="Times New Roman" w:cs="Times New Roman"/>
-          <w:sz w:val="28"/>
-          <w:szCs w:val="28"/>
-          <w:lang w:val="ru-RU"/>
-        </w:rPr>
-        <w:t xml:space="preserve"> </w:t>
-      </w:r>
-      <w:r>
-        <w:rPr>
-          <w:rFonts w:ascii="Times New Roman" w:hAnsi="Times New Roman" w:cs="Times New Roman"/>
-          <w:sz w:val="28"/>
-          <w:szCs w:val="28"/>
-          <w:lang w:val="ru-RU"/>
-        </w:rPr>
-        <w:t>для</w:t>
-      </w:r>
-      <w:r>
-        <w:rPr>
-          <w:rFonts w:ascii="Times New Roman" w:hAnsi="Times New Roman" w:cs="Times New Roman"/>
-          <w:sz w:val="28"/>
-          <w:szCs w:val="28"/>
-          <w:lang w:val="ru-RU"/>
-        </w:rPr>
-        <w:t xml:space="preserve"> </w:t>
-      </w:r>
-      <w:r>
-        <w:rPr>
-          <w:rFonts w:ascii="Times New Roman" w:hAnsi="Times New Roman" w:cs="Times New Roman"/>
-          <w:sz w:val="28"/>
-          <w:szCs w:val="28"/>
-          <w:lang w:val="ru-RU"/>
-        </w:rPr>
-        <w:t>своего</w:t>
-      </w:r>
-      <w:r>
-        <w:rPr>
-          <w:rFonts w:ascii="Times New Roman" w:hAnsi="Times New Roman" w:cs="Times New Roman"/>
-          <w:sz w:val="28"/>
-          <w:szCs w:val="28"/>
-          <w:lang w:val="ru-RU"/>
-        </w:rPr>
-        <w:t xml:space="preserve"> </w:t>
-      </w:r>
-      <w:r>
-        <w:rPr>
-          <w:rFonts w:ascii="Times New Roman" w:hAnsi="Times New Roman" w:cs="Times New Roman"/>
-          <w:sz w:val="28"/>
-          <w:szCs w:val="28"/>
-          <w:lang w:val="ru-RU"/>
-        </w:rPr>
-        <w:t>представления.</w:t>
       </w:r>
     </w:p>
     <w:p>
@@ -5784,16 +5191,16 @@
           <w:szCs w:val="28"/>
           <w:lang w:val="ru-RU"/>
         </w:rPr>
-        <w:t xml:space="preserve"> </w:t>
-      </w:r>
-      <w:r>
-        <w:rPr>
-          <w:rFonts w:ascii="Times New Roman" w:hAnsi="Times New Roman" w:cs="Times New Roman"/>
-          <w:sz w:val="28"/>
-          <w:szCs w:val="28"/>
-          <w:lang w:val="ru-RU"/>
-        </w:rPr>
-        <w:t>(до</w:t>
+        <w:t xml:space="preserve">, </w:t>
+      </w:r>
+      <w:r>
+        <w:rPr>
+          <w:rFonts w:ascii="Times New Roman" w:hAnsi="Times New Roman" w:cs="Times New Roman"/>
+          <w:sz w:val="28"/>
+          <w:szCs w:val="28"/>
+          <w:lang w:val="ru-RU"/>
+        </w:rPr>
+        <w:t>до</w:t>
       </w:r>
       <w:r>
         <w:rPr>
@@ -5847,7 +5254,7 @@
           <w:szCs w:val="28"/>
           <w:lang w:val="ru-RU"/>
         </w:rPr>
-        <w:t>мегабайтов);</w:t>
+        <w:t>мегабайтов;</w:t>
       </w:r>
     </w:p>
     <w:p>
@@ -6601,25 +6008,16 @@
           <w:szCs w:val="28"/>
           <w:lang w:val="ru-RU"/>
         </w:rPr>
-        <w:t>отдельной</w:t>
-      </w:r>
-      <w:r>
-        <w:rPr>
-          <w:rFonts w:ascii="Times New Roman" w:hAnsi="Times New Roman" w:cs="Times New Roman"/>
-          <w:sz w:val="28"/>
-          <w:szCs w:val="28"/>
-          <w:lang w:val="ru-RU"/>
-        </w:rPr>
-        <w:t xml:space="preserve"> </w:t>
-      </w:r>
-      <w:r>
-        <w:rPr>
-          <w:rFonts w:ascii="Times New Roman" w:hAnsi="Times New Roman" w:cs="Times New Roman"/>
-          <w:sz w:val="28"/>
-          <w:szCs w:val="28"/>
-          <w:lang w:val="ru-RU"/>
-        </w:rPr>
-        <w:t>(служебной)</w:t>
+        <w:t>отдельно</w:t>
+      </w:r>
+      <w:r>
+        <w:rPr>
+          <w:rFonts w:ascii="Times New Roman" w:hAnsi="Times New Roman" w:cs="Times New Roman"/>
+          <w:sz w:val="28"/>
+          <w:szCs w:val="28"/>
+          <w:lang w:val="ru-RU"/>
+        </w:rPr>
+        <w:t>й</w:t>
       </w:r>
       <w:r>
         <w:rPr>
@@ -9768,7 +9166,6 @@
           <w:szCs w:val="28"/>
           <w:lang w:val="ru-RU"/>
         </w:rPr>
-        <w:lastRenderedPageBreak/>
         <w:t>размер</w:t>
       </w:r>
       <w:r>
@@ -10443,6 +9840,7 @@
           <w:szCs w:val="28"/>
           <w:lang w:val="ru-RU"/>
         </w:rPr>
+        <w:lastRenderedPageBreak/>
         <w:t>размер</w:t>
       </w:r>
       <w:r>
@@ -10710,17 +10108,15 @@
         </w:rPr>
         <w:t xml:space="preserve"> </w:t>
       </w:r>
-      <w:proofErr w:type="gramStart"/>
-      <w:r>
-        <w:rPr>
-          <w:rFonts w:ascii="Times New Roman" w:hAnsi="Times New Roman" w:cs="Times New Roman"/>
-          <w:sz w:val="28"/>
-          <w:szCs w:val="28"/>
-          <w:lang w:val="ru-RU"/>
-        </w:rPr>
-        <w:t>том</w:t>
-      </w:r>
-      <w:proofErr w:type="gramEnd"/>
+      <w:r>
+        <w:rPr>
+          <w:rFonts w:ascii="Times New Roman" w:hAnsi="Times New Roman" w:cs="Times New Roman"/>
+          <w:sz w:val="28"/>
+          <w:szCs w:val="28"/>
+          <w:lang w:val="ru-RU"/>
+        </w:rPr>
+        <w:t>том,</w:t>
+      </w:r>
       <w:r>
         <w:rPr>
           <w:rFonts w:ascii="Times New Roman" w:hAnsi="Times New Roman" w:cs="Times New Roman"/>
@@ -15149,32 +14545,6 @@
     <w:p>
       <w:pPr>
         <w:spacing w:after="0" w:line="240" w:lineRule="auto"/>
-        <w:ind w:left="709" w:right="-1044"/>
-        <w:jc w:val="both"/>
-        <w:rPr>
-          <w:rFonts w:ascii="Times New Roman" w:hAnsi="Times New Roman" w:cs="Times New Roman"/>
-          <w:sz w:val="28"/>
-          <w:szCs w:val="28"/>
-          <w:lang w:val="ru-RU"/>
-        </w:rPr>
-      </w:pPr>
-    </w:p>
-    <w:p>
-      <w:pPr>
-        <w:spacing w:after="0" w:line="240" w:lineRule="auto"/>
-        <w:ind w:left="709" w:right="-1044"/>
-        <w:jc w:val="both"/>
-        <w:rPr>
-          <w:rFonts w:ascii="Times New Roman" w:hAnsi="Times New Roman" w:cs="Times New Roman"/>
-          <w:sz w:val="28"/>
-          <w:szCs w:val="28"/>
-          <w:lang w:val="ru-RU"/>
-        </w:rPr>
-      </w:pPr>
-    </w:p>
-    <w:p>
-      <w:pPr>
-        <w:spacing w:after="0" w:line="240" w:lineRule="auto"/>
         <w:ind w:right="-1044" w:firstLine="709"/>
         <w:jc w:val="both"/>
         <w:rPr>
@@ -15191,7 +14561,6 @@
           <w:szCs w:val="28"/>
           <w:lang w:val="ru-RU"/>
         </w:rPr>
-        <w:lastRenderedPageBreak/>
         <w:t>Производные</w:t>
       </w:r>
       <w:r>
@@ -15558,6 +14927,7 @@
           <w:szCs w:val="28"/>
           <w:lang w:val="ru-RU"/>
         </w:rPr>
+        <w:lastRenderedPageBreak/>
         <w:t>проверка</w:t>
       </w:r>
       <w:r>
@@ -20342,16 +19712,7 @@
           <w:szCs w:val="28"/>
           <w:lang w:val="ru-RU"/>
         </w:rPr>
-        <w:t>-</w:t>
-      </w:r>
-      <w:r>
-        <w:rPr>
-          <w:rFonts w:ascii="Times New Roman" w:hAnsi="Times New Roman" w:cs="Times New Roman"/>
-          <w:sz w:val="28"/>
-          <w:szCs w:val="28"/>
-          <w:lang w:val="ru-RU"/>
-        </w:rPr>
-        <w:t xml:space="preserve"> </w:t>
+        <w:t xml:space="preserve">— </w:t>
       </w:r>
       <w:r>
         <w:rPr>
@@ -20431,16 +19792,7 @@
           <w:szCs w:val="28"/>
           <w:lang w:val="ru-RU"/>
         </w:rPr>
-        <w:t>-</w:t>
-      </w:r>
-      <w:r>
-        <w:rPr>
-          <w:rFonts w:ascii="Times New Roman" w:hAnsi="Times New Roman" w:cs="Times New Roman"/>
-          <w:sz w:val="28"/>
-          <w:szCs w:val="28"/>
-          <w:lang w:val="ru-RU"/>
-        </w:rPr>
-        <w:t xml:space="preserve"> </w:t>
+        <w:t xml:space="preserve">— </w:t>
       </w:r>
       <w:r>
         <w:rPr>
@@ -20520,16 +19872,7 @@
           <w:szCs w:val="28"/>
           <w:lang w:val="ru-RU"/>
         </w:rPr>
-        <w:t>-</w:t>
-      </w:r>
-      <w:r>
-        <w:rPr>
-          <w:rFonts w:ascii="Times New Roman" w:hAnsi="Times New Roman" w:cs="Times New Roman"/>
-          <w:sz w:val="28"/>
-          <w:szCs w:val="28"/>
-          <w:lang w:val="ru-RU"/>
-        </w:rPr>
-        <w:t xml:space="preserve"> </w:t>
+        <w:t xml:space="preserve">— </w:t>
       </w:r>
       <w:r>
         <w:rPr>
@@ -20609,16 +19952,7 @@
           <w:szCs w:val="28"/>
           <w:lang w:val="ru-RU"/>
         </w:rPr>
-        <w:t>-</w:t>
-      </w:r>
-      <w:r>
-        <w:rPr>
-          <w:rFonts w:ascii="Times New Roman" w:hAnsi="Times New Roman" w:cs="Times New Roman"/>
-          <w:sz w:val="28"/>
-          <w:szCs w:val="28"/>
-          <w:lang w:val="ru-RU"/>
-        </w:rPr>
-        <w:t xml:space="preserve"> </w:t>
+        <w:t xml:space="preserve">— </w:t>
       </w:r>
       <w:r>
         <w:rPr>
@@ -21663,16 +20997,7 @@
           <w:szCs w:val="28"/>
           <w:lang w:val="ru-RU"/>
         </w:rPr>
-        <w:t>-</w:t>
-      </w:r>
-      <w:r>
-        <w:rPr>
-          <w:rFonts w:ascii="Times New Roman" w:hAnsi="Times New Roman" w:cs="Times New Roman"/>
-          <w:sz w:val="28"/>
-          <w:szCs w:val="28"/>
-          <w:lang w:val="ru-RU"/>
-        </w:rPr>
-        <w:t xml:space="preserve"> </w:t>
+        <w:t xml:space="preserve">— </w:t>
       </w:r>
       <w:r>
         <w:rPr>
@@ -21923,7 +21248,25 @@
           <w:szCs w:val="28"/>
           <w:lang w:val="ru-RU"/>
         </w:rPr>
-        <w:t>«ENGLISH_NAME»</w:t>
+        <w:t>«ENGLISH</w:t>
+      </w:r>
+      <w:r>
+        <w:rPr>
+          <w:rFonts w:ascii="Times New Roman" w:hAnsi="Times New Roman" w:cs="Times New Roman"/>
+          <w:sz w:val="28"/>
+          <w:szCs w:val="28"/>
+          <w:lang w:val="ru-RU"/>
+        </w:rPr>
+        <w:t xml:space="preserve"> </w:t>
+      </w:r>
+      <w:r>
+        <w:rPr>
+          <w:rFonts w:ascii="Times New Roman" w:hAnsi="Times New Roman" w:cs="Times New Roman"/>
+          <w:sz w:val="28"/>
+          <w:szCs w:val="28"/>
+          <w:lang w:val="ru-RU"/>
+        </w:rPr>
+        <w:t>NAME»</w:t>
       </w:r>
       <w:r>
         <w:rPr>
@@ -22023,16 +21366,15 @@
           <w:lang w:val="ru-RU"/>
         </w:rPr>
         <w:softHyphen/>
-        <w:t>-</w:t>
-      </w:r>
-      <w:r>
-        <w:rPr>
-          <w:rFonts w:ascii="Times New Roman" w:hAnsi="Times New Roman" w:cs="Times New Roman"/>
-          <w:sz w:val="28"/>
-          <w:szCs w:val="28"/>
-          <w:lang w:val="ru-RU"/>
-        </w:rPr>
-        <w:t xml:space="preserve"> </w:t>
+      </w:r>
+      <w:r>
+        <w:rPr>
+          <w:rFonts w:ascii="Times New Roman" w:hAnsi="Times New Roman" w:cs="Times New Roman"/>
+          <w:sz w:val="28"/>
+          <w:szCs w:val="28"/>
+          <w:lang w:val="ru-RU"/>
+        </w:rPr>
+        <w:t xml:space="preserve">— </w:t>
       </w:r>
       <w:r>
         <w:rPr>
@@ -22211,7 +21553,25 @@
           <w:szCs w:val="28"/>
           <w:lang w:val="ru-RU"/>
         </w:rPr>
-        <w:t>«RUSSIAN_NAME»</w:t>
+        <w:t>«RUSSIAN</w:t>
+      </w:r>
+      <w:r>
+        <w:rPr>
+          <w:rFonts w:ascii="Times New Roman" w:hAnsi="Times New Roman" w:cs="Times New Roman"/>
+          <w:sz w:val="28"/>
+          <w:szCs w:val="28"/>
+          <w:lang w:val="ru-RU"/>
+        </w:rPr>
+        <w:t xml:space="preserve"> </w:t>
+      </w:r>
+      <w:r>
+        <w:rPr>
+          <w:rFonts w:ascii="Times New Roman" w:hAnsi="Times New Roman" w:cs="Times New Roman"/>
+          <w:sz w:val="28"/>
+          <w:szCs w:val="28"/>
+          <w:lang w:val="ru-RU"/>
+        </w:rPr>
+        <w:t>NAME»</w:t>
       </w:r>
       <w:r>
         <w:rPr>
@@ -22311,16 +21671,15 @@
           <w:lang w:val="ru-RU"/>
         </w:rPr>
         <w:softHyphen/>
-        <w:t>-</w:t>
-      </w:r>
-      <w:r>
-        <w:rPr>
-          <w:rFonts w:ascii="Times New Roman" w:hAnsi="Times New Roman" w:cs="Times New Roman"/>
-          <w:sz w:val="28"/>
-          <w:szCs w:val="28"/>
-          <w:lang w:val="ru-RU"/>
-        </w:rPr>
-        <w:t xml:space="preserve"> </w:t>
+      </w:r>
+      <w:r>
+        <w:rPr>
+          <w:rFonts w:ascii="Times New Roman" w:hAnsi="Times New Roman" w:cs="Times New Roman"/>
+          <w:sz w:val="28"/>
+          <w:szCs w:val="28"/>
+          <w:lang w:val="ru-RU"/>
+        </w:rPr>
+        <w:t xml:space="preserve">— </w:t>
       </w:r>
       <w:r>
         <w:rPr>
@@ -22499,107 +21858,43 @@
           <w:szCs w:val="28"/>
           <w:lang w:val="ru-RU"/>
         </w:rPr>
-        <w:t>«WORD_DEFENITION»</w:t>
-      </w:r>
-      <w:r>
-        <w:rPr>
-          <w:rFonts w:ascii="Times New Roman" w:hAnsi="Times New Roman" w:cs="Times New Roman"/>
-          <w:sz w:val="28"/>
-          <w:szCs w:val="28"/>
-          <w:lang w:val="ru-RU"/>
-        </w:rPr>
-        <w:t xml:space="preserve"> </w:t>
-      </w:r>
-      <w:r>
-        <w:rPr>
-          <w:rFonts w:ascii="Times New Roman" w:hAnsi="Times New Roman" w:cs="Times New Roman"/>
-          <w:sz w:val="28"/>
-          <w:szCs w:val="28"/>
-          <w:lang w:val="ru-RU"/>
-        </w:rPr>
-        <w:softHyphen/>
-      </w:r>
-      <w:r>
-        <w:rPr>
-          <w:rFonts w:ascii="Times New Roman" w:hAnsi="Times New Roman" w:cs="Times New Roman"/>
-          <w:sz w:val="28"/>
-          <w:szCs w:val="28"/>
-          <w:lang w:val="ru-RU"/>
-        </w:rPr>
-        <w:softHyphen/>
-      </w:r>
-      <w:r>
-        <w:rPr>
-          <w:rFonts w:ascii="Times New Roman" w:hAnsi="Times New Roman" w:cs="Times New Roman"/>
-          <w:sz w:val="28"/>
-          <w:szCs w:val="28"/>
-          <w:lang w:val="ru-RU"/>
-        </w:rPr>
-        <w:softHyphen/>
-      </w:r>
-      <w:r>
-        <w:rPr>
-          <w:rFonts w:ascii="Times New Roman" w:hAnsi="Times New Roman" w:cs="Times New Roman"/>
-          <w:sz w:val="28"/>
-          <w:szCs w:val="28"/>
-          <w:lang w:val="ru-RU"/>
-        </w:rPr>
-        <w:softHyphen/>
-      </w:r>
-      <w:r>
-        <w:rPr>
-          <w:rFonts w:ascii="Times New Roman" w:hAnsi="Times New Roman" w:cs="Times New Roman"/>
-          <w:sz w:val="28"/>
-          <w:szCs w:val="28"/>
-          <w:lang w:val="ru-RU"/>
-        </w:rPr>
-        <w:softHyphen/>
-      </w:r>
-      <w:r>
-        <w:rPr>
-          <w:rFonts w:ascii="Times New Roman" w:hAnsi="Times New Roman" w:cs="Times New Roman"/>
-          <w:sz w:val="28"/>
-          <w:szCs w:val="28"/>
-          <w:lang w:val="ru-RU"/>
-        </w:rPr>
-        <w:softHyphen/>
-      </w:r>
-      <w:r>
-        <w:rPr>
-          <w:rFonts w:ascii="Times New Roman" w:hAnsi="Times New Roman" w:cs="Times New Roman"/>
-          <w:sz w:val="28"/>
-          <w:szCs w:val="28"/>
-          <w:lang w:val="ru-RU"/>
-        </w:rPr>
-        <w:softHyphen/>
-      </w:r>
-      <w:r>
-        <w:rPr>
-          <w:rFonts w:ascii="Times New Roman" w:hAnsi="Times New Roman" w:cs="Times New Roman"/>
-          <w:sz w:val="28"/>
-          <w:szCs w:val="28"/>
-          <w:lang w:val="ru-RU"/>
-        </w:rPr>
-        <w:softHyphen/>
-      </w:r>
-      <w:r>
-        <w:rPr>
-          <w:rFonts w:ascii="Times New Roman" w:hAnsi="Times New Roman" w:cs="Times New Roman"/>
-          <w:sz w:val="28"/>
-          <w:szCs w:val="28"/>
-          <w:lang w:val="ru-RU"/>
-        </w:rPr>
-        <w:softHyphen/>
-      </w:r>
-      <w:r>
-        <w:rPr>
-          <w:rFonts w:ascii="Times New Roman" w:hAnsi="Times New Roman" w:cs="Times New Roman"/>
-          <w:sz w:val="28"/>
-          <w:szCs w:val="28"/>
-          <w:lang w:val="ru-RU"/>
-        </w:rPr>
-        <w:softHyphen/>
-        <w:t>-</w:t>
+        <w:t>«WORD</w:t>
+      </w:r>
+      <w:r>
+        <w:rPr>
+          <w:rFonts w:ascii="Times New Roman" w:hAnsi="Times New Roman" w:cs="Times New Roman"/>
+          <w:sz w:val="28"/>
+          <w:szCs w:val="28"/>
+          <w:lang w:val="ru-RU"/>
+        </w:rPr>
+        <w:t xml:space="preserve"> </w:t>
+      </w:r>
+      <w:r>
+        <w:rPr>
+          <w:rFonts w:ascii="Times New Roman" w:hAnsi="Times New Roman" w:cs="Times New Roman"/>
+          <w:sz w:val="28"/>
+          <w:szCs w:val="28"/>
+          <w:lang w:val="ru-RU"/>
+        </w:rPr>
+        <w:t>DEFENITION»</w:t>
+      </w:r>
+      <w:r>
+        <w:rPr>
+          <w:rFonts w:ascii="Times New Roman" w:hAnsi="Times New Roman" w:cs="Times New Roman"/>
+          <w:sz w:val="28"/>
+          <w:szCs w:val="28"/>
+          <w:lang w:val="ru-RU"/>
+        </w:rPr>
+        <w:t xml:space="preserve"> </w:t>
+      </w:r>
+      <w:r>
+        <w:rPr>
+          <w:rFonts w:ascii="Times New Roman" w:hAnsi="Times New Roman" w:cs="Times New Roman"/>
+          <w:sz w:val="28"/>
+          <w:szCs w:val="28"/>
+          <w:lang w:val="ru-RU"/>
+        </w:rPr>
+        <w:t>—</w:t>
       </w:r>
       <w:r>
         <w:rPr>
@@ -22671,43 +21966,7 @@
           <w:szCs w:val="28"/>
           <w:lang w:val="ru-RU"/>
         </w:rPr>
-        <w:t>английское</w:t>
-      </w:r>
-      <w:r>
-        <w:rPr>
-          <w:rFonts w:ascii="Times New Roman" w:hAnsi="Times New Roman" w:cs="Times New Roman"/>
-          <w:sz w:val="28"/>
-          <w:szCs w:val="28"/>
-          <w:lang w:val="ru-RU"/>
-        </w:rPr>
-        <w:t xml:space="preserve"> </w:t>
-      </w:r>
-      <w:r>
-        <w:rPr>
-          <w:rFonts w:ascii="Times New Roman" w:hAnsi="Times New Roman" w:cs="Times New Roman"/>
-          <w:sz w:val="28"/>
-          <w:szCs w:val="28"/>
-          <w:lang w:val="ru-RU"/>
-        </w:rPr>
-        <w:t>представление</w:t>
-      </w:r>
-      <w:r>
-        <w:rPr>
-          <w:rFonts w:ascii="Times New Roman" w:hAnsi="Times New Roman" w:cs="Times New Roman"/>
-          <w:sz w:val="28"/>
-          <w:szCs w:val="28"/>
-          <w:lang w:val="ru-RU"/>
-        </w:rPr>
-        <w:t xml:space="preserve"> </w:t>
-      </w:r>
-      <w:r>
-        <w:rPr>
-          <w:rFonts w:ascii="Times New Roman" w:hAnsi="Times New Roman" w:cs="Times New Roman"/>
-          <w:sz w:val="28"/>
-          <w:szCs w:val="28"/>
-          <w:lang w:val="ru-RU"/>
-        </w:rPr>
-        <w:t>слова</w:t>
+        <w:t>определение слова</w:t>
       </w:r>
     </w:p>
     <w:p>
@@ -23020,16 +22279,7 @@
           <w:szCs w:val="28"/>
           <w:lang w:val="ru-RU"/>
         </w:rPr>
-        <w:t>-</w:t>
-      </w:r>
-      <w:r>
-        <w:rPr>
-          <w:rFonts w:ascii="Times New Roman" w:hAnsi="Times New Roman" w:cs="Times New Roman"/>
-          <w:sz w:val="28"/>
-          <w:szCs w:val="28"/>
-          <w:lang w:val="ru-RU"/>
-        </w:rPr>
-        <w:t xml:space="preserve"> </w:t>
+        <w:t xml:space="preserve">— </w:t>
       </w:r>
       <w:r>
         <w:rPr>
@@ -23147,6 +22397,15 @@
           <w:lang w:val="ru-RU"/>
         </w:rPr>
         <w:t>поле</w:t>
+      </w:r>
+      <w:r>
+        <w:rPr>
+          <w:rFonts w:ascii="Times New Roman" w:hAnsi="Times New Roman" w:cs="Times New Roman"/>
+          <w:sz w:val="28"/>
+          <w:szCs w:val="28"/>
+          <w:lang w:val="ru-RU"/>
+        </w:rPr>
+        <w:t>;</w:t>
       </w:r>
     </w:p>
     <w:p>
@@ -23190,16 +22449,7 @@
           <w:szCs w:val="28"/>
           <w:lang w:val="ru-RU"/>
         </w:rPr>
-        <w:t>-</w:t>
-      </w:r>
-      <w:r>
-        <w:rPr>
-          <w:rFonts w:ascii="Times New Roman" w:hAnsi="Times New Roman" w:cs="Times New Roman"/>
-          <w:sz w:val="28"/>
-          <w:szCs w:val="28"/>
-          <w:lang w:val="ru-RU"/>
-        </w:rPr>
-        <w:t xml:space="preserve"> </w:t>
+        <w:t xml:space="preserve">— </w:t>
       </w:r>
       <w:r>
         <w:rPr>
@@ -23335,6 +22585,15 @@
           <w:lang w:val="ru-RU"/>
         </w:rPr>
         <w:t>теста</w:t>
+      </w:r>
+      <w:r>
+        <w:rPr>
+          <w:rFonts w:ascii="Times New Roman" w:hAnsi="Times New Roman" w:cs="Times New Roman"/>
+          <w:sz w:val="28"/>
+          <w:szCs w:val="28"/>
+          <w:lang w:val="ru-RU"/>
+        </w:rPr>
+        <w:t>;</w:t>
       </w:r>
     </w:p>
     <w:p>
@@ -23377,7 +22636,7 @@
           <w:szCs w:val="28"/>
           <w:lang w:val="ru-RU"/>
         </w:rPr>
-        <w:t>_</w:t>
+        <w:t xml:space="preserve"> </w:t>
       </w:r>
       <w:r>
         <w:rPr>
@@ -23412,16 +22671,7 @@
           <w:szCs w:val="28"/>
           <w:lang w:val="ru-RU"/>
         </w:rPr>
-        <w:t>-</w:t>
-      </w:r>
-      <w:r>
-        <w:rPr>
-          <w:rFonts w:ascii="Times New Roman" w:hAnsi="Times New Roman" w:cs="Times New Roman"/>
-          <w:sz w:val="28"/>
-          <w:szCs w:val="28"/>
-          <w:lang w:val="ru-RU"/>
-        </w:rPr>
-        <w:t xml:space="preserve"> </w:t>
+        <w:t xml:space="preserve">— </w:t>
       </w:r>
       <w:r>
         <w:rPr>
@@ -23629,466 +22879,23 @@
           <w:lang w:val="ru-RU"/>
         </w:rPr>
         <w:t>соотношения</w:t>
+      </w:r>
+      <w:r>
+        <w:rPr>
+          <w:rFonts w:ascii="Times New Roman" w:hAnsi="Times New Roman" w:cs="Times New Roman"/>
+          <w:sz w:val="28"/>
+          <w:szCs w:val="28"/>
+          <w:lang w:val="ru-RU"/>
+        </w:rPr>
+        <w:t>;</w:t>
       </w:r>
     </w:p>
     <w:p>
       <w:pPr>
         <w:numPr>
-          <w:ilvl w:val="1"/>
+          <w:ilvl w:val="0"/>
           <w:numId w:val="6"/>
         </w:numPr>
-        <w:spacing w:after="0" w:line="240" w:lineRule="auto"/>
-        <w:ind w:left="0" w:right="-1044" w:firstLine="709"/>
-        <w:jc w:val="both"/>
-        <w:rPr>
-          <w:rFonts w:ascii="Times New Roman" w:hAnsi="Times New Roman" w:cs="Times New Roman"/>
-          <w:sz w:val="28"/>
-          <w:szCs w:val="28"/>
-          <w:lang w:val="ru-RU"/>
-        </w:rPr>
-      </w:pPr>
-      <w:r>
-        <w:rPr>
-          <w:rFonts w:ascii="Times New Roman" w:hAnsi="Times New Roman" w:cs="Times New Roman"/>
-          <w:sz w:val="28"/>
-          <w:szCs w:val="28"/>
-          <w:lang w:val="ru-RU"/>
-        </w:rPr>
-        <w:t>«TIME_START»</w:t>
-      </w:r>
-      <w:r>
-        <w:rPr>
-          <w:rFonts w:ascii="Times New Roman" w:hAnsi="Times New Roman" w:cs="Times New Roman"/>
-          <w:sz w:val="28"/>
-          <w:szCs w:val="28"/>
-          <w:lang w:val="ru-RU"/>
-        </w:rPr>
-        <w:t xml:space="preserve"> </w:t>
-      </w:r>
-      <w:r>
-        <w:rPr>
-          <w:rFonts w:ascii="Times New Roman" w:hAnsi="Times New Roman" w:cs="Times New Roman"/>
-          <w:sz w:val="28"/>
-          <w:szCs w:val="28"/>
-          <w:lang w:val="ru-RU"/>
-        </w:rPr>
-        <w:t>-</w:t>
-      </w:r>
-      <w:r>
-        <w:rPr>
-          <w:rFonts w:ascii="Times New Roman" w:hAnsi="Times New Roman" w:cs="Times New Roman"/>
-          <w:sz w:val="28"/>
-          <w:szCs w:val="28"/>
-          <w:lang w:val="ru-RU"/>
-        </w:rPr>
-        <w:t xml:space="preserve"> </w:t>
-      </w:r>
-      <w:r>
-        <w:rPr>
-          <w:rFonts w:ascii="Times New Roman" w:hAnsi="Times New Roman" w:cs="Times New Roman"/>
-          <w:sz w:val="28"/>
-          <w:szCs w:val="28"/>
-          <w:lang w:val="ru-RU"/>
-        </w:rPr>
-        <w:t>строковый</w:t>
-      </w:r>
-      <w:r>
-        <w:rPr>
-          <w:rFonts w:ascii="Times New Roman" w:hAnsi="Times New Roman" w:cs="Times New Roman"/>
-          <w:sz w:val="28"/>
-          <w:szCs w:val="28"/>
-          <w:lang w:val="ru-RU"/>
-        </w:rPr>
-        <w:t xml:space="preserve"> </w:t>
-      </w:r>
-      <w:r>
-        <w:rPr>
-          <w:rFonts w:ascii="Times New Roman" w:hAnsi="Times New Roman" w:cs="Times New Roman"/>
-          <w:sz w:val="28"/>
-          <w:szCs w:val="28"/>
-          <w:lang w:val="ru-RU"/>
-        </w:rPr>
-        <w:t>столбец,</w:t>
-      </w:r>
-      <w:r>
-        <w:rPr>
-          <w:rFonts w:ascii="Times New Roman" w:hAnsi="Times New Roman" w:cs="Times New Roman"/>
-          <w:sz w:val="28"/>
-          <w:szCs w:val="28"/>
-          <w:lang w:val="ru-RU"/>
-        </w:rPr>
-        <w:t xml:space="preserve"> </w:t>
-      </w:r>
-      <w:r>
-        <w:rPr>
-          <w:rFonts w:ascii="Times New Roman" w:hAnsi="Times New Roman" w:cs="Times New Roman"/>
-          <w:sz w:val="28"/>
-          <w:szCs w:val="28"/>
-          <w:lang w:val="ru-RU"/>
-        </w:rPr>
-        <w:t>хранящий</w:t>
-      </w:r>
-      <w:r>
-        <w:rPr>
-          <w:rFonts w:ascii="Times New Roman" w:hAnsi="Times New Roman" w:cs="Times New Roman"/>
-          <w:sz w:val="28"/>
-          <w:szCs w:val="28"/>
-          <w:lang w:val="ru-RU"/>
-        </w:rPr>
-        <w:t xml:space="preserve"> </w:t>
-      </w:r>
-      <w:r>
-        <w:rPr>
-          <w:rFonts w:ascii="Times New Roman" w:hAnsi="Times New Roman" w:cs="Times New Roman"/>
-          <w:sz w:val="28"/>
-          <w:szCs w:val="28"/>
-          <w:lang w:val="ru-RU"/>
-        </w:rPr>
-        <w:t>начало</w:t>
-      </w:r>
-      <w:r>
-        <w:rPr>
-          <w:rFonts w:ascii="Times New Roman" w:hAnsi="Times New Roman" w:cs="Times New Roman"/>
-          <w:sz w:val="28"/>
-          <w:szCs w:val="28"/>
-          <w:lang w:val="ru-RU"/>
-        </w:rPr>
-        <w:t xml:space="preserve"> </w:t>
-      </w:r>
-      <w:r>
-        <w:rPr>
-          <w:rFonts w:ascii="Times New Roman" w:hAnsi="Times New Roman" w:cs="Times New Roman"/>
-          <w:sz w:val="28"/>
-          <w:szCs w:val="28"/>
-          <w:lang w:val="ru-RU"/>
-        </w:rPr>
-        <w:t>теста</w:t>
-      </w:r>
-    </w:p>
-    <w:p>
-      <w:pPr>
-        <w:numPr>
-          <w:ilvl w:val="1"/>
-          <w:numId w:val="6"/>
-        </w:numPr>
-        <w:spacing w:after="0" w:line="240" w:lineRule="auto"/>
-        <w:ind w:left="0" w:right="-1044" w:firstLine="709"/>
-        <w:jc w:val="both"/>
-        <w:rPr>
-          <w:rFonts w:ascii="Times New Roman" w:hAnsi="Times New Roman" w:cs="Times New Roman"/>
-          <w:sz w:val="28"/>
-          <w:szCs w:val="28"/>
-          <w:lang w:val="ru-RU"/>
-        </w:rPr>
-      </w:pPr>
-      <w:r>
-        <w:rPr>
-          <w:rFonts w:ascii="Times New Roman" w:hAnsi="Times New Roman" w:cs="Times New Roman"/>
-          <w:sz w:val="28"/>
-          <w:szCs w:val="28"/>
-          <w:lang w:val="ru-RU"/>
-        </w:rPr>
-        <w:t>«TIME_FINISH»</w:t>
-      </w:r>
-      <w:r>
-        <w:rPr>
-          <w:rFonts w:ascii="Times New Roman" w:hAnsi="Times New Roman" w:cs="Times New Roman"/>
-          <w:sz w:val="28"/>
-          <w:szCs w:val="28"/>
-          <w:lang w:val="ru-RU"/>
-        </w:rPr>
-        <w:t xml:space="preserve"> </w:t>
-      </w:r>
-      <w:r>
-        <w:rPr>
-          <w:rFonts w:ascii="Times New Roman" w:hAnsi="Times New Roman" w:cs="Times New Roman"/>
-          <w:sz w:val="28"/>
-          <w:szCs w:val="28"/>
-          <w:lang w:val="ru-RU"/>
-        </w:rPr>
-        <w:t>-</w:t>
-      </w:r>
-      <w:r>
-        <w:rPr>
-          <w:rFonts w:ascii="Times New Roman" w:hAnsi="Times New Roman" w:cs="Times New Roman"/>
-          <w:sz w:val="28"/>
-          <w:szCs w:val="28"/>
-          <w:lang w:val="ru-RU"/>
-        </w:rPr>
-        <w:t xml:space="preserve"> </w:t>
-      </w:r>
-      <w:r>
-        <w:rPr>
-          <w:rFonts w:ascii="Times New Roman" w:hAnsi="Times New Roman" w:cs="Times New Roman"/>
-          <w:sz w:val="28"/>
-          <w:szCs w:val="28"/>
-          <w:lang w:val="ru-RU"/>
-        </w:rPr>
-        <w:t>строковый</w:t>
-      </w:r>
-      <w:r>
-        <w:rPr>
-          <w:rFonts w:ascii="Times New Roman" w:hAnsi="Times New Roman" w:cs="Times New Roman"/>
-          <w:sz w:val="28"/>
-          <w:szCs w:val="28"/>
-          <w:lang w:val="ru-RU"/>
-        </w:rPr>
-        <w:t xml:space="preserve"> </w:t>
-      </w:r>
-      <w:r>
-        <w:rPr>
-          <w:rFonts w:ascii="Times New Roman" w:hAnsi="Times New Roman" w:cs="Times New Roman"/>
-          <w:sz w:val="28"/>
-          <w:szCs w:val="28"/>
-          <w:lang w:val="ru-RU"/>
-        </w:rPr>
-        <w:t>столбец</w:t>
-      </w:r>
-      <w:r>
-        <w:rPr>
-          <w:rFonts w:ascii="Times New Roman" w:hAnsi="Times New Roman" w:cs="Times New Roman"/>
-          <w:sz w:val="28"/>
-          <w:szCs w:val="28"/>
-          <w:lang w:val="ru-RU"/>
-        </w:rPr>
-        <w:t xml:space="preserve"> </w:t>
-      </w:r>
-      <w:r>
-        <w:rPr>
-          <w:rFonts w:ascii="Times New Roman" w:hAnsi="Times New Roman" w:cs="Times New Roman"/>
-          <w:sz w:val="28"/>
-          <w:szCs w:val="28"/>
-          <w:lang w:val="ru-RU"/>
-        </w:rPr>
-        <w:t>хранящий</w:t>
-      </w:r>
-      <w:r>
-        <w:rPr>
-          <w:rFonts w:ascii="Times New Roman" w:hAnsi="Times New Roman" w:cs="Times New Roman"/>
-          <w:sz w:val="28"/>
-          <w:szCs w:val="28"/>
-          <w:lang w:val="ru-RU"/>
-        </w:rPr>
-        <w:t xml:space="preserve"> </w:t>
-      </w:r>
-      <w:r>
-        <w:rPr>
-          <w:rFonts w:ascii="Times New Roman" w:hAnsi="Times New Roman" w:cs="Times New Roman"/>
-          <w:sz w:val="28"/>
-          <w:szCs w:val="28"/>
-          <w:lang w:val="ru-RU"/>
-        </w:rPr>
-        <w:t>конец</w:t>
-      </w:r>
-      <w:r>
-        <w:rPr>
-          <w:rFonts w:ascii="Times New Roman" w:hAnsi="Times New Roman" w:cs="Times New Roman"/>
-          <w:sz w:val="28"/>
-          <w:szCs w:val="28"/>
-          <w:lang w:val="ru-RU"/>
-        </w:rPr>
-        <w:t xml:space="preserve"> </w:t>
-      </w:r>
-      <w:r>
-        <w:rPr>
-          <w:rFonts w:ascii="Times New Roman" w:hAnsi="Times New Roman" w:cs="Times New Roman"/>
-          <w:sz w:val="28"/>
-          <w:szCs w:val="28"/>
-          <w:lang w:val="ru-RU"/>
-        </w:rPr>
-        <w:t>теста</w:t>
-      </w:r>
-    </w:p>
-    <w:p>
-      <w:pPr>
-        <w:numPr>
-          <w:ilvl w:val="1"/>
-          <w:numId w:val="6"/>
-        </w:numPr>
-        <w:spacing w:after="0" w:line="240" w:lineRule="auto"/>
-        <w:ind w:left="0" w:right="-1044" w:firstLine="709"/>
-        <w:jc w:val="both"/>
-        <w:rPr>
-          <w:rFonts w:ascii="Times New Roman" w:hAnsi="Times New Roman" w:cs="Times New Roman"/>
-          <w:sz w:val="28"/>
-          <w:szCs w:val="28"/>
-          <w:lang w:val="ru-RU"/>
-        </w:rPr>
-      </w:pPr>
-      <w:r>
-        <w:rPr>
-          <w:rFonts w:ascii="Times New Roman" w:hAnsi="Times New Roman" w:cs="Times New Roman"/>
-          <w:sz w:val="28"/>
-          <w:szCs w:val="28"/>
-          <w:lang w:val="ru-RU"/>
-        </w:rPr>
-        <w:t>«PROGRESS»</w:t>
-      </w:r>
-      <w:r>
-        <w:rPr>
-          <w:rFonts w:ascii="Times New Roman" w:hAnsi="Times New Roman" w:cs="Times New Roman"/>
-          <w:sz w:val="28"/>
-          <w:szCs w:val="28"/>
-          <w:lang w:val="ru-RU"/>
-        </w:rPr>
-        <w:t xml:space="preserve"> </w:t>
-      </w:r>
-      <w:r>
-        <w:rPr>
-          <w:rFonts w:ascii="Times New Roman" w:hAnsi="Times New Roman" w:cs="Times New Roman"/>
-          <w:sz w:val="28"/>
-          <w:szCs w:val="28"/>
-          <w:lang w:val="ru-RU"/>
-        </w:rPr>
-        <w:t>-</w:t>
-      </w:r>
-      <w:r>
-        <w:rPr>
-          <w:rFonts w:ascii="Times New Roman" w:hAnsi="Times New Roman" w:cs="Times New Roman"/>
-          <w:sz w:val="28"/>
-          <w:szCs w:val="28"/>
-          <w:lang w:val="ru-RU"/>
-        </w:rPr>
-        <w:t xml:space="preserve"> </w:t>
-      </w:r>
-      <w:r>
-        <w:rPr>
-          <w:rFonts w:ascii="Times New Roman" w:hAnsi="Times New Roman" w:cs="Times New Roman"/>
-          <w:sz w:val="28"/>
-          <w:szCs w:val="28"/>
-          <w:lang w:val="ru-RU"/>
-        </w:rPr>
-        <w:t>строковый</w:t>
-      </w:r>
-      <w:r>
-        <w:rPr>
-          <w:rFonts w:ascii="Times New Roman" w:hAnsi="Times New Roman" w:cs="Times New Roman"/>
-          <w:sz w:val="28"/>
-          <w:szCs w:val="28"/>
-          <w:lang w:val="ru-RU"/>
-        </w:rPr>
-        <w:t xml:space="preserve"> </w:t>
-      </w:r>
-      <w:r>
-        <w:rPr>
-          <w:rFonts w:ascii="Times New Roman" w:hAnsi="Times New Roman" w:cs="Times New Roman"/>
-          <w:sz w:val="28"/>
-          <w:szCs w:val="28"/>
-          <w:lang w:val="ru-RU"/>
-        </w:rPr>
-        <w:t>столбец</w:t>
-      </w:r>
-      <w:r>
-        <w:rPr>
-          <w:rFonts w:ascii="Times New Roman" w:hAnsi="Times New Roman" w:cs="Times New Roman"/>
-          <w:sz w:val="28"/>
-          <w:szCs w:val="28"/>
-          <w:lang w:val="ru-RU"/>
-        </w:rPr>
-        <w:t xml:space="preserve"> </w:t>
-      </w:r>
-      <w:r>
-        <w:rPr>
-          <w:rFonts w:ascii="Times New Roman" w:hAnsi="Times New Roman" w:cs="Times New Roman"/>
-          <w:sz w:val="28"/>
-          <w:szCs w:val="28"/>
-          <w:lang w:val="ru-RU"/>
-        </w:rPr>
-        <w:t>хранящий</w:t>
-      </w:r>
-      <w:r>
-        <w:rPr>
-          <w:rFonts w:ascii="Times New Roman" w:hAnsi="Times New Roman" w:cs="Times New Roman"/>
-          <w:sz w:val="28"/>
-          <w:szCs w:val="28"/>
-          <w:lang w:val="ru-RU"/>
-        </w:rPr>
-        <w:t xml:space="preserve"> </w:t>
-      </w:r>
-      <w:r>
-        <w:rPr>
-          <w:rFonts w:ascii="Times New Roman" w:hAnsi="Times New Roman" w:cs="Times New Roman"/>
-          <w:sz w:val="28"/>
-          <w:szCs w:val="28"/>
-          <w:lang w:val="ru-RU"/>
-        </w:rPr>
-        <w:t>прогресс</w:t>
-      </w:r>
-      <w:r>
-        <w:rPr>
-          <w:rFonts w:ascii="Times New Roman" w:hAnsi="Times New Roman" w:cs="Times New Roman"/>
-          <w:sz w:val="28"/>
-          <w:szCs w:val="28"/>
-          <w:lang w:val="ru-RU"/>
-        </w:rPr>
-        <w:t xml:space="preserve"> </w:t>
-      </w:r>
-      <w:r>
-        <w:rPr>
-          <w:rFonts w:ascii="Times New Roman" w:hAnsi="Times New Roman" w:cs="Times New Roman"/>
-          <w:sz w:val="28"/>
-          <w:szCs w:val="28"/>
-          <w:lang w:val="ru-RU"/>
-        </w:rPr>
-        <w:t>с</w:t>
-      </w:r>
-      <w:r>
-        <w:rPr>
-          <w:rFonts w:ascii="Times New Roman" w:hAnsi="Times New Roman" w:cs="Times New Roman"/>
-          <w:sz w:val="28"/>
-          <w:szCs w:val="28"/>
-          <w:lang w:val="ru-RU"/>
-        </w:rPr>
-        <w:t xml:space="preserve"> </w:t>
-      </w:r>
-      <w:r>
-        <w:rPr>
-          <w:rFonts w:ascii="Times New Roman" w:hAnsi="Times New Roman" w:cs="Times New Roman"/>
-          <w:sz w:val="28"/>
-          <w:szCs w:val="28"/>
-          <w:lang w:val="ru-RU"/>
-        </w:rPr>
-        <w:t>последнего</w:t>
-      </w:r>
-      <w:r>
-        <w:rPr>
-          <w:rFonts w:ascii="Times New Roman" w:hAnsi="Times New Roman" w:cs="Times New Roman"/>
-          <w:sz w:val="28"/>
-          <w:szCs w:val="28"/>
-          <w:lang w:val="ru-RU"/>
-        </w:rPr>
-        <w:t xml:space="preserve"> </w:t>
-      </w:r>
-      <w:r>
-        <w:rPr>
-          <w:rFonts w:ascii="Times New Roman" w:hAnsi="Times New Roman" w:cs="Times New Roman"/>
-          <w:sz w:val="28"/>
-          <w:szCs w:val="28"/>
-          <w:lang w:val="ru-RU"/>
-        </w:rPr>
-        <w:t>прохождения</w:t>
-      </w:r>
-      <w:r>
-        <w:rPr>
-          <w:rFonts w:ascii="Times New Roman" w:hAnsi="Times New Roman" w:cs="Times New Roman"/>
-          <w:sz w:val="28"/>
-          <w:szCs w:val="28"/>
-          <w:lang w:val="ru-RU"/>
-        </w:rPr>
-        <w:t xml:space="preserve"> </w:t>
-      </w:r>
-      <w:r>
-        <w:rPr>
-          <w:rFonts w:ascii="Times New Roman" w:hAnsi="Times New Roman" w:cs="Times New Roman"/>
-          <w:sz w:val="28"/>
-          <w:szCs w:val="28"/>
-          <w:lang w:val="ru-RU"/>
-        </w:rPr>
-        <w:t>теста</w:t>
-      </w:r>
-    </w:p>
-    <w:p>
-      <w:pPr>
         <w:spacing w:after="0" w:line="240" w:lineRule="auto"/>
         <w:ind w:right="-1044"/>
         <w:jc w:val="both"/>
@@ -30709,61 +29516,7 @@
           <w:szCs w:val="28"/>
           <w:lang w:val="ru-RU"/>
         </w:rPr>
-        <w:t>тестов</w:t>
-      </w:r>
-      <w:r>
-        <w:rPr>
-          <w:rFonts w:ascii="Times New Roman" w:hAnsi="Times New Roman" w:cs="Times New Roman"/>
-          <w:sz w:val="28"/>
-          <w:szCs w:val="28"/>
-          <w:lang w:val="ru-RU"/>
-        </w:rPr>
-        <w:t xml:space="preserve"> </w:t>
-      </w:r>
-      <w:r>
-        <w:rPr>
-          <w:rFonts w:ascii="Times New Roman" w:hAnsi="Times New Roman" w:cs="Times New Roman"/>
-          <w:sz w:val="28"/>
-          <w:szCs w:val="28"/>
-          <w:lang w:val="ru-RU"/>
-        </w:rPr>
-        <w:t>и</w:t>
-      </w:r>
-      <w:r>
-        <w:rPr>
-          <w:rFonts w:ascii="Times New Roman" w:hAnsi="Times New Roman" w:cs="Times New Roman"/>
-          <w:sz w:val="28"/>
-          <w:szCs w:val="28"/>
-          <w:lang w:val="ru-RU"/>
-        </w:rPr>
-        <w:t xml:space="preserve"> </w:t>
-      </w:r>
-      <w:r>
-        <w:rPr>
-          <w:rFonts w:ascii="Times New Roman" w:hAnsi="Times New Roman" w:cs="Times New Roman"/>
-          <w:sz w:val="28"/>
-          <w:szCs w:val="28"/>
-          <w:lang w:val="ru-RU"/>
-        </w:rPr>
-        <w:t>средними</w:t>
-      </w:r>
-      <w:r>
-        <w:rPr>
-          <w:rFonts w:ascii="Times New Roman" w:hAnsi="Times New Roman" w:cs="Times New Roman"/>
-          <w:sz w:val="28"/>
-          <w:szCs w:val="28"/>
-          <w:lang w:val="ru-RU"/>
-        </w:rPr>
-        <w:t xml:space="preserve"> </w:t>
-      </w:r>
-      <w:r>
-        <w:rPr>
-          <w:rFonts w:ascii="Times New Roman" w:hAnsi="Times New Roman" w:cs="Times New Roman"/>
-          <w:sz w:val="28"/>
-          <w:szCs w:val="28"/>
-          <w:lang w:val="ru-RU"/>
-        </w:rPr>
-        <w:t>значениями,</w:t>
+        <w:t>тестов,</w:t>
       </w:r>
       <w:r>
         <w:rPr>
@@ -30943,205 +29696,7 @@
           <w:szCs w:val="28"/>
           <w:lang w:val="ru-RU"/>
         </w:rPr>
-        <w:t>тестов,</w:t>
-      </w:r>
-      <w:r>
-        <w:rPr>
-          <w:rFonts w:ascii="Times New Roman" w:hAnsi="Times New Roman" w:cs="Times New Roman"/>
-          <w:sz w:val="28"/>
-          <w:szCs w:val="28"/>
-          <w:lang w:val="ru-RU"/>
-        </w:rPr>
-        <w:t xml:space="preserve"> </w:t>
-      </w:r>
-      <w:r>
-        <w:rPr>
-          <w:rFonts w:ascii="Times New Roman" w:hAnsi="Times New Roman" w:cs="Times New Roman"/>
-          <w:sz w:val="28"/>
-          <w:szCs w:val="28"/>
-          <w:lang w:val="ru-RU"/>
-        </w:rPr>
-        <w:t>а</w:t>
-      </w:r>
-      <w:r>
-        <w:rPr>
-          <w:rFonts w:ascii="Times New Roman" w:hAnsi="Times New Roman" w:cs="Times New Roman"/>
-          <w:sz w:val="28"/>
-          <w:szCs w:val="28"/>
-          <w:lang w:val="ru-RU"/>
-        </w:rPr>
-        <w:t xml:space="preserve"> </w:t>
-      </w:r>
-      <w:r>
-        <w:rPr>
-          <w:rFonts w:ascii="Times New Roman" w:hAnsi="Times New Roman" w:cs="Times New Roman"/>
-          <w:sz w:val="28"/>
-          <w:szCs w:val="28"/>
-          <w:lang w:val="ru-RU"/>
-        </w:rPr>
-        <w:t>средние</w:t>
-      </w:r>
-      <w:r>
-        <w:rPr>
-          <w:rFonts w:ascii="Times New Roman" w:hAnsi="Times New Roman" w:cs="Times New Roman"/>
-          <w:sz w:val="28"/>
-          <w:szCs w:val="28"/>
-          <w:lang w:val="ru-RU"/>
-        </w:rPr>
-        <w:t xml:space="preserve"> </w:t>
-      </w:r>
-      <w:r>
-        <w:rPr>
-          <w:rFonts w:ascii="Times New Roman" w:hAnsi="Times New Roman" w:cs="Times New Roman"/>
-          <w:sz w:val="28"/>
-          <w:szCs w:val="28"/>
-          <w:lang w:val="ru-RU"/>
-        </w:rPr>
-        <w:t>значения</w:t>
-      </w:r>
-      <w:r>
-        <w:rPr>
-          <w:rFonts w:ascii="Times New Roman" w:hAnsi="Times New Roman" w:cs="Times New Roman"/>
-          <w:sz w:val="28"/>
-          <w:szCs w:val="28"/>
-          <w:lang w:val="ru-RU"/>
-        </w:rPr>
-        <w:t xml:space="preserve"> </w:t>
-      </w:r>
-      <w:r>
-        <w:rPr>
-          <w:rFonts w:ascii="Times New Roman" w:hAnsi="Times New Roman" w:cs="Times New Roman"/>
-          <w:sz w:val="28"/>
-          <w:szCs w:val="28"/>
-          <w:lang w:val="ru-RU"/>
-        </w:rPr>
-        <w:t>рассчитываются</w:t>
-      </w:r>
-      <w:r>
-        <w:rPr>
-          <w:rFonts w:ascii="Times New Roman" w:hAnsi="Times New Roman" w:cs="Times New Roman"/>
-          <w:sz w:val="28"/>
-          <w:szCs w:val="28"/>
-          <w:lang w:val="ru-RU"/>
-        </w:rPr>
-        <w:t xml:space="preserve"> </w:t>
-      </w:r>
-      <w:r>
-        <w:rPr>
-          <w:rFonts w:ascii="Times New Roman" w:hAnsi="Times New Roman" w:cs="Times New Roman"/>
-          <w:sz w:val="28"/>
-          <w:szCs w:val="28"/>
-          <w:lang w:val="ru-RU"/>
-        </w:rPr>
-        <w:t>и</w:t>
-      </w:r>
-      <w:r>
-        <w:rPr>
-          <w:rFonts w:ascii="Times New Roman" w:hAnsi="Times New Roman" w:cs="Times New Roman"/>
-          <w:sz w:val="28"/>
-          <w:szCs w:val="28"/>
-          <w:lang w:val="ru-RU"/>
-        </w:rPr>
-        <w:t xml:space="preserve"> </w:t>
-      </w:r>
-      <w:r>
-        <w:rPr>
-          <w:rFonts w:ascii="Times New Roman" w:hAnsi="Times New Roman" w:cs="Times New Roman"/>
-          <w:sz w:val="28"/>
-          <w:szCs w:val="28"/>
-          <w:lang w:val="ru-RU"/>
-        </w:rPr>
-        <w:t>заносятся</w:t>
-      </w:r>
-      <w:r>
-        <w:rPr>
-          <w:rFonts w:ascii="Times New Roman" w:hAnsi="Times New Roman" w:cs="Times New Roman"/>
-          <w:sz w:val="28"/>
-          <w:szCs w:val="28"/>
-          <w:lang w:val="ru-RU"/>
-        </w:rPr>
-        <w:t xml:space="preserve"> </w:t>
-      </w:r>
-      <w:r>
-        <w:rPr>
-          <w:rFonts w:ascii="Times New Roman" w:hAnsi="Times New Roman" w:cs="Times New Roman"/>
-          <w:sz w:val="28"/>
-          <w:szCs w:val="28"/>
-          <w:lang w:val="ru-RU"/>
-        </w:rPr>
-        <w:t>в</w:t>
-      </w:r>
-      <w:r>
-        <w:rPr>
-          <w:rFonts w:ascii="Times New Roman" w:hAnsi="Times New Roman" w:cs="Times New Roman"/>
-          <w:sz w:val="28"/>
-          <w:szCs w:val="28"/>
-          <w:lang w:val="ru-RU"/>
-        </w:rPr>
-        <w:t xml:space="preserve"> </w:t>
-      </w:r>
-      <w:r>
-        <w:rPr>
-          <w:rFonts w:ascii="Times New Roman" w:hAnsi="Times New Roman" w:cs="Times New Roman"/>
-          <w:sz w:val="28"/>
-          <w:szCs w:val="28"/>
-          <w:lang w:val="ru-RU"/>
-        </w:rPr>
-        <w:t>соответствующие</w:t>
-      </w:r>
-      <w:r>
-        <w:rPr>
-          <w:rFonts w:ascii="Times New Roman" w:hAnsi="Times New Roman" w:cs="Times New Roman"/>
-          <w:sz w:val="28"/>
-          <w:szCs w:val="28"/>
-          <w:lang w:val="ru-RU"/>
-        </w:rPr>
-        <w:t xml:space="preserve"> </w:t>
-      </w:r>
-      <w:r>
-        <w:rPr>
-          <w:rFonts w:ascii="Times New Roman" w:hAnsi="Times New Roman" w:cs="Times New Roman"/>
-          <w:sz w:val="28"/>
-          <w:szCs w:val="28"/>
-          <w:lang w:val="ru-RU"/>
-        </w:rPr>
-        <w:t>пункты</w:t>
-      </w:r>
-      <w:r>
-        <w:rPr>
-          <w:rFonts w:ascii="Times New Roman" w:hAnsi="Times New Roman" w:cs="Times New Roman"/>
-          <w:sz w:val="28"/>
-          <w:szCs w:val="28"/>
-          <w:lang w:val="ru-RU"/>
-        </w:rPr>
-        <w:t xml:space="preserve"> </w:t>
-      </w:r>
-      <w:r>
-        <w:rPr>
-          <w:rFonts w:ascii="Times New Roman" w:hAnsi="Times New Roman" w:cs="Times New Roman"/>
-          <w:sz w:val="28"/>
-          <w:szCs w:val="28"/>
-          <w:lang w:val="ru-RU"/>
-        </w:rPr>
-        <w:t>на</w:t>
-      </w:r>
-      <w:r>
-        <w:rPr>
-          <w:rFonts w:ascii="Times New Roman" w:hAnsi="Times New Roman" w:cs="Times New Roman"/>
-          <w:sz w:val="28"/>
-          <w:szCs w:val="28"/>
-          <w:lang w:val="ru-RU"/>
-        </w:rPr>
-        <w:t xml:space="preserve"> </w:t>
-      </w:r>
-      <w:r>
-        <w:rPr>
-          <w:rFonts w:ascii="Times New Roman" w:hAnsi="Times New Roman" w:cs="Times New Roman"/>
-          <w:sz w:val="28"/>
-          <w:szCs w:val="28"/>
-          <w:lang w:val="ru-RU"/>
-        </w:rPr>
-        <w:t>форме.</w:t>
+        <w:t>тестов.</w:t>
       </w:r>
     </w:p>
     <w:p>
@@ -32820,9 +31375,9 @@
         </w:rPr>
         <w:lastRenderedPageBreak/>
         <w:drawing>
-          <wp:inline distT="0" distB="0" distL="0" distR="0" wp14:anchorId="0FF2637D" wp14:editId="61DBDD22">
-            <wp:extent cx="1800000" cy="3451128"/>
-            <wp:effectExtent l="0" t="0" r="0" b="0"/>
+          <wp:inline distT="0" distB="0" distL="0" distR="0" wp14:anchorId="0FF2637D" wp14:editId="50A7859D">
+            <wp:extent cx="1440000" cy="2760902"/>
+            <wp:effectExtent l="0" t="0" r="8255" b="1905"/>
             <wp:docPr id="683388136" name="Рисунок 1"/>
             <wp:cNvGraphicFramePr>
               <a:graphicFrameLocks xmlns:a="http://schemas.openxmlformats.org/drawingml/2006/main" noChangeAspect="1"/>
@@ -32843,7 +31398,7 @@
                   <pic:spPr>
                     <a:xfrm>
                       <a:off x="0" y="0"/>
-                      <a:ext cx="1800000" cy="3451128"/>
+                      <a:ext cx="1440000" cy="2760902"/>
                     </a:xfrm>
                     <a:prstGeom prst="rect">
                       <a:avLst/>
@@ -33069,15 +31624,14 @@
       <w:r>
         <w:rPr>
           <w:rFonts w:ascii="Times New Roman" w:hAnsi="Times New Roman" w:cs="Times New Roman"/>
-          <w:noProof/>
           <w:sz w:val="28"/>
           <w:szCs w:val="28"/>
         </w:rPr>
         <w:drawing>
-          <wp:inline distT="0" distB="0" distL="0" distR="0" wp14:anchorId="45873A05" wp14:editId="5A7A6C48">
-            <wp:extent cx="1800000" cy="2749028"/>
-            <wp:effectExtent l="0" t="0" r="0" b="0"/>
-            <wp:docPr id="1783197401" name="Рисунок 1"/>
+          <wp:inline distT="0" distB="0" distL="0" distR="0" wp14:anchorId="6A742C18" wp14:editId="34B7D7CE">
+            <wp:extent cx="1440000" cy="2202127"/>
+            <wp:effectExtent l="0" t="0" r="8255" b="8255"/>
+            <wp:docPr id="1" name="Рисунок 1"/>
             <wp:cNvGraphicFramePr>
               <a:graphicFrameLocks xmlns:a="http://schemas.openxmlformats.org/drawingml/2006/main" noChangeAspect="1"/>
             </wp:cNvGraphicFramePr>
@@ -33085,7 +31639,7 @@
               <a:graphicData uri="http://schemas.openxmlformats.org/drawingml/2006/picture">
                 <pic:pic xmlns:pic="http://schemas.openxmlformats.org/drawingml/2006/picture">
                   <pic:nvPicPr>
-                    <pic:cNvPr id="1783197401" name=""/>
+                    <pic:cNvPr id="1" name=""/>
                     <pic:cNvPicPr/>
                   </pic:nvPicPr>
                   <pic:blipFill>
@@ -33097,7 +31651,7 @@
                   <pic:spPr>
                     <a:xfrm>
                       <a:off x="0" y="0"/>
-                      <a:ext cx="1800000" cy="2749028"/>
+                      <a:ext cx="1440000" cy="2202127"/>
                     </a:xfrm>
                     <a:prstGeom prst="rect">
                       <a:avLst/>
@@ -33284,19 +31838,17 @@
           <w:szCs w:val="28"/>
           <w:lang w:val="ru-RU"/>
         </w:rPr>
-        <w:t xml:space="preserve">редставляет из себя элемент </w:t>
-      </w:r>
-      <w:proofErr w:type="gramStart"/>
-      <w:r>
-        <w:rPr>
-          <w:rFonts w:ascii="Times New Roman" w:hAnsi="Times New Roman" w:cs="Times New Roman"/>
-          <w:sz w:val="28"/>
-          <w:szCs w:val="28"/>
-          <w:lang w:val="ru-RU"/>
-        </w:rPr>
-        <w:t>списка</w:t>
-      </w:r>
-      <w:proofErr w:type="gramEnd"/>
+        <w:t xml:space="preserve">редставляет из себя </w:t>
+      </w:r>
+      <w:r>
+        <w:rPr>
+          <w:rFonts w:ascii="Times New Roman" w:hAnsi="Times New Roman" w:cs="Times New Roman"/>
+          <w:sz w:val="28"/>
+          <w:szCs w:val="28"/>
+          <w:lang w:val="ru-RU"/>
+        </w:rPr>
+        <w:t>элемент списка,</w:t>
+      </w:r>
       <w:r>
         <w:rPr>
           <w:rFonts w:ascii="Times New Roman" w:hAnsi="Times New Roman" w:cs="Times New Roman"/>
@@ -33339,7 +31891,6 @@
           <w:szCs w:val="28"/>
           <w:lang w:val="ru-RU"/>
         </w:rPr>
-        <w:lastRenderedPageBreak/>
         <w:drawing>
           <wp:inline distT="0" distB="0" distL="0" distR="0" wp14:anchorId="49FED7AE" wp14:editId="0B9656A8">
             <wp:extent cx="1800000" cy="1081473"/>
@@ -33477,6 +32028,7 @@
           <w:szCs w:val="28"/>
           <w:lang w:val="ru-RU"/>
         </w:rPr>
+        <w:lastRenderedPageBreak/>
         <w:t>Используемые компоненты:</w:t>
       </w:r>
     </w:p>
@@ -35579,16 +34131,7 @@
           <w:szCs w:val="28"/>
           <w:lang w:val="ru-RU"/>
         </w:rPr>
-        <w:t xml:space="preserve"> </w:t>
-      </w:r>
-      <w:r>
-        <w:rPr>
-          <w:rFonts w:ascii="Times New Roman" w:hAnsi="Times New Roman" w:cs="Times New Roman"/>
-          <w:sz w:val="28"/>
-          <w:szCs w:val="28"/>
-          <w:lang w:val="ru-RU"/>
-        </w:rPr>
-        <w:t>«</w:t>
+        <w:t xml:space="preserve"> «</w:t>
       </w:r>
       <w:r>
         <w:rPr>
@@ -35606,16 +34149,7 @@
           <w:szCs w:val="28"/>
           <w:lang w:val="ru-RU"/>
         </w:rPr>
-        <w:t>»</w:t>
-      </w:r>
-      <w:r>
-        <w:rPr>
-          <w:rFonts w:ascii="Times New Roman" w:hAnsi="Times New Roman" w:cs="Times New Roman"/>
-          <w:sz w:val="28"/>
-          <w:szCs w:val="28"/>
-          <w:lang w:val="ru-RU"/>
-        </w:rPr>
-        <w:t xml:space="preserve"> </w:t>
+        <w:t xml:space="preserve">» </w:t>
       </w:r>
       <w:r>
         <w:rPr>
@@ -35633,16 +34167,7 @@
           <w:szCs w:val="28"/>
           <w:lang w:val="ru-RU"/>
         </w:rPr>
-        <w:t xml:space="preserve"> </w:t>
-      </w:r>
-      <w:r>
-        <w:rPr>
-          <w:rFonts w:ascii="Times New Roman" w:hAnsi="Times New Roman" w:cs="Times New Roman"/>
-          <w:sz w:val="28"/>
-          <w:szCs w:val="28"/>
-          <w:lang w:val="ru-RU"/>
-        </w:rPr>
-        <w:t>«</w:t>
+        <w:t xml:space="preserve"> «</w:t>
       </w:r>
       <w:r>
         <w:rPr>
@@ -35678,16 +34203,7 @@
           <w:szCs w:val="28"/>
           <w:lang w:val="ru-RU"/>
         </w:rPr>
-        <w:t>»</w:t>
-      </w:r>
-      <w:r>
-        <w:rPr>
-          <w:rFonts w:ascii="Times New Roman" w:hAnsi="Times New Roman" w:cs="Times New Roman"/>
-          <w:sz w:val="28"/>
-          <w:szCs w:val="28"/>
-          <w:lang w:val="ru-RU"/>
-        </w:rPr>
-        <w:t xml:space="preserve"> </w:t>
+        <w:t xml:space="preserve">» </w:t>
       </w:r>
       <w:r>
         <w:rPr>
@@ -35925,9 +34441,44 @@
           <w:rFonts w:ascii="Times New Roman" w:hAnsi="Times New Roman" w:cs="Times New Roman"/>
           <w:sz w:val="28"/>
           <w:szCs w:val="28"/>
+          <w:lang w:val="ru-RU"/>
         </w:rPr>
         <w:t xml:space="preserve"> «</w:t>
       </w:r>
+      <w:r>
+        <w:rPr>
+          <w:rFonts w:ascii="Times New Roman" w:hAnsi="Times New Roman" w:cs="Times New Roman"/>
+          <w:sz w:val="28"/>
+          <w:szCs w:val="28"/>
+        </w:rPr>
+        <w:t>activity</w:t>
+      </w:r>
+      <w:r>
+        <w:rPr>
+          <w:rFonts w:ascii="Times New Roman" w:hAnsi="Times New Roman" w:cs="Times New Roman"/>
+          <w:sz w:val="28"/>
+          <w:szCs w:val="28"/>
+          <w:lang w:val="ru-RU"/>
+        </w:rPr>
+        <w:t>_</w:t>
+      </w:r>
+      <w:r>
+        <w:rPr>
+          <w:rFonts w:ascii="Times New Roman" w:hAnsi="Times New Roman" w:cs="Times New Roman"/>
+          <w:sz w:val="28"/>
+          <w:szCs w:val="28"/>
+        </w:rPr>
+        <w:t>find</w:t>
+      </w:r>
+      <w:r>
+        <w:rPr>
+          <w:rFonts w:ascii="Times New Roman" w:hAnsi="Times New Roman" w:cs="Times New Roman"/>
+          <w:sz w:val="28"/>
+          <w:szCs w:val="28"/>
+          <w:lang w:val="ru-RU"/>
+        </w:rPr>
+        <w:t>_</w:t>
+      </w:r>
       <w:proofErr w:type="spellStart"/>
       <w:r>
         <w:rPr>
@@ -35935,7 +34486,7 @@
           <w:sz w:val="28"/>
           <w:szCs w:val="28"/>
         </w:rPr>
-        <w:t>activity_find_tranlation_test</w:t>
+        <w:t>tranlation</w:t>
       </w:r>
       <w:proofErr w:type="spellEnd"/>
       <w:r>
@@ -35943,6 +34494,24 @@
           <w:rFonts w:ascii="Times New Roman" w:hAnsi="Times New Roman" w:cs="Times New Roman"/>
           <w:sz w:val="28"/>
           <w:szCs w:val="28"/>
+          <w:lang w:val="ru-RU"/>
+        </w:rPr>
+        <w:t>_</w:t>
+      </w:r>
+      <w:r>
+        <w:rPr>
+          <w:rFonts w:ascii="Times New Roman" w:hAnsi="Times New Roman" w:cs="Times New Roman"/>
+          <w:sz w:val="28"/>
+          <w:szCs w:val="28"/>
+        </w:rPr>
+        <w:t>test</w:t>
+      </w:r>
+      <w:r>
+        <w:rPr>
+          <w:rFonts w:ascii="Times New Roman" w:hAnsi="Times New Roman" w:cs="Times New Roman"/>
+          <w:sz w:val="28"/>
+          <w:szCs w:val="28"/>
+          <w:lang w:val="ru-RU"/>
         </w:rPr>
         <w:t xml:space="preserve">», </w:t>
       </w:r>
@@ -35969,6 +34538,7 @@
           <w:rFonts w:ascii="Times New Roman" w:hAnsi="Times New Roman" w:cs="Times New Roman"/>
           <w:sz w:val="28"/>
           <w:szCs w:val="28"/>
+          <w:lang w:val="ru-RU"/>
         </w:rPr>
         <w:t xml:space="preserve"> </w:t>
       </w:r>
@@ -35986,6 +34556,7 @@
           <w:rFonts w:ascii="Times New Roman" w:hAnsi="Times New Roman" w:cs="Times New Roman"/>
           <w:sz w:val="28"/>
           <w:szCs w:val="28"/>
+          <w:lang w:val="ru-RU"/>
         </w:rPr>
         <w:t xml:space="preserve"> </w:t>
       </w:r>
@@ -36003,14 +34574,16 @@
           <w:rFonts w:ascii="Times New Roman" w:hAnsi="Times New Roman" w:cs="Times New Roman"/>
           <w:sz w:val="28"/>
           <w:szCs w:val="28"/>
-        </w:rPr>
-        <w:t xml:space="preserve"> </w:t>
-      </w:r>
-      <w:r>
-        <w:rPr>
-          <w:rFonts w:ascii="Times New Roman" w:hAnsi="Times New Roman" w:cs="Times New Roman"/>
-          <w:sz w:val="28"/>
-          <w:szCs w:val="28"/>
+          <w:lang w:val="ru-RU"/>
+        </w:rPr>
+        <w:t xml:space="preserve"> </w:t>
+      </w:r>
+      <w:r>
+        <w:rPr>
+          <w:rFonts w:ascii="Times New Roman" w:hAnsi="Times New Roman" w:cs="Times New Roman"/>
+          <w:sz w:val="28"/>
+          <w:szCs w:val="28"/>
+          <w:lang w:val="ru-RU"/>
         </w:rPr>
         <w:t>3.</w:t>
       </w:r>
@@ -36019,6 +34592,7 @@
           <w:rFonts w:ascii="Times New Roman" w:hAnsi="Times New Roman" w:cs="Times New Roman"/>
           <w:sz w:val="28"/>
           <w:szCs w:val="28"/>
+          <w:lang w:val="ru-RU"/>
         </w:rPr>
         <w:t xml:space="preserve">6. </w:t>
       </w:r>
@@ -37834,7 +36408,7 @@
 </file>
 
 <file path=word/endnotes.xml><?xml version="1.0" encoding="utf-8"?>
-<w:endnotes xmlns:wpc="http://schemas.microsoft.com/office/word/2010/wordprocessingCanvas" xmlns:cx="http://schemas.microsoft.com/office/drawing/2014/chartex" xmlns:cx1="http://schemas.microsoft.com/office/drawing/2015/9/8/chartex" xmlns:cx2="http://schemas.microsoft.com/office/drawing/2015/10/21/chartex" xmlns:cx3="http://schemas.microsoft.com/office/drawing/2016/5/9/chartex" xmlns:cx4="http://schemas.microsoft.com/office/drawing/2016/5/10/chartex" xmlns:cx5="http://schemas.microsoft.com/office/drawing/2016/5/11/chartex" xmlns:cx6="http://schemas.microsoft.com/office/drawing/2016/5/12/chartex" xmlns:cx7="http://schemas.microsoft.com/office/drawing/2016/5/13/chartex" xmlns:cx8="http://schemas.microsoft.com/office/drawing/2016/5/14/chartex" xmlns:mc="http://schemas.openxmlformats.org/markup-compatibility/2006" xmlns:aink="http://schemas.microsoft.com/office/drawing/2016/ink" xmlns:am3d="http://schemas.microsoft.com/office/drawing/2017/model3d" xmlns:o="urn:schemas-microsoft-com:office:office" xmlns:oel="http://schemas.microsoft.com/office/2019/extlst" xmlns:r="http://schemas.openxmlformats.org/officeDocument/2006/relationships" xmlns:m="http://schemas.openxmlformats.org/officeDocument/2006/math" xmlns:v="urn:schemas-microsoft-com:vml" xmlns:wp14="http://schemas.microsoft.com/office/word/2010/wordprocessingDrawing" xmlns:wp="http://schemas.openxmlformats.org/drawingml/2006/wordprocessingDrawing" xmlns:w10="urn:schemas-microsoft-com:office:word" xmlns:w="http://schemas.openxmlformats.org/wordprocessingml/2006/main" xmlns:w14="http://schemas.microsoft.com/office/word/2010/wordml" xmlns:w15="http://schemas.microsoft.com/office/word/2012/wordml" xmlns:w16cex="http://schemas.microsoft.com/office/word/2018/wordml/cex" xmlns:w16cid="http://schemas.microsoft.com/office/word/2016/wordml/cid" xmlns:w16="http://schemas.microsoft.com/office/word/2018/wordml" xmlns:w16du="http://schemas.microsoft.com/office/word/2023/wordml/word16du" xmlns:w16sdtdh="http://schemas.microsoft.com/office/word/2020/wordml/sdtdatahash" xmlns:w16se="http://schemas.microsoft.com/office/word/2015/wordml/symex" xmlns:wpg="http://schemas.microsoft.com/office/word/2010/wordprocessingGroup" xmlns:wpi="http://schemas.microsoft.com/office/word/2010/wordprocessingInk" xmlns:wne="http://schemas.microsoft.com/office/word/2006/wordml" xmlns:wps="http://schemas.microsoft.com/office/word/2010/wordprocessingShape" mc:Ignorable="w14 w15 w16se w16cid w16 w16cex w16sdtdh w16du wp14">
+<w:endnotes xmlns:wpc="http://schemas.microsoft.com/office/word/2010/wordprocessingCanvas" xmlns:cx="http://schemas.microsoft.com/office/drawing/2014/chartex" xmlns:cx1="http://schemas.microsoft.com/office/drawing/2015/9/8/chartex" xmlns:cx2="http://schemas.microsoft.com/office/drawing/2015/10/21/chartex" xmlns:cx3="http://schemas.microsoft.com/office/drawing/2016/5/9/chartex" xmlns:cx4="http://schemas.microsoft.com/office/drawing/2016/5/10/chartex" xmlns:cx5="http://schemas.microsoft.com/office/drawing/2016/5/11/chartex" xmlns:cx6="http://schemas.microsoft.com/office/drawing/2016/5/12/chartex" xmlns:cx7="http://schemas.microsoft.com/office/drawing/2016/5/13/chartex" xmlns:cx8="http://schemas.microsoft.com/office/drawing/2016/5/14/chartex" xmlns:mc="http://schemas.openxmlformats.org/markup-compatibility/2006" xmlns:aink="http://schemas.microsoft.com/office/drawing/2016/ink" xmlns:am3d="http://schemas.microsoft.com/office/drawing/2017/model3d" xmlns:o="urn:schemas-microsoft-com:office:office" xmlns:r="http://schemas.openxmlformats.org/officeDocument/2006/relationships" xmlns:m="http://schemas.openxmlformats.org/officeDocument/2006/math" xmlns:v="urn:schemas-microsoft-com:vml" xmlns:wp14="http://schemas.microsoft.com/office/word/2010/wordprocessingDrawing" xmlns:wp="http://schemas.openxmlformats.org/drawingml/2006/wordprocessingDrawing" xmlns:w10="urn:schemas-microsoft-com:office:word" xmlns:w="http://schemas.openxmlformats.org/wordprocessingml/2006/main" xmlns:w14="http://schemas.microsoft.com/office/word/2010/wordml" xmlns:w15="http://schemas.microsoft.com/office/word/2012/wordml" xmlns:w16cex="http://schemas.microsoft.com/office/word/2018/wordml/cex" xmlns:w16cid="http://schemas.microsoft.com/office/word/2016/wordml/cid" xmlns:w16="http://schemas.microsoft.com/office/word/2018/wordml" xmlns:w16sdtdh="http://schemas.microsoft.com/office/word/2020/wordml/sdtdatahash" xmlns:w16se="http://schemas.microsoft.com/office/word/2015/wordml/symex" xmlns:wpg="http://schemas.microsoft.com/office/word/2010/wordprocessingGroup" xmlns:wpi="http://schemas.microsoft.com/office/word/2010/wordprocessingInk" xmlns:wne="http://schemas.microsoft.com/office/word/2006/wordml" xmlns:wps="http://schemas.microsoft.com/office/word/2010/wordprocessingShape" mc:Ignorable="w14 w15 w16se w16cid w16 w16cex w16sdtdh wp14">
   <w:endnote w:type="separator" w:id="-1">
     <w:p>
       <w:pPr>
@@ -37859,7 +36433,7 @@
 </file>
 
 <file path=word/footnotes.xml><?xml version="1.0" encoding="utf-8"?>
-<w:footnotes xmlns:wpc="http://schemas.microsoft.com/office/word/2010/wordprocessingCanvas" xmlns:cx="http://schemas.microsoft.com/office/drawing/2014/chartex" xmlns:cx1="http://schemas.microsoft.com/office/drawing/2015/9/8/chartex" xmlns:cx2="http://schemas.microsoft.com/office/drawing/2015/10/21/chartex" xmlns:cx3="http://schemas.microsoft.com/office/drawing/2016/5/9/chartex" xmlns:cx4="http://schemas.microsoft.com/office/drawing/2016/5/10/chartex" xmlns:cx5="http://schemas.microsoft.com/office/drawing/2016/5/11/chartex" xmlns:cx6="http://schemas.microsoft.com/office/drawing/2016/5/12/chartex" xmlns:cx7="http://schemas.microsoft.com/office/drawing/2016/5/13/chartex" xmlns:cx8="http://schemas.microsoft.com/office/drawing/2016/5/14/chartex" xmlns:mc="http://schemas.openxmlformats.org/markup-compatibility/2006" xmlns:aink="http://schemas.microsoft.com/office/drawing/2016/ink" xmlns:am3d="http://schemas.microsoft.com/office/drawing/2017/model3d" xmlns:o="urn:schemas-microsoft-com:office:office" xmlns:oel="http://schemas.microsoft.com/office/2019/extlst" xmlns:r="http://schemas.openxmlformats.org/officeDocument/2006/relationships" xmlns:m="http://schemas.openxmlformats.org/officeDocument/2006/math" xmlns:v="urn:schemas-microsoft-com:vml" xmlns:wp14="http://schemas.microsoft.com/office/word/2010/wordprocessingDrawing" xmlns:wp="http://schemas.openxmlformats.org/drawingml/2006/wordprocessingDrawing" xmlns:w10="urn:schemas-microsoft-com:office:word" xmlns:w="http://schemas.openxmlformats.org/wordprocessingml/2006/main" xmlns:w14="http://schemas.microsoft.com/office/word/2010/wordml" xmlns:w15="http://schemas.microsoft.com/office/word/2012/wordml" xmlns:w16cex="http://schemas.microsoft.com/office/word/2018/wordml/cex" xmlns:w16cid="http://schemas.microsoft.com/office/word/2016/wordml/cid" xmlns:w16="http://schemas.microsoft.com/office/word/2018/wordml" xmlns:w16du="http://schemas.microsoft.com/office/word/2023/wordml/word16du" xmlns:w16sdtdh="http://schemas.microsoft.com/office/word/2020/wordml/sdtdatahash" xmlns:w16se="http://schemas.microsoft.com/office/word/2015/wordml/symex" xmlns:wpg="http://schemas.microsoft.com/office/word/2010/wordprocessingGroup" xmlns:wpi="http://schemas.microsoft.com/office/word/2010/wordprocessingInk" xmlns:wne="http://schemas.microsoft.com/office/word/2006/wordml" xmlns:wps="http://schemas.microsoft.com/office/word/2010/wordprocessingShape" mc:Ignorable="w14 w15 w16se w16cid w16 w16cex w16sdtdh w16du wp14">
+<w:footnotes xmlns:wpc="http://schemas.microsoft.com/office/word/2010/wordprocessingCanvas" xmlns:cx="http://schemas.microsoft.com/office/drawing/2014/chartex" xmlns:cx1="http://schemas.microsoft.com/office/drawing/2015/9/8/chartex" xmlns:cx2="http://schemas.microsoft.com/office/drawing/2015/10/21/chartex" xmlns:cx3="http://schemas.microsoft.com/office/drawing/2016/5/9/chartex" xmlns:cx4="http://schemas.microsoft.com/office/drawing/2016/5/10/chartex" xmlns:cx5="http://schemas.microsoft.com/office/drawing/2016/5/11/chartex" xmlns:cx6="http://schemas.microsoft.com/office/drawing/2016/5/12/chartex" xmlns:cx7="http://schemas.microsoft.com/office/drawing/2016/5/13/chartex" xmlns:cx8="http://schemas.microsoft.com/office/drawing/2016/5/14/chartex" xmlns:mc="http://schemas.openxmlformats.org/markup-compatibility/2006" xmlns:aink="http://schemas.microsoft.com/office/drawing/2016/ink" xmlns:am3d="http://schemas.microsoft.com/office/drawing/2017/model3d" xmlns:o="urn:schemas-microsoft-com:office:office" xmlns:r="http://schemas.openxmlformats.org/officeDocument/2006/relationships" xmlns:m="http://schemas.openxmlformats.org/officeDocument/2006/math" xmlns:v="urn:schemas-microsoft-com:vml" xmlns:wp14="http://schemas.microsoft.com/office/word/2010/wordprocessingDrawing" xmlns:wp="http://schemas.openxmlformats.org/drawingml/2006/wordprocessingDrawing" xmlns:w10="urn:schemas-microsoft-com:office:word" xmlns:w="http://schemas.openxmlformats.org/wordprocessingml/2006/main" xmlns:w14="http://schemas.microsoft.com/office/word/2010/wordml" xmlns:w15="http://schemas.microsoft.com/office/word/2012/wordml" xmlns:w16cex="http://schemas.microsoft.com/office/word/2018/wordml/cex" xmlns:w16cid="http://schemas.microsoft.com/office/word/2016/wordml/cid" xmlns:w16="http://schemas.microsoft.com/office/word/2018/wordml" xmlns:w16sdtdh="http://schemas.microsoft.com/office/word/2020/wordml/sdtdatahash" xmlns:w16se="http://schemas.microsoft.com/office/word/2015/wordml/symex" xmlns:wpg="http://schemas.microsoft.com/office/word/2010/wordprocessingGroup" xmlns:wpi="http://schemas.microsoft.com/office/word/2010/wordprocessingInk" xmlns:wne="http://schemas.microsoft.com/office/word/2006/wordml" xmlns:wps="http://schemas.microsoft.com/office/word/2010/wordprocessingShape" mc:Ignorable="w14 w15 w16se w16cid w16 w16cex w16sdtdh wp14">
   <w:footnote w:type="separator" w:id="-1">
     <w:p>
       <w:pPr>
@@ -37884,7 +36458,7 @@
 </file>
 
 <file path=word/header1.xml><?xml version="1.0" encoding="utf-8"?>
-<w:hdr xmlns:wpc="http://schemas.microsoft.com/office/word/2010/wordprocessingCanvas" xmlns:cx="http://schemas.microsoft.com/office/drawing/2014/chartex" xmlns:cx1="http://schemas.microsoft.com/office/drawing/2015/9/8/chartex" xmlns:cx2="http://schemas.microsoft.com/office/drawing/2015/10/21/chartex" xmlns:cx3="http://schemas.microsoft.com/office/drawing/2016/5/9/chartex" xmlns:cx4="http://schemas.microsoft.com/office/drawing/2016/5/10/chartex" xmlns:cx5="http://schemas.microsoft.com/office/drawing/2016/5/11/chartex" xmlns:cx6="http://schemas.microsoft.com/office/drawing/2016/5/12/chartex" xmlns:cx7="http://schemas.microsoft.com/office/drawing/2016/5/13/chartex" xmlns:cx8="http://schemas.microsoft.com/office/drawing/2016/5/14/chartex" xmlns:mc="http://schemas.openxmlformats.org/markup-compatibility/2006" xmlns:aink="http://schemas.microsoft.com/office/drawing/2016/ink" xmlns:am3d="http://schemas.microsoft.com/office/drawing/2017/model3d" xmlns:o="urn:schemas-microsoft-com:office:office" xmlns:oel="http://schemas.microsoft.com/office/2019/extlst" xmlns:r="http://schemas.openxmlformats.org/officeDocument/2006/relationships" xmlns:m="http://schemas.openxmlformats.org/officeDocument/2006/math" xmlns:v="urn:schemas-microsoft-com:vml" xmlns:wp14="http://schemas.microsoft.com/office/word/2010/wordprocessingDrawing" xmlns:wp="http://schemas.openxmlformats.org/drawingml/2006/wordprocessingDrawing" xmlns:w10="urn:schemas-microsoft-com:office:word" xmlns:w="http://schemas.openxmlformats.org/wordprocessingml/2006/main" xmlns:w14="http://schemas.microsoft.com/office/word/2010/wordml" xmlns:w15="http://schemas.microsoft.com/office/word/2012/wordml" xmlns:w16cex="http://schemas.microsoft.com/office/word/2018/wordml/cex" xmlns:w16cid="http://schemas.microsoft.com/office/word/2016/wordml/cid" xmlns:w16="http://schemas.microsoft.com/office/word/2018/wordml" xmlns:w16du="http://schemas.microsoft.com/office/word/2023/wordml/word16du" xmlns:w16sdtdh="http://schemas.microsoft.com/office/word/2020/wordml/sdtdatahash" xmlns:w16se="http://schemas.microsoft.com/office/word/2015/wordml/symex" xmlns:wpg="http://schemas.microsoft.com/office/word/2010/wordprocessingGroup" xmlns:wpi="http://schemas.microsoft.com/office/word/2010/wordprocessingInk" xmlns:wne="http://schemas.microsoft.com/office/word/2006/wordml" xmlns:wps="http://schemas.microsoft.com/office/word/2010/wordprocessingShape" mc:Ignorable="w14 w15 w16se w16cid w16 w16cex w16sdtdh w16du wp14">
+<w:hdr xmlns:wpc="http://schemas.microsoft.com/office/word/2010/wordprocessingCanvas" xmlns:cx="http://schemas.microsoft.com/office/drawing/2014/chartex" xmlns:cx1="http://schemas.microsoft.com/office/drawing/2015/9/8/chartex" xmlns:cx2="http://schemas.microsoft.com/office/drawing/2015/10/21/chartex" xmlns:cx3="http://schemas.microsoft.com/office/drawing/2016/5/9/chartex" xmlns:cx4="http://schemas.microsoft.com/office/drawing/2016/5/10/chartex" xmlns:cx5="http://schemas.microsoft.com/office/drawing/2016/5/11/chartex" xmlns:cx6="http://schemas.microsoft.com/office/drawing/2016/5/12/chartex" xmlns:cx7="http://schemas.microsoft.com/office/drawing/2016/5/13/chartex" xmlns:cx8="http://schemas.microsoft.com/office/drawing/2016/5/14/chartex" xmlns:mc="http://schemas.openxmlformats.org/markup-compatibility/2006" xmlns:aink="http://schemas.microsoft.com/office/drawing/2016/ink" xmlns:am3d="http://schemas.microsoft.com/office/drawing/2017/model3d" xmlns:o="urn:schemas-microsoft-com:office:office" xmlns:r="http://schemas.openxmlformats.org/officeDocument/2006/relationships" xmlns:m="http://schemas.openxmlformats.org/officeDocument/2006/math" xmlns:v="urn:schemas-microsoft-com:vml" xmlns:wp14="http://schemas.microsoft.com/office/word/2010/wordprocessingDrawing" xmlns:wp="http://schemas.openxmlformats.org/drawingml/2006/wordprocessingDrawing" xmlns:w10="urn:schemas-microsoft-com:office:word" xmlns:w="http://schemas.openxmlformats.org/wordprocessingml/2006/main" xmlns:w14="http://schemas.microsoft.com/office/word/2010/wordml" xmlns:w15="http://schemas.microsoft.com/office/word/2012/wordml" xmlns:w16cex="http://schemas.microsoft.com/office/word/2018/wordml/cex" xmlns:w16cid="http://schemas.microsoft.com/office/word/2016/wordml/cid" xmlns:w16="http://schemas.microsoft.com/office/word/2018/wordml" xmlns:w16sdtdh="http://schemas.microsoft.com/office/word/2020/wordml/sdtdatahash" xmlns:w16se="http://schemas.microsoft.com/office/word/2015/wordml/symex" xmlns:wpg="http://schemas.microsoft.com/office/word/2010/wordprocessingGroup" xmlns:wpi="http://schemas.microsoft.com/office/word/2010/wordprocessingInk" xmlns:wne="http://schemas.microsoft.com/office/word/2006/wordml" xmlns:wps="http://schemas.microsoft.com/office/word/2010/wordprocessingShape" mc:Ignorable="w14 w15 w16se w16cid w16 w16cex w16sdtdh wp14">
   <w:p>
     <w:pPr>
       <w:pStyle w:val="a3"/>
@@ -38789,7 +37363,7 @@
         </mc:Choice>
         <mc:Fallback>
           <w:pict>
-            <v:group w14:anchorId="01A3B8FD" id="Group 1" o:spid="_x0000_s1026" style="position:absolute;margin-left:56.7pt;margin-top:19.85pt;width:518.9pt;height:802.2pt;z-index:251659264;mso-position-horizontal-relative:page;mso-position-vertical-relative:page" coordorigin="1134,397" coordsize="10378,16044" o:gfxdata="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" o:allowincell="f">
+            <v:group w14:anchorId="01A3B8FD" id="Group 1" o:spid="_x0000_s1026" style="position:absolute;margin-left:56.7pt;margin-top:19.85pt;width:518.9pt;height:802.2pt;z-index:251659264;mso-position-horizontal-relative:page;mso-position-vertical-relative:page" coordorigin="1134,397" coordsize="10378,16044" o:gfxdata="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" o:allowincell="f">
               <v:line id="Line 2" o:spid="_x0000_s1027" style="position:absolute;visibility:visible;mso-wrap-style:square" from="1134,397" to="1134,16441" o:connectortype="straight" o:gfxdata="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" strokeweight="2.25pt"/>
               <v:line id="Line 3" o:spid="_x0000_s1028" style="position:absolute;visibility:visible;mso-wrap-style:square" from="11509,397" to="11509,16441" o:connectortype="straight" o:gfxdata="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" strokeweight="2.25pt"/>
               <v:line id="Line 4" o:spid="_x0000_s1029" style="position:absolute;visibility:visible;mso-wrap-style:square" from="1137,16441" to="11512,16441" o:connectortype="straight" o:gfxdata="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" strokeweight="2.25pt"/>
@@ -39462,7 +38036,7 @@
 </file>
 
 <file path=word/numbering.xml><?xml version="1.0" encoding="utf-8"?>
-<w:numbering xmlns:wpc="http://schemas.microsoft.com/office/word/2010/wordprocessingCanvas" xmlns:cx="http://schemas.microsoft.com/office/drawing/2014/chartex" xmlns:cx1="http://schemas.microsoft.com/office/drawing/2015/9/8/chartex" xmlns:cx2="http://schemas.microsoft.com/office/drawing/2015/10/21/chartex" xmlns:cx3="http://schemas.microsoft.com/office/drawing/2016/5/9/chartex" xmlns:cx4="http://schemas.microsoft.com/office/drawing/2016/5/10/chartex" xmlns:cx5="http://schemas.microsoft.com/office/drawing/2016/5/11/chartex" xmlns:cx6="http://schemas.microsoft.com/office/drawing/2016/5/12/chartex" xmlns:cx7="http://schemas.microsoft.com/office/drawing/2016/5/13/chartex" xmlns:cx8="http://schemas.microsoft.com/office/drawing/2016/5/14/chartex" xmlns:mc="http://schemas.openxmlformats.org/markup-compatibility/2006" xmlns:aink="http://schemas.microsoft.com/office/drawing/2016/ink" xmlns:am3d="http://schemas.microsoft.com/office/drawing/2017/model3d" xmlns:o="urn:schemas-microsoft-com:office:office" xmlns:oel="http://schemas.microsoft.com/office/2019/extlst" xmlns:r="http://schemas.openxmlformats.org/officeDocument/2006/relationships" xmlns:m="http://schemas.openxmlformats.org/officeDocument/2006/math" xmlns:v="urn:schemas-microsoft-com:vml" xmlns:wp14="http://schemas.microsoft.com/office/word/2010/wordprocessingDrawing" xmlns:wp="http://schemas.openxmlformats.org/drawingml/2006/wordprocessingDrawing" xmlns:w10="urn:schemas-microsoft-com:office:word" xmlns:w="http://schemas.openxmlformats.org/wordprocessingml/2006/main" xmlns:w14="http://schemas.microsoft.com/office/word/2010/wordml" xmlns:w15="http://schemas.microsoft.com/office/word/2012/wordml" xmlns:w16cex="http://schemas.microsoft.com/office/word/2018/wordml/cex" xmlns:w16cid="http://schemas.microsoft.com/office/word/2016/wordml/cid" xmlns:w16="http://schemas.microsoft.com/office/word/2018/wordml" xmlns:w16du="http://schemas.microsoft.com/office/word/2023/wordml/word16du" xmlns:w16sdtdh="http://schemas.microsoft.com/office/word/2020/wordml/sdtdatahash" xmlns:w16se="http://schemas.microsoft.com/office/word/2015/wordml/symex" xmlns:wpg="http://schemas.microsoft.com/office/word/2010/wordprocessingGroup" xmlns:wpi="http://schemas.microsoft.com/office/word/2010/wordprocessingInk" xmlns:wne="http://schemas.microsoft.com/office/word/2006/wordml" xmlns:wps="http://schemas.microsoft.com/office/word/2010/wordprocessingShape" mc:Ignorable="w14 w15 w16se w16cid w16 w16cex w16sdtdh w16du wp14">
+<w:numbering xmlns:wpc="http://schemas.microsoft.com/office/word/2010/wordprocessingCanvas" xmlns:cx="http://schemas.microsoft.com/office/drawing/2014/chartex" xmlns:cx1="http://schemas.microsoft.com/office/drawing/2015/9/8/chartex" xmlns:cx2="http://schemas.microsoft.com/office/drawing/2015/10/21/chartex" xmlns:cx3="http://schemas.microsoft.com/office/drawing/2016/5/9/chartex" xmlns:cx4="http://schemas.microsoft.com/office/drawing/2016/5/10/chartex" xmlns:cx5="http://schemas.microsoft.com/office/drawing/2016/5/11/chartex" xmlns:cx6="http://schemas.microsoft.com/office/drawing/2016/5/12/chartex" xmlns:cx7="http://schemas.microsoft.com/office/drawing/2016/5/13/chartex" xmlns:cx8="http://schemas.microsoft.com/office/drawing/2016/5/14/chartex" xmlns:mc="http://schemas.openxmlformats.org/markup-compatibility/2006" xmlns:aink="http://schemas.microsoft.com/office/drawing/2016/ink" xmlns:am3d="http://schemas.microsoft.com/office/drawing/2017/model3d" xmlns:o="urn:schemas-microsoft-com:office:office" xmlns:r="http://schemas.openxmlformats.org/officeDocument/2006/relationships" xmlns:m="http://schemas.openxmlformats.org/officeDocument/2006/math" xmlns:v="urn:schemas-microsoft-com:vml" xmlns:wp14="http://schemas.microsoft.com/office/word/2010/wordprocessingDrawing" xmlns:wp="http://schemas.openxmlformats.org/drawingml/2006/wordprocessingDrawing" xmlns:w10="urn:schemas-microsoft-com:office:word" xmlns:w="http://schemas.openxmlformats.org/wordprocessingml/2006/main" xmlns:w14="http://schemas.microsoft.com/office/word/2010/wordml" xmlns:w15="http://schemas.microsoft.com/office/word/2012/wordml" xmlns:w16cex="http://schemas.microsoft.com/office/word/2018/wordml/cex" xmlns:w16cid="http://schemas.microsoft.com/office/word/2016/wordml/cid" xmlns:w16="http://schemas.microsoft.com/office/word/2018/wordml" xmlns:w16sdtdh="http://schemas.microsoft.com/office/word/2020/wordml/sdtdatahash" xmlns:w16se="http://schemas.microsoft.com/office/word/2015/wordml/symex" xmlns:wpg="http://schemas.microsoft.com/office/word/2010/wordprocessingGroup" xmlns:wpi="http://schemas.microsoft.com/office/word/2010/wordprocessingInk" xmlns:wne="http://schemas.microsoft.com/office/word/2006/wordml" xmlns:wps="http://schemas.microsoft.com/office/word/2010/wordprocessingShape" mc:Ignorable="w14 w15 w16se w16cid w16 w16cex w16sdtdh wp14">
   <w:abstractNum w:abstractNumId="0" w15:restartNumberingAfterBreak="0">
     <w:nsid w:val="36146367"/>
     <w:multiLevelType w:val="multilevel"/>
@@ -40507,38 +39081,38 @@
       </w:rPr>
     </w:lvl>
   </w:abstractNum>
-  <w:num w:numId="1" w16cid:durableId="1344551261">
+  <w:num w:numId="1">
     <w:abstractNumId w:val="7"/>
   </w:num>
-  <w:num w:numId="2" w16cid:durableId="817304641">
+  <w:num w:numId="2">
     <w:abstractNumId w:val="5"/>
   </w:num>
-  <w:num w:numId="3" w16cid:durableId="1941647560">
+  <w:num w:numId="3">
     <w:abstractNumId w:val="8"/>
   </w:num>
-  <w:num w:numId="4" w16cid:durableId="811991623">
+  <w:num w:numId="4">
     <w:abstractNumId w:val="2"/>
   </w:num>
-  <w:num w:numId="5" w16cid:durableId="1850370561">
+  <w:num w:numId="5">
     <w:abstractNumId w:val="6"/>
   </w:num>
-  <w:num w:numId="6" w16cid:durableId="728696241">
+  <w:num w:numId="6">
     <w:abstractNumId w:val="3"/>
   </w:num>
-  <w:num w:numId="7" w16cid:durableId="1032271304">
+  <w:num w:numId="7">
     <w:abstractNumId w:val="0"/>
   </w:num>
-  <w:num w:numId="8" w16cid:durableId="1200238506">
+  <w:num w:numId="8">
     <w:abstractNumId w:val="1"/>
   </w:num>
-  <w:num w:numId="9" w16cid:durableId="796485754">
+  <w:num w:numId="9">
     <w:abstractNumId w:val="4"/>
   </w:num>
 </w:numbering>
 </file>
 
 <file path=word/styles.xml><?xml version="1.0" encoding="utf-8"?>
-<w:styles xmlns:mc="http://schemas.openxmlformats.org/markup-compatibility/2006" xmlns:r="http://schemas.openxmlformats.org/officeDocument/2006/relationships" xmlns:w="http://schemas.openxmlformats.org/wordprocessingml/2006/main" xmlns:w14="http://schemas.microsoft.com/office/word/2010/wordml" xmlns:w15="http://schemas.microsoft.com/office/word/2012/wordml" xmlns:w16cex="http://schemas.microsoft.com/office/word/2018/wordml/cex" xmlns:w16cid="http://schemas.microsoft.com/office/word/2016/wordml/cid" xmlns:w16="http://schemas.microsoft.com/office/word/2018/wordml" xmlns:w16du="http://schemas.microsoft.com/office/word/2023/wordml/word16du" xmlns:w16sdtdh="http://schemas.microsoft.com/office/word/2020/wordml/sdtdatahash" xmlns:w16se="http://schemas.microsoft.com/office/word/2015/wordml/symex" mc:Ignorable="w14 w15 w16se w16cid w16 w16cex w16sdtdh w16du">
+<w:styles xmlns:mc="http://schemas.openxmlformats.org/markup-compatibility/2006" xmlns:r="http://schemas.openxmlformats.org/officeDocument/2006/relationships" xmlns:w="http://schemas.openxmlformats.org/wordprocessingml/2006/main" xmlns:w14="http://schemas.microsoft.com/office/word/2010/wordml" xmlns:w15="http://schemas.microsoft.com/office/word/2012/wordml" xmlns:w16cex="http://schemas.microsoft.com/office/word/2018/wordml/cex" xmlns:w16cid="http://schemas.microsoft.com/office/word/2016/wordml/cid" xmlns:w16="http://schemas.microsoft.com/office/word/2018/wordml" xmlns:w16sdtdh="http://schemas.microsoft.com/office/word/2020/wordml/sdtdatahash" xmlns:w16se="http://schemas.microsoft.com/office/word/2015/wordml/symex" mc:Ignorable="w14 w15 w16se w16cid w16 w16cex w16sdtdh">
   <w:docDefaults>
     <w:rPrDefault>
       <w:rPr>

</xml_diff>

<commit_message>
add 3.2 chapter to documentation, add delete few comments in code
</commit_message>
<xml_diff>
--- a/Documentation/CURSE_WORK.docx
+++ b/Documentation/CURSE_WORK.docx
@@ -21894,16 +21894,7 @@
           <w:szCs w:val="28"/>
           <w:lang w:val="ru-RU"/>
         </w:rPr>
-        <w:t>—</w:t>
-      </w:r>
-      <w:r>
-        <w:rPr>
-          <w:rFonts w:ascii="Times New Roman" w:hAnsi="Times New Roman" w:cs="Times New Roman"/>
-          <w:sz w:val="28"/>
-          <w:szCs w:val="28"/>
-          <w:lang w:val="ru-RU"/>
-        </w:rPr>
-        <w:t xml:space="preserve"> </w:t>
+        <w:t xml:space="preserve">— </w:t>
       </w:r>
       <w:r>
         <w:rPr>
@@ -31624,6 +31615,7 @@
       <w:r>
         <w:rPr>
           <w:rFonts w:ascii="Times New Roman" w:hAnsi="Times New Roman" w:cs="Times New Roman"/>
+          <w:noProof/>
           <w:sz w:val="28"/>
           <w:szCs w:val="28"/>
         </w:rPr>
@@ -32602,6 +32594,79 @@
           <w:lang w:val="ru-RU"/>
         </w:rPr>
       </w:pPr>
+      <w:r>
+        <w:rPr>
+          <w:rFonts w:ascii="Times New Roman" w:hAnsi="Times New Roman" w:cs="Times New Roman"/>
+          <w:sz w:val="28"/>
+          <w:szCs w:val="28"/>
+          <w:lang w:val="ru-RU"/>
+        </w:rPr>
+        <w:t xml:space="preserve">Для работы с базой данных будет использована </w:t>
+      </w:r>
+      <w:r>
+        <w:rPr>
+          <w:rFonts w:ascii="Times New Roman" w:hAnsi="Times New Roman" w:cs="Times New Roman"/>
+          <w:sz w:val="28"/>
+          <w:szCs w:val="28"/>
+          <w:lang w:val="ru-RU"/>
+        </w:rPr>
+        <w:t>библиотека «</w:t>
+      </w:r>
+      <w:proofErr w:type="gramStart"/>
+      <w:r>
+        <w:rPr>
+          <w:rFonts w:ascii="Times New Roman" w:hAnsi="Times New Roman" w:cs="Times New Roman"/>
+          <w:sz w:val="28"/>
+          <w:szCs w:val="28"/>
+        </w:rPr>
+        <w:t>android</w:t>
+      </w:r>
+      <w:r>
+        <w:rPr>
+          <w:rFonts w:ascii="Times New Roman" w:hAnsi="Times New Roman" w:cs="Times New Roman"/>
+          <w:sz w:val="28"/>
+          <w:szCs w:val="28"/>
+          <w:lang w:val="ru-RU"/>
+        </w:rPr>
+        <w:t>.</w:t>
+      </w:r>
+      <w:r>
+        <w:rPr>
+          <w:rFonts w:ascii="Times New Roman" w:hAnsi="Times New Roman" w:cs="Times New Roman"/>
+          <w:sz w:val="28"/>
+          <w:szCs w:val="28"/>
+        </w:rPr>
+        <w:t>database</w:t>
+      </w:r>
+      <w:proofErr w:type="gramEnd"/>
+      <w:r>
+        <w:rPr>
+          <w:rFonts w:ascii="Times New Roman" w:hAnsi="Times New Roman" w:cs="Times New Roman"/>
+          <w:sz w:val="28"/>
+          <w:szCs w:val="28"/>
+          <w:lang w:val="ru-RU"/>
+        </w:rPr>
+        <w:t>.</w:t>
+      </w:r>
+      <w:proofErr w:type="spellStart"/>
+      <w:r>
+        <w:rPr>
+          <w:rFonts w:ascii="Times New Roman" w:hAnsi="Times New Roman" w:cs="Times New Roman"/>
+          <w:sz w:val="28"/>
+          <w:szCs w:val="28"/>
+        </w:rPr>
+        <w:t>sqlite</w:t>
+      </w:r>
+      <w:proofErr w:type="spellEnd"/>
+      <w:r>
+        <w:rPr>
+          <w:rFonts w:ascii="Times New Roman" w:hAnsi="Times New Roman" w:cs="Times New Roman"/>
+          <w:sz w:val="28"/>
+          <w:szCs w:val="28"/>
+          <w:lang w:val="ru-RU"/>
+        </w:rPr>
+        <w:t>»</w:t>
+      </w:r>
     </w:p>
     <w:p>
       <w:pPr>
@@ -32615,6 +32680,521 @@
           <w:lang w:val="ru-RU"/>
         </w:rPr>
       </w:pPr>
+      <w:r>
+        <w:rPr>
+          <w:rFonts w:ascii="Times New Roman" w:hAnsi="Times New Roman" w:cs="Times New Roman"/>
+          <w:sz w:val="28"/>
+          <w:szCs w:val="28"/>
+          <w:lang w:val="ru-RU"/>
+        </w:rPr>
+        <w:t xml:space="preserve">Библиотека </w:t>
+      </w:r>
+      <w:r>
+        <w:rPr>
+          <w:rFonts w:ascii="Times New Roman" w:hAnsi="Times New Roman" w:cs="Times New Roman"/>
+          <w:sz w:val="28"/>
+          <w:szCs w:val="28"/>
+          <w:lang w:val="ru-RU"/>
+        </w:rPr>
+        <w:t>«</w:t>
+      </w:r>
+      <w:proofErr w:type="gramStart"/>
+      <w:r>
+        <w:rPr>
+          <w:rFonts w:ascii="Times New Roman" w:hAnsi="Times New Roman" w:cs="Times New Roman"/>
+          <w:sz w:val="28"/>
+          <w:szCs w:val="28"/>
+        </w:rPr>
+        <w:t>android</w:t>
+      </w:r>
+      <w:r>
+        <w:rPr>
+          <w:rFonts w:ascii="Times New Roman" w:hAnsi="Times New Roman" w:cs="Times New Roman"/>
+          <w:sz w:val="28"/>
+          <w:szCs w:val="28"/>
+          <w:lang w:val="ru-RU"/>
+        </w:rPr>
+        <w:t>.</w:t>
+      </w:r>
+      <w:r>
+        <w:rPr>
+          <w:rFonts w:ascii="Times New Roman" w:hAnsi="Times New Roman" w:cs="Times New Roman"/>
+          <w:sz w:val="28"/>
+          <w:szCs w:val="28"/>
+        </w:rPr>
+        <w:t>database</w:t>
+      </w:r>
+      <w:proofErr w:type="gramEnd"/>
+      <w:r>
+        <w:rPr>
+          <w:rFonts w:ascii="Times New Roman" w:hAnsi="Times New Roman" w:cs="Times New Roman"/>
+          <w:sz w:val="28"/>
+          <w:szCs w:val="28"/>
+          <w:lang w:val="ru-RU"/>
+        </w:rPr>
+        <w:t>.</w:t>
+      </w:r>
+      <w:proofErr w:type="spellStart"/>
+      <w:r>
+        <w:rPr>
+          <w:rFonts w:ascii="Times New Roman" w:hAnsi="Times New Roman" w:cs="Times New Roman"/>
+          <w:sz w:val="28"/>
+          <w:szCs w:val="28"/>
+        </w:rPr>
+        <w:t>sqlite</w:t>
+      </w:r>
+      <w:proofErr w:type="spellEnd"/>
+      <w:r>
+        <w:rPr>
+          <w:rFonts w:ascii="Times New Roman" w:hAnsi="Times New Roman" w:cs="Times New Roman"/>
+          <w:sz w:val="28"/>
+          <w:szCs w:val="28"/>
+          <w:lang w:val="ru-RU"/>
+        </w:rPr>
+        <w:t>»</w:t>
+      </w:r>
+      <w:r>
+        <w:rPr>
+          <w:rFonts w:ascii="Times New Roman" w:hAnsi="Times New Roman" w:cs="Times New Roman"/>
+          <w:sz w:val="28"/>
+          <w:szCs w:val="28"/>
+          <w:lang w:val="ru-RU"/>
+        </w:rPr>
+        <w:t xml:space="preserve"> в </w:t>
+      </w:r>
+      <w:r>
+        <w:rPr>
+          <w:rFonts w:ascii="Times New Roman" w:hAnsi="Times New Roman" w:cs="Times New Roman"/>
+          <w:sz w:val="28"/>
+          <w:szCs w:val="28"/>
+          <w:lang w:val="ru-RU"/>
+        </w:rPr>
+        <w:t>«</w:t>
+      </w:r>
+      <w:r>
+        <w:rPr>
+          <w:rFonts w:ascii="Times New Roman" w:hAnsi="Times New Roman" w:cs="Times New Roman"/>
+          <w:sz w:val="28"/>
+          <w:szCs w:val="28"/>
+        </w:rPr>
+        <w:t>Kotlin</w:t>
+      </w:r>
+      <w:r>
+        <w:rPr>
+          <w:rFonts w:ascii="Times New Roman" w:hAnsi="Times New Roman" w:cs="Times New Roman"/>
+          <w:sz w:val="28"/>
+          <w:szCs w:val="28"/>
+          <w:lang w:val="ru-RU"/>
+        </w:rPr>
+        <w:t>»</w:t>
+      </w:r>
+      <w:r>
+        <w:rPr>
+          <w:rFonts w:ascii="Times New Roman" w:hAnsi="Times New Roman" w:cs="Times New Roman"/>
+          <w:sz w:val="28"/>
+          <w:szCs w:val="28"/>
+          <w:lang w:val="ru-RU"/>
+        </w:rPr>
+        <w:t xml:space="preserve"> предоставляет набор классов и интерфейсов для работы с базами данных </w:t>
+      </w:r>
+      <w:r>
+        <w:rPr>
+          <w:rFonts w:ascii="Times New Roman" w:hAnsi="Times New Roman" w:cs="Times New Roman"/>
+          <w:sz w:val="28"/>
+          <w:szCs w:val="28"/>
+          <w:lang w:val="ru-RU"/>
+        </w:rPr>
+        <w:t>«</w:t>
+      </w:r>
+      <w:r>
+        <w:rPr>
+          <w:rFonts w:ascii="Times New Roman" w:hAnsi="Times New Roman" w:cs="Times New Roman"/>
+          <w:sz w:val="28"/>
+          <w:szCs w:val="28"/>
+        </w:rPr>
+        <w:t>SQLite</w:t>
+      </w:r>
+      <w:r>
+        <w:rPr>
+          <w:rFonts w:ascii="Times New Roman" w:hAnsi="Times New Roman" w:cs="Times New Roman"/>
+          <w:sz w:val="28"/>
+          <w:szCs w:val="28"/>
+          <w:lang w:val="ru-RU"/>
+        </w:rPr>
+        <w:t>»</w:t>
+      </w:r>
+      <w:r>
+        <w:rPr>
+          <w:rFonts w:ascii="Times New Roman" w:hAnsi="Times New Roman" w:cs="Times New Roman"/>
+          <w:sz w:val="28"/>
+          <w:szCs w:val="28"/>
+          <w:lang w:val="ru-RU"/>
+        </w:rPr>
+        <w:t xml:space="preserve"> на </w:t>
+      </w:r>
+      <w:r>
+        <w:rPr>
+          <w:rFonts w:ascii="Times New Roman" w:hAnsi="Times New Roman" w:cs="Times New Roman"/>
+          <w:sz w:val="28"/>
+          <w:szCs w:val="28"/>
+          <w:lang w:val="ru-RU"/>
+        </w:rPr>
+        <w:t>«</w:t>
+      </w:r>
+      <w:r>
+        <w:rPr>
+          <w:rFonts w:ascii="Times New Roman" w:hAnsi="Times New Roman" w:cs="Times New Roman"/>
+          <w:sz w:val="28"/>
+          <w:szCs w:val="28"/>
+        </w:rPr>
+        <w:t>Android</w:t>
+      </w:r>
+      <w:r>
+        <w:rPr>
+          <w:rFonts w:ascii="Times New Roman" w:hAnsi="Times New Roman" w:cs="Times New Roman"/>
+          <w:sz w:val="28"/>
+          <w:szCs w:val="28"/>
+          <w:lang w:val="ru-RU"/>
+        </w:rPr>
+        <w:t>»</w:t>
+      </w:r>
+      <w:r>
+        <w:rPr>
+          <w:rFonts w:ascii="Times New Roman" w:hAnsi="Times New Roman" w:cs="Times New Roman"/>
+          <w:sz w:val="28"/>
+          <w:szCs w:val="28"/>
+          <w:lang w:val="ru-RU"/>
+        </w:rPr>
+        <w:t xml:space="preserve">. Она позволяет создавать, открывать, читать, записывать и удалять данные в базе данных </w:t>
+      </w:r>
+      <w:r>
+        <w:rPr>
+          <w:rFonts w:ascii="Times New Roman" w:hAnsi="Times New Roman" w:cs="Times New Roman"/>
+          <w:sz w:val="28"/>
+          <w:szCs w:val="28"/>
+          <w:lang w:val="ru-RU"/>
+        </w:rPr>
+        <w:t>«</w:t>
+      </w:r>
+      <w:r>
+        <w:rPr>
+          <w:rFonts w:ascii="Times New Roman" w:hAnsi="Times New Roman" w:cs="Times New Roman"/>
+          <w:sz w:val="28"/>
+          <w:szCs w:val="28"/>
+        </w:rPr>
+        <w:t>SQLite</w:t>
+      </w:r>
+      <w:r>
+        <w:rPr>
+          <w:rFonts w:ascii="Times New Roman" w:hAnsi="Times New Roman" w:cs="Times New Roman"/>
+          <w:sz w:val="28"/>
+          <w:szCs w:val="28"/>
+          <w:lang w:val="ru-RU"/>
+        </w:rPr>
+        <w:t>»</w:t>
+      </w:r>
+      <w:r>
+        <w:rPr>
+          <w:rFonts w:ascii="Times New Roman" w:hAnsi="Times New Roman" w:cs="Times New Roman"/>
+          <w:sz w:val="28"/>
+          <w:szCs w:val="28"/>
+          <w:lang w:val="ru-RU"/>
+        </w:rPr>
+        <w:t>.</w:t>
+      </w:r>
+    </w:p>
+    <w:p>
+      <w:pPr>
+        <w:spacing w:after="0" w:line="240" w:lineRule="auto"/>
+        <w:ind w:right="-1044" w:firstLine="709"/>
+        <w:jc w:val="both"/>
+        <w:rPr>
+          <w:rFonts w:ascii="Times New Roman" w:hAnsi="Times New Roman" w:cs="Times New Roman"/>
+          <w:sz w:val="28"/>
+          <w:szCs w:val="28"/>
+        </w:rPr>
+      </w:pPr>
+      <w:proofErr w:type="spellStart"/>
+      <w:r>
+        <w:rPr>
+          <w:rFonts w:ascii="Times New Roman" w:hAnsi="Times New Roman" w:cs="Times New Roman"/>
+          <w:sz w:val="28"/>
+          <w:szCs w:val="28"/>
+        </w:rPr>
+        <w:t>Основные</w:t>
+      </w:r>
+      <w:proofErr w:type="spellEnd"/>
+      <w:r>
+        <w:rPr>
+          <w:rFonts w:ascii="Times New Roman" w:hAnsi="Times New Roman" w:cs="Times New Roman"/>
+          <w:sz w:val="28"/>
+          <w:szCs w:val="28"/>
+        </w:rPr>
+        <w:t xml:space="preserve"> </w:t>
+      </w:r>
+      <w:proofErr w:type="spellStart"/>
+      <w:r>
+        <w:rPr>
+          <w:rFonts w:ascii="Times New Roman" w:hAnsi="Times New Roman" w:cs="Times New Roman"/>
+          <w:sz w:val="28"/>
+          <w:szCs w:val="28"/>
+        </w:rPr>
+        <w:t>компоненты</w:t>
+      </w:r>
+      <w:proofErr w:type="spellEnd"/>
+      <w:r>
+        <w:rPr>
+          <w:rFonts w:ascii="Times New Roman" w:hAnsi="Times New Roman" w:cs="Times New Roman"/>
+          <w:sz w:val="28"/>
+          <w:szCs w:val="28"/>
+        </w:rPr>
+        <w:t>:</w:t>
+      </w:r>
+    </w:p>
+    <w:p>
+      <w:pPr>
+        <w:pStyle w:val="aa"/>
+        <w:numPr>
+          <w:ilvl w:val="0"/>
+          <w:numId w:val="10"/>
+        </w:numPr>
+        <w:spacing w:after="0" w:line="240" w:lineRule="auto"/>
+        <w:ind w:right="-1044"/>
+        <w:jc w:val="both"/>
+        <w:rPr>
+          <w:rFonts w:ascii="Times New Roman" w:hAnsi="Times New Roman" w:cs="Times New Roman"/>
+          <w:sz w:val="28"/>
+          <w:szCs w:val="28"/>
+          <w:lang w:val="ru-RU"/>
+        </w:rPr>
+      </w:pPr>
+      <w:r>
+        <w:rPr>
+          <w:rFonts w:ascii="Times New Roman" w:hAnsi="Times New Roman" w:cs="Times New Roman"/>
+          <w:sz w:val="28"/>
+          <w:szCs w:val="28"/>
+          <w:lang w:val="ru-RU"/>
+        </w:rPr>
+        <w:t>«</w:t>
+      </w:r>
+      <w:proofErr w:type="spellStart"/>
+      <w:r>
+        <w:rPr>
+          <w:rFonts w:ascii="Times New Roman" w:hAnsi="Times New Roman" w:cs="Times New Roman"/>
+          <w:sz w:val="28"/>
+          <w:szCs w:val="28"/>
+        </w:rPr>
+        <w:t>SQLiteOpenHelper</w:t>
+      </w:r>
+      <w:proofErr w:type="spellEnd"/>
+      <w:r>
+        <w:rPr>
+          <w:rFonts w:ascii="Times New Roman" w:hAnsi="Times New Roman" w:cs="Times New Roman"/>
+          <w:sz w:val="28"/>
+          <w:szCs w:val="28"/>
+          <w:lang w:val="ru-RU"/>
+        </w:rPr>
+        <w:t xml:space="preserve">»: Этот класс является базовым классом для работы с базами данных </w:t>
+      </w:r>
+      <w:r>
+        <w:rPr>
+          <w:rFonts w:ascii="Times New Roman" w:hAnsi="Times New Roman" w:cs="Times New Roman"/>
+          <w:sz w:val="28"/>
+          <w:szCs w:val="28"/>
+        </w:rPr>
+        <w:t>SQLite</w:t>
+      </w:r>
+      <w:r>
+        <w:rPr>
+          <w:rFonts w:ascii="Times New Roman" w:hAnsi="Times New Roman" w:cs="Times New Roman"/>
+          <w:sz w:val="28"/>
+          <w:szCs w:val="28"/>
+          <w:lang w:val="ru-RU"/>
+        </w:rPr>
+        <w:t xml:space="preserve">. Он обеспечивает автоматическое создание и обновление базы данных, а также предоставляет методы для получения доступа к объекту </w:t>
+      </w:r>
+      <w:proofErr w:type="spellStart"/>
+      <w:r>
+        <w:rPr>
+          <w:rFonts w:ascii="Times New Roman" w:hAnsi="Times New Roman" w:cs="Times New Roman"/>
+          <w:sz w:val="28"/>
+          <w:szCs w:val="28"/>
+        </w:rPr>
+        <w:t>SQLiteDatabase</w:t>
+      </w:r>
+      <w:proofErr w:type="spellEnd"/>
+      <w:r>
+        <w:rPr>
+          <w:rFonts w:ascii="Times New Roman" w:hAnsi="Times New Roman" w:cs="Times New Roman"/>
+          <w:sz w:val="28"/>
+          <w:szCs w:val="28"/>
+          <w:lang w:val="ru-RU"/>
+        </w:rPr>
+        <w:t>.</w:t>
+      </w:r>
+    </w:p>
+    <w:p>
+      <w:pPr>
+        <w:numPr>
+          <w:ilvl w:val="0"/>
+          <w:numId w:val="10"/>
+        </w:numPr>
+        <w:tabs>
+          <w:tab w:val="num" w:pos="720"/>
+        </w:tabs>
+        <w:spacing w:after="0" w:line="240" w:lineRule="auto"/>
+        <w:ind w:right="-1044"/>
+        <w:jc w:val="both"/>
+        <w:rPr>
+          <w:rFonts w:ascii="Times New Roman" w:hAnsi="Times New Roman" w:cs="Times New Roman"/>
+          <w:sz w:val="28"/>
+          <w:szCs w:val="28"/>
+          <w:lang w:val="ru-RU"/>
+        </w:rPr>
+      </w:pPr>
+      <w:r>
+        <w:rPr>
+          <w:rFonts w:ascii="Times New Roman" w:hAnsi="Times New Roman" w:cs="Times New Roman"/>
+          <w:sz w:val="28"/>
+          <w:szCs w:val="28"/>
+          <w:lang w:val="ru-RU"/>
+        </w:rPr>
+        <w:t>«</w:t>
+      </w:r>
+      <w:proofErr w:type="spellStart"/>
+      <w:r>
+        <w:rPr>
+          <w:rFonts w:ascii="Times New Roman" w:hAnsi="Times New Roman" w:cs="Times New Roman"/>
+          <w:sz w:val="28"/>
+          <w:szCs w:val="28"/>
+        </w:rPr>
+        <w:t>SQLiteDatabase</w:t>
+      </w:r>
+      <w:proofErr w:type="spellEnd"/>
+      <w:r>
+        <w:rPr>
+          <w:rFonts w:ascii="Times New Roman" w:hAnsi="Times New Roman" w:cs="Times New Roman"/>
+          <w:sz w:val="28"/>
+          <w:szCs w:val="28"/>
+          <w:lang w:val="ru-RU"/>
+        </w:rPr>
+        <w:t>»</w:t>
+      </w:r>
+      <w:r>
+        <w:rPr>
+          <w:rFonts w:ascii="Times New Roman" w:hAnsi="Times New Roman" w:cs="Times New Roman"/>
+          <w:sz w:val="28"/>
+          <w:szCs w:val="28"/>
+          <w:lang w:val="ru-RU"/>
+        </w:rPr>
+        <w:t xml:space="preserve">: Этот класс представляет собой открытое соединение с базой данных </w:t>
+      </w:r>
+      <w:r>
+        <w:rPr>
+          <w:rFonts w:ascii="Times New Roman" w:hAnsi="Times New Roman" w:cs="Times New Roman"/>
+          <w:sz w:val="28"/>
+          <w:szCs w:val="28"/>
+        </w:rPr>
+        <w:t>SQLite</w:t>
+      </w:r>
+      <w:r>
+        <w:rPr>
+          <w:rFonts w:ascii="Times New Roman" w:hAnsi="Times New Roman" w:cs="Times New Roman"/>
+          <w:sz w:val="28"/>
+          <w:szCs w:val="28"/>
+          <w:lang w:val="ru-RU"/>
+        </w:rPr>
+        <w:t xml:space="preserve">. Он позволяет выполнять </w:t>
+      </w:r>
+      <w:r>
+        <w:rPr>
+          <w:rFonts w:ascii="Times New Roman" w:hAnsi="Times New Roman" w:cs="Times New Roman"/>
+          <w:sz w:val="28"/>
+          <w:szCs w:val="28"/>
+        </w:rPr>
+        <w:t>SQL</w:t>
+      </w:r>
+      <w:r>
+        <w:rPr>
+          <w:rFonts w:ascii="Times New Roman" w:hAnsi="Times New Roman" w:cs="Times New Roman"/>
+          <w:sz w:val="28"/>
+          <w:szCs w:val="28"/>
+          <w:lang w:val="ru-RU"/>
+        </w:rPr>
+        <w:t>-запросы, добавлять, обновлять и удалять данные.</w:t>
+      </w:r>
+    </w:p>
+    <w:p>
+      <w:pPr>
+        <w:numPr>
+          <w:ilvl w:val="0"/>
+          <w:numId w:val="10"/>
+        </w:numPr>
+        <w:tabs>
+          <w:tab w:val="num" w:pos="720"/>
+        </w:tabs>
+        <w:spacing w:after="0" w:line="240" w:lineRule="auto"/>
+        <w:ind w:right="-1044"/>
+        <w:jc w:val="both"/>
+        <w:rPr>
+          <w:rFonts w:ascii="Times New Roman" w:hAnsi="Times New Roman" w:cs="Times New Roman"/>
+          <w:sz w:val="28"/>
+          <w:szCs w:val="28"/>
+          <w:lang w:val="ru-RU"/>
+        </w:rPr>
+      </w:pPr>
+      <w:r>
+        <w:rPr>
+          <w:rFonts w:ascii="Times New Roman" w:hAnsi="Times New Roman" w:cs="Times New Roman"/>
+          <w:sz w:val="28"/>
+          <w:szCs w:val="28"/>
+          <w:lang w:val="ru-RU"/>
+        </w:rPr>
+        <w:t>«</w:t>
+      </w:r>
+      <w:r>
+        <w:rPr>
+          <w:rFonts w:ascii="Times New Roman" w:hAnsi="Times New Roman" w:cs="Times New Roman"/>
+          <w:sz w:val="28"/>
+          <w:szCs w:val="28"/>
+        </w:rPr>
+        <w:t>Cursor</w:t>
+      </w:r>
+      <w:r>
+        <w:rPr>
+          <w:rFonts w:ascii="Times New Roman" w:hAnsi="Times New Roman" w:cs="Times New Roman"/>
+          <w:sz w:val="28"/>
+          <w:szCs w:val="28"/>
+          <w:lang w:val="ru-RU"/>
+        </w:rPr>
+        <w:t>»</w:t>
+      </w:r>
+      <w:r>
+        <w:rPr>
+          <w:rFonts w:ascii="Times New Roman" w:hAnsi="Times New Roman" w:cs="Times New Roman"/>
+          <w:sz w:val="28"/>
+          <w:szCs w:val="28"/>
+          <w:lang w:val="ru-RU"/>
+        </w:rPr>
+        <w:t xml:space="preserve">: Этот класс представляет собой набор строк из результатов </w:t>
+      </w:r>
+      <w:r>
+        <w:rPr>
+          <w:rFonts w:ascii="Times New Roman" w:hAnsi="Times New Roman" w:cs="Times New Roman"/>
+          <w:sz w:val="28"/>
+          <w:szCs w:val="28"/>
+        </w:rPr>
+        <w:t>SQL</w:t>
+      </w:r>
+      <w:r>
+        <w:rPr>
+          <w:rFonts w:ascii="Times New Roman" w:hAnsi="Times New Roman" w:cs="Times New Roman"/>
+          <w:sz w:val="28"/>
+          <w:szCs w:val="28"/>
+          <w:lang w:val="ru-RU"/>
+        </w:rPr>
+        <w:t>-запроса. Он позволяет перебирать строки и получать доступ к значениям столбцов.</w:t>
+      </w:r>
     </w:p>
     <w:p>
       <w:pPr>
@@ -36396,8 +36976,2088 @@
         <w:t>»</w:t>
       </w:r>
     </w:p>
+    <w:p>
+      <w:pPr>
+        <w:rPr>
+          <w:rFonts w:ascii="Times New Roman" w:hAnsi="Times New Roman" w:cs="Times New Roman"/>
+          <w:sz w:val="28"/>
+          <w:szCs w:val="28"/>
+        </w:rPr>
+      </w:pPr>
+    </w:p>
+    <w:p>
+      <w:pPr>
+        <w:spacing w:after="0" w:line="240" w:lineRule="auto"/>
+        <w:ind w:right="-1044" w:firstLine="709"/>
+        <w:rPr>
+          <w:rFonts w:ascii="Times New Roman" w:hAnsi="Times New Roman" w:cs="Times New Roman"/>
+          <w:b/>
+          <w:bCs/>
+          <w:sz w:val="28"/>
+          <w:szCs w:val="28"/>
+          <w:lang w:val="ru-RU"/>
+        </w:rPr>
+      </w:pPr>
+      <w:r>
+        <w:rPr>
+          <w:rFonts w:ascii="Times New Roman" w:hAnsi="Times New Roman" w:cs="Times New Roman"/>
+          <w:b/>
+          <w:bCs/>
+          <w:sz w:val="28"/>
+          <w:szCs w:val="28"/>
+          <w:lang w:val="ru-RU"/>
+        </w:rPr>
+        <w:t xml:space="preserve">3.2 </w:t>
+      </w:r>
+      <w:r>
+        <w:rPr>
+          <w:rFonts w:ascii="Times New Roman" w:hAnsi="Times New Roman" w:cs="Times New Roman"/>
+          <w:b/>
+          <w:bCs/>
+          <w:sz w:val="28"/>
+          <w:szCs w:val="28"/>
+          <w:lang w:val="ru-RU"/>
+        </w:rPr>
+        <w:t>Описание алгоритмов работы программы</w:t>
+      </w:r>
+    </w:p>
+    <w:p>
+      <w:pPr>
+        <w:spacing w:after="0" w:line="240" w:lineRule="auto"/>
+        <w:ind w:right="-1044" w:firstLine="709"/>
+        <w:rPr>
+          <w:rFonts w:ascii="Times New Roman" w:hAnsi="Times New Roman" w:cs="Times New Roman"/>
+          <w:b/>
+          <w:bCs/>
+          <w:sz w:val="28"/>
+          <w:szCs w:val="28"/>
+          <w:lang w:val="ru-RU"/>
+        </w:rPr>
+      </w:pPr>
+    </w:p>
+    <w:p>
+      <w:pPr>
+        <w:spacing w:after="0" w:line="240" w:lineRule="auto"/>
+        <w:ind w:right="-1044" w:firstLine="709"/>
+        <w:jc w:val="both"/>
+        <w:rPr>
+          <w:rFonts w:ascii="Times New Roman" w:hAnsi="Times New Roman" w:cs="Times New Roman"/>
+          <w:sz w:val="28"/>
+          <w:szCs w:val="28"/>
+          <w:lang w:val="ru-RU"/>
+        </w:rPr>
+      </w:pPr>
+      <w:r>
+        <w:rPr>
+          <w:rFonts w:ascii="Times New Roman" w:hAnsi="Times New Roman" w:cs="Times New Roman"/>
+          <w:sz w:val="28"/>
+          <w:szCs w:val="28"/>
+          <w:lang w:val="ru-RU"/>
+        </w:rPr>
+        <w:t>Разработан</w:t>
+      </w:r>
+      <w:r>
+        <w:rPr>
+          <w:rFonts w:ascii="Times New Roman" w:hAnsi="Times New Roman" w:cs="Times New Roman"/>
+          <w:sz w:val="28"/>
+          <w:szCs w:val="28"/>
+          <w:lang w:val="ru-RU"/>
+        </w:rPr>
+        <w:t>а</w:t>
+      </w:r>
+      <w:r>
+        <w:rPr>
+          <w:rFonts w:ascii="Times New Roman" w:hAnsi="Times New Roman" w:cs="Times New Roman"/>
+          <w:sz w:val="28"/>
+          <w:szCs w:val="28"/>
+          <w:lang w:val="ru-RU"/>
+        </w:rPr>
+        <w:t xml:space="preserve"> </w:t>
+      </w:r>
+      <w:r>
+        <w:rPr>
+          <w:rFonts w:ascii="Times New Roman" w:hAnsi="Times New Roman" w:cs="Times New Roman"/>
+          <w:sz w:val="28"/>
+          <w:szCs w:val="28"/>
+          <w:lang w:val="ru-RU"/>
+        </w:rPr>
+        <w:t>процедура</w:t>
+      </w:r>
+      <w:r>
+        <w:rPr>
+          <w:rFonts w:ascii="Times New Roman" w:hAnsi="Times New Roman" w:cs="Times New Roman"/>
+          <w:sz w:val="28"/>
+          <w:szCs w:val="28"/>
+          <w:lang w:val="ru-RU"/>
+        </w:rPr>
+        <w:t>, обрабатывающ</w:t>
+      </w:r>
+      <w:r>
+        <w:rPr>
+          <w:rFonts w:ascii="Times New Roman" w:hAnsi="Times New Roman" w:cs="Times New Roman"/>
+          <w:sz w:val="28"/>
+          <w:szCs w:val="28"/>
+          <w:lang w:val="ru-RU"/>
+        </w:rPr>
+        <w:t>ая</w:t>
+      </w:r>
+      <w:r>
+        <w:rPr>
+          <w:rFonts w:ascii="Times New Roman" w:hAnsi="Times New Roman" w:cs="Times New Roman"/>
+          <w:sz w:val="28"/>
+          <w:szCs w:val="28"/>
+          <w:lang w:val="ru-RU"/>
+        </w:rPr>
+        <w:t xml:space="preserve"> нажатие пользователя на кнопки, код </w:t>
+      </w:r>
+      <w:r>
+        <w:rPr>
+          <w:rFonts w:ascii="Times New Roman" w:hAnsi="Times New Roman" w:cs="Times New Roman"/>
+          <w:sz w:val="28"/>
+          <w:szCs w:val="28"/>
+          <w:lang w:val="ru-RU"/>
+        </w:rPr>
+        <w:t>процедуры</w:t>
+      </w:r>
+      <w:r>
+        <w:rPr>
+          <w:rFonts w:ascii="Times New Roman" w:hAnsi="Times New Roman" w:cs="Times New Roman"/>
+          <w:sz w:val="28"/>
+          <w:szCs w:val="28"/>
+          <w:lang w:val="ru-RU"/>
+        </w:rPr>
+        <w:t xml:space="preserve"> изображен на рисунке 3.11. Все последующие обработки нажатий на кнопки реализованы похожим образом.</w:t>
+      </w:r>
+    </w:p>
+    <w:p>
+      <w:pPr>
+        <w:spacing w:after="0" w:line="240" w:lineRule="auto"/>
+        <w:ind w:right="-1044" w:firstLine="709"/>
+        <w:rPr>
+          <w:rFonts w:ascii="Times New Roman" w:hAnsi="Times New Roman" w:cs="Times New Roman"/>
+          <w:sz w:val="28"/>
+          <w:szCs w:val="28"/>
+          <w:lang w:val="ru-RU"/>
+        </w:rPr>
+      </w:pPr>
+    </w:p>
+    <w:p>
+      <w:pPr>
+        <w:spacing w:after="0" w:line="240" w:lineRule="auto"/>
+        <w:ind w:right="-1044"/>
+        <w:jc w:val="center"/>
+        <w:rPr>
+          <w:rFonts w:ascii="Times New Roman" w:hAnsi="Times New Roman" w:cs="Times New Roman"/>
+          <w:sz w:val="28"/>
+          <w:szCs w:val="28"/>
+          <w:lang w:val="ru-RU"/>
+        </w:rPr>
+      </w:pPr>
+      <w:r>
+        <w:rPr>
+          <w:rFonts w:ascii="Times New Roman" w:hAnsi="Times New Roman" w:cs="Times New Roman"/>
+          <w:sz w:val="28"/>
+          <w:szCs w:val="28"/>
+          <w:lang w:val="ru-RU"/>
+        </w:rPr>
+        <w:drawing>
+          <wp:inline distT="0" distB="0" distL="0" distR="0" wp14:anchorId="741D0E90" wp14:editId="3DB84572">
+            <wp:extent cx="3787254" cy="1190124"/>
+            <wp:effectExtent l="0" t="0" r="3810" b="0"/>
+            <wp:docPr id="2" name="Рисунок 2"/>
+            <wp:cNvGraphicFramePr>
+              <a:graphicFrameLocks xmlns:a="http://schemas.openxmlformats.org/drawingml/2006/main" noChangeAspect="1"/>
+            </wp:cNvGraphicFramePr>
+            <a:graphic xmlns:a="http://schemas.openxmlformats.org/drawingml/2006/main">
+              <a:graphicData uri="http://schemas.openxmlformats.org/drawingml/2006/picture">
+                <pic:pic xmlns:pic="http://schemas.openxmlformats.org/drawingml/2006/picture">
+                  <pic:nvPicPr>
+                    <pic:cNvPr id="1" name=""/>
+                    <pic:cNvPicPr/>
+                  </pic:nvPicPr>
+                  <pic:blipFill>
+                    <a:blip r:embed="rId27"/>
+                    <a:stretch>
+                      <a:fillRect/>
+                    </a:stretch>
+                  </pic:blipFill>
+                  <pic:spPr>
+                    <a:xfrm>
+                      <a:off x="0" y="0"/>
+                      <a:ext cx="3814125" cy="1198568"/>
+                    </a:xfrm>
+                    <a:prstGeom prst="rect">
+                      <a:avLst/>
+                    </a:prstGeom>
+                  </pic:spPr>
+                </pic:pic>
+              </a:graphicData>
+            </a:graphic>
+          </wp:inline>
+        </w:drawing>
+      </w:r>
+    </w:p>
+    <w:p>
+      <w:pPr>
+        <w:spacing w:after="0" w:line="240" w:lineRule="auto"/>
+        <w:ind w:right="-1044" w:firstLine="709"/>
+        <w:jc w:val="center"/>
+        <w:rPr>
+          <w:rFonts w:ascii="Times New Roman" w:hAnsi="Times New Roman" w:cs="Times New Roman"/>
+          <w:sz w:val="28"/>
+          <w:szCs w:val="28"/>
+          <w:lang w:val="ru-RU"/>
+        </w:rPr>
+      </w:pPr>
+    </w:p>
+    <w:p>
+      <w:pPr>
+        <w:spacing w:after="0" w:line="240" w:lineRule="auto"/>
+        <w:ind w:right="-1044" w:firstLine="709"/>
+        <w:jc w:val="center"/>
+        <w:rPr>
+          <w:rFonts w:ascii="Times New Roman" w:hAnsi="Times New Roman" w:cs="Times New Roman"/>
+          <w:sz w:val="28"/>
+          <w:szCs w:val="28"/>
+          <w:lang w:val="ru-RU"/>
+        </w:rPr>
+      </w:pPr>
+      <w:r>
+        <w:rPr>
+          <w:rFonts w:ascii="Times New Roman" w:hAnsi="Times New Roman" w:cs="Times New Roman"/>
+          <w:sz w:val="28"/>
+          <w:szCs w:val="28"/>
+          <w:lang w:val="ru-RU"/>
+        </w:rPr>
+        <w:t xml:space="preserve">Рисунок 3.11 – </w:t>
+      </w:r>
+      <w:r>
+        <w:rPr>
+          <w:rFonts w:ascii="Times New Roman" w:hAnsi="Times New Roman" w:cs="Times New Roman"/>
+          <w:sz w:val="28"/>
+          <w:szCs w:val="28"/>
+          <w:lang w:val="ru-RU"/>
+        </w:rPr>
+        <w:t xml:space="preserve">Код процедуры </w:t>
+      </w:r>
+      <w:r>
+        <w:rPr>
+          <w:rFonts w:ascii="Times New Roman" w:hAnsi="Times New Roman" w:cs="Times New Roman"/>
+          <w:sz w:val="28"/>
+          <w:szCs w:val="28"/>
+          <w:lang w:val="ru-RU"/>
+        </w:rPr>
+        <w:t>нажатия на кнопку.</w:t>
+      </w:r>
+    </w:p>
+    <w:p>
+      <w:pPr>
+        <w:spacing w:after="0" w:line="240" w:lineRule="auto"/>
+        <w:ind w:right="-1044" w:firstLine="709"/>
+        <w:rPr>
+          <w:rFonts w:ascii="Times New Roman" w:hAnsi="Times New Roman" w:cs="Times New Roman"/>
+          <w:sz w:val="28"/>
+          <w:szCs w:val="28"/>
+          <w:lang w:val="ru-RU"/>
+        </w:rPr>
+      </w:pPr>
+    </w:p>
+    <w:p>
+      <w:pPr>
+        <w:spacing w:after="0" w:line="240" w:lineRule="auto"/>
+        <w:ind w:right="-1044" w:firstLine="709"/>
+        <w:jc w:val="both"/>
+        <w:rPr>
+          <w:rFonts w:ascii="Times New Roman" w:hAnsi="Times New Roman" w:cs="Times New Roman"/>
+          <w:sz w:val="28"/>
+          <w:szCs w:val="28"/>
+          <w:lang w:val="ru-RU"/>
+        </w:rPr>
+      </w:pPr>
+      <w:r>
+        <w:rPr>
+          <w:rFonts w:ascii="Times New Roman" w:hAnsi="Times New Roman" w:cs="Times New Roman"/>
+          <w:sz w:val="28"/>
+          <w:szCs w:val="28"/>
+          <w:lang w:val="ru-RU"/>
+        </w:rPr>
+        <w:t xml:space="preserve">Для использования базы данных на устройстве разработана </w:t>
+      </w:r>
+      <w:proofErr w:type="gramStart"/>
+      <w:r>
+        <w:rPr>
+          <w:rFonts w:ascii="Times New Roman" w:hAnsi="Times New Roman" w:cs="Times New Roman"/>
+          <w:sz w:val="28"/>
+          <w:szCs w:val="28"/>
+          <w:lang w:val="ru-RU"/>
+        </w:rPr>
+        <w:t>процедура</w:t>
+      </w:r>
+      <w:proofErr w:type="gramEnd"/>
+      <w:r>
+        <w:rPr>
+          <w:rFonts w:ascii="Times New Roman" w:hAnsi="Times New Roman" w:cs="Times New Roman"/>
+          <w:sz w:val="28"/>
+          <w:szCs w:val="28"/>
+          <w:lang w:val="ru-RU"/>
+        </w:rPr>
+        <w:t xml:space="preserve"> отвечающая за копирование базы данных в директорию приложения для её использования</w:t>
+      </w:r>
+      <w:r>
+        <w:rPr>
+          <w:rFonts w:ascii="Times New Roman" w:hAnsi="Times New Roman" w:cs="Times New Roman"/>
+          <w:sz w:val="28"/>
+          <w:szCs w:val="28"/>
+          <w:lang w:val="ru-RU"/>
+        </w:rPr>
+        <w:t>. Код</w:t>
+      </w:r>
+      <w:r>
+        <w:rPr>
+          <w:rFonts w:ascii="Times New Roman" w:hAnsi="Times New Roman" w:cs="Times New Roman"/>
+          <w:sz w:val="28"/>
+          <w:szCs w:val="28"/>
+          <w:lang w:val="ru-RU"/>
+        </w:rPr>
+        <w:t xml:space="preserve"> процедуры</w:t>
+      </w:r>
+      <w:r>
+        <w:rPr>
+          <w:rFonts w:ascii="Times New Roman" w:hAnsi="Times New Roman" w:cs="Times New Roman"/>
+          <w:sz w:val="28"/>
+          <w:szCs w:val="28"/>
+          <w:lang w:val="ru-RU"/>
+        </w:rPr>
+        <w:t xml:space="preserve"> представлен на рисунке 3.12.</w:t>
+      </w:r>
+    </w:p>
+    <w:p>
+      <w:pPr>
+        <w:spacing w:after="0" w:line="240" w:lineRule="auto"/>
+        <w:ind w:right="-1044" w:firstLine="709"/>
+        <w:rPr>
+          <w:rFonts w:ascii="Times New Roman" w:hAnsi="Times New Roman" w:cs="Times New Roman"/>
+          <w:sz w:val="28"/>
+          <w:szCs w:val="28"/>
+          <w:lang w:val="ru-RU"/>
+        </w:rPr>
+      </w:pPr>
+    </w:p>
+    <w:p>
+      <w:pPr>
+        <w:spacing w:after="0" w:line="240" w:lineRule="auto"/>
+        <w:ind w:right="-1044" w:firstLine="709"/>
+        <w:jc w:val="center"/>
+        <w:rPr>
+          <w:rFonts w:ascii="Times New Roman" w:hAnsi="Times New Roman" w:cs="Times New Roman"/>
+          <w:sz w:val="28"/>
+          <w:szCs w:val="28"/>
+          <w:lang w:val="ru-RU"/>
+        </w:rPr>
+      </w:pPr>
+      <w:r>
+        <w:rPr>
+          <w:rFonts w:ascii="Times New Roman" w:hAnsi="Times New Roman" w:cs="Times New Roman"/>
+          <w:sz w:val="28"/>
+          <w:szCs w:val="28"/>
+          <w:lang w:val="ru-RU"/>
+        </w:rPr>
+        <w:lastRenderedPageBreak/>
+        <w:drawing>
+          <wp:inline distT="0" distB="0" distL="0" distR="0" wp14:anchorId="1F763ABB" wp14:editId="590A33C7">
+            <wp:extent cx="4331999" cy="3657600"/>
+            <wp:effectExtent l="0" t="0" r="0" b="0"/>
+            <wp:docPr id="3" name="Рисунок 3"/>
+            <wp:cNvGraphicFramePr>
+              <a:graphicFrameLocks xmlns:a="http://schemas.openxmlformats.org/drawingml/2006/main" noChangeAspect="1"/>
+            </wp:cNvGraphicFramePr>
+            <a:graphic xmlns:a="http://schemas.openxmlformats.org/drawingml/2006/main">
+              <a:graphicData uri="http://schemas.openxmlformats.org/drawingml/2006/picture">
+                <pic:pic xmlns:pic="http://schemas.openxmlformats.org/drawingml/2006/picture">
+                  <pic:nvPicPr>
+                    <pic:cNvPr id="1" name=""/>
+                    <pic:cNvPicPr/>
+                  </pic:nvPicPr>
+                  <pic:blipFill>
+                    <a:blip r:embed="rId28"/>
+                    <a:stretch>
+                      <a:fillRect/>
+                    </a:stretch>
+                  </pic:blipFill>
+                  <pic:spPr>
+                    <a:xfrm>
+                      <a:off x="0" y="0"/>
+                      <a:ext cx="4337150" cy="3661949"/>
+                    </a:xfrm>
+                    <a:prstGeom prst="rect">
+                      <a:avLst/>
+                    </a:prstGeom>
+                  </pic:spPr>
+                </pic:pic>
+              </a:graphicData>
+            </a:graphic>
+          </wp:inline>
+        </w:drawing>
+      </w:r>
+    </w:p>
+    <w:p>
+      <w:pPr>
+        <w:spacing w:after="0" w:line="240" w:lineRule="auto"/>
+        <w:ind w:right="-1044" w:firstLine="709"/>
+        <w:jc w:val="center"/>
+        <w:rPr>
+          <w:rFonts w:ascii="Times New Roman" w:hAnsi="Times New Roman" w:cs="Times New Roman"/>
+          <w:sz w:val="28"/>
+          <w:szCs w:val="28"/>
+          <w:lang w:val="ru-RU"/>
+        </w:rPr>
+      </w:pPr>
+    </w:p>
+    <w:p>
+      <w:pPr>
+        <w:spacing w:after="0" w:line="240" w:lineRule="auto"/>
+        <w:ind w:right="-1044" w:firstLine="709"/>
+        <w:jc w:val="center"/>
+        <w:rPr>
+          <w:rFonts w:ascii="Times New Roman" w:hAnsi="Times New Roman" w:cs="Times New Roman"/>
+          <w:sz w:val="28"/>
+          <w:szCs w:val="28"/>
+          <w:lang w:val="ru-RU"/>
+        </w:rPr>
+      </w:pPr>
+      <w:r>
+        <w:rPr>
+          <w:rFonts w:ascii="Times New Roman" w:hAnsi="Times New Roman" w:cs="Times New Roman"/>
+          <w:sz w:val="28"/>
+          <w:szCs w:val="28"/>
+          <w:lang w:val="ru-RU"/>
+        </w:rPr>
+        <w:t xml:space="preserve">Рисунок 3.12 – </w:t>
+      </w:r>
+      <w:r>
+        <w:rPr>
+          <w:rFonts w:ascii="Times New Roman" w:hAnsi="Times New Roman" w:cs="Times New Roman"/>
+          <w:sz w:val="28"/>
+          <w:szCs w:val="28"/>
+          <w:lang w:val="ru-RU"/>
+        </w:rPr>
+        <w:t>Код процедуры к</w:t>
+      </w:r>
+      <w:r>
+        <w:rPr>
+          <w:rFonts w:ascii="Times New Roman" w:hAnsi="Times New Roman" w:cs="Times New Roman"/>
+          <w:sz w:val="28"/>
+          <w:szCs w:val="28"/>
+          <w:lang w:val="ru-RU"/>
+        </w:rPr>
+        <w:t>опировани</w:t>
+      </w:r>
+      <w:r>
+        <w:rPr>
+          <w:rFonts w:ascii="Times New Roman" w:hAnsi="Times New Roman" w:cs="Times New Roman"/>
+          <w:sz w:val="28"/>
+          <w:szCs w:val="28"/>
+          <w:lang w:val="ru-RU"/>
+        </w:rPr>
+        <w:t>я</w:t>
+      </w:r>
+      <w:r>
+        <w:rPr>
+          <w:rFonts w:ascii="Times New Roman" w:hAnsi="Times New Roman" w:cs="Times New Roman"/>
+          <w:sz w:val="28"/>
+          <w:szCs w:val="28"/>
+          <w:lang w:val="ru-RU"/>
+        </w:rPr>
+        <w:t xml:space="preserve"> базы данных </w:t>
+      </w:r>
+    </w:p>
+    <w:p>
+      <w:pPr>
+        <w:spacing w:after="0" w:line="240" w:lineRule="auto"/>
+        <w:ind w:right="-1044" w:firstLine="709"/>
+        <w:jc w:val="center"/>
+        <w:rPr>
+          <w:rFonts w:ascii="Times New Roman" w:hAnsi="Times New Roman" w:cs="Times New Roman"/>
+          <w:sz w:val="28"/>
+          <w:szCs w:val="28"/>
+          <w:lang w:val="ru-RU"/>
+        </w:rPr>
+      </w:pPr>
+    </w:p>
+    <w:p>
+      <w:pPr>
+        <w:spacing w:after="0" w:line="240" w:lineRule="auto"/>
+        <w:ind w:right="-1044"/>
+        <w:jc w:val="both"/>
+        <w:rPr>
+          <w:rFonts w:ascii="Times New Roman" w:hAnsi="Times New Roman" w:cs="Times New Roman"/>
+          <w:sz w:val="28"/>
+          <w:szCs w:val="28"/>
+          <w:lang w:val="ru-RU"/>
+        </w:rPr>
+      </w:pPr>
+      <w:r>
+        <w:rPr>
+          <w:rFonts w:ascii="Times New Roman" w:hAnsi="Times New Roman" w:cs="Times New Roman"/>
+          <w:sz w:val="28"/>
+          <w:szCs w:val="28"/>
+          <w:lang w:val="ru-RU"/>
+        </w:rPr>
+        <w:t>Разработан</w:t>
+      </w:r>
+      <w:r>
+        <w:rPr>
+          <w:rFonts w:ascii="Times New Roman" w:hAnsi="Times New Roman" w:cs="Times New Roman"/>
+          <w:sz w:val="28"/>
+          <w:szCs w:val="28"/>
+          <w:lang w:val="ru-RU"/>
+        </w:rPr>
+        <w:t>а</w:t>
+      </w:r>
+      <w:r>
+        <w:rPr>
+          <w:rFonts w:ascii="Times New Roman" w:hAnsi="Times New Roman" w:cs="Times New Roman"/>
+          <w:sz w:val="28"/>
+          <w:szCs w:val="28"/>
+          <w:lang w:val="ru-RU"/>
+        </w:rPr>
+        <w:t xml:space="preserve"> </w:t>
+      </w:r>
+      <w:r>
+        <w:rPr>
+          <w:rFonts w:ascii="Times New Roman" w:hAnsi="Times New Roman" w:cs="Times New Roman"/>
+          <w:sz w:val="28"/>
+          <w:szCs w:val="28"/>
+          <w:lang w:val="ru-RU"/>
+        </w:rPr>
+        <w:t>функция</w:t>
+      </w:r>
+      <w:r>
+        <w:rPr>
+          <w:rFonts w:ascii="Times New Roman" w:hAnsi="Times New Roman" w:cs="Times New Roman"/>
+          <w:sz w:val="28"/>
+          <w:szCs w:val="28"/>
+          <w:lang w:val="ru-RU"/>
+        </w:rPr>
+        <w:t xml:space="preserve">, отвечающий за добавление данных в таблицу словаря, код </w:t>
+      </w:r>
+      <w:r>
+        <w:rPr>
+          <w:rFonts w:ascii="Times New Roman" w:hAnsi="Times New Roman" w:cs="Times New Roman"/>
+          <w:sz w:val="28"/>
+          <w:szCs w:val="28"/>
+          <w:lang w:val="ru-RU"/>
+        </w:rPr>
+        <w:t xml:space="preserve">функции </w:t>
+      </w:r>
+      <w:r>
+        <w:rPr>
+          <w:rFonts w:ascii="Times New Roman" w:hAnsi="Times New Roman" w:cs="Times New Roman"/>
+          <w:sz w:val="28"/>
+          <w:szCs w:val="28"/>
+          <w:lang w:val="ru-RU"/>
+        </w:rPr>
+        <w:t>представлен на рисунке 3.13.</w:t>
+      </w:r>
+      <w:r>
+        <w:rPr>
+          <w:rFonts w:ascii="Times New Roman" w:hAnsi="Times New Roman" w:cs="Times New Roman"/>
+          <w:sz w:val="28"/>
+          <w:szCs w:val="28"/>
+          <w:lang w:val="ru-RU"/>
+        </w:rPr>
+        <w:t xml:space="preserve"> Для таблиц тестов используется похожий код.</w:t>
+      </w:r>
+    </w:p>
+    <w:p>
+      <w:pPr>
+        <w:spacing w:after="0" w:line="240" w:lineRule="auto"/>
+        <w:ind w:right="-1044" w:firstLine="709"/>
+        <w:rPr>
+          <w:rFonts w:ascii="Times New Roman" w:hAnsi="Times New Roman" w:cs="Times New Roman"/>
+          <w:sz w:val="28"/>
+          <w:szCs w:val="28"/>
+          <w:lang w:val="ru-RU"/>
+        </w:rPr>
+      </w:pPr>
+    </w:p>
+    <w:p>
+      <w:pPr>
+        <w:spacing w:after="0" w:line="240" w:lineRule="auto"/>
+        <w:ind w:right="-1044" w:firstLine="709"/>
+        <w:jc w:val="center"/>
+        <w:rPr>
+          <w:rFonts w:ascii="Times New Roman" w:hAnsi="Times New Roman" w:cs="Times New Roman"/>
+          <w:sz w:val="28"/>
+          <w:szCs w:val="28"/>
+          <w:lang w:val="ru-RU"/>
+        </w:rPr>
+      </w:pPr>
+      <w:r>
+        <w:rPr>
+          <w:rFonts w:ascii="Times New Roman" w:hAnsi="Times New Roman" w:cs="Times New Roman"/>
+          <w:sz w:val="28"/>
+          <w:szCs w:val="28"/>
+          <w:lang w:val="ru-RU"/>
+        </w:rPr>
+        <w:drawing>
+          <wp:inline distT="0" distB="0" distL="0" distR="0" wp14:anchorId="1E2813D9" wp14:editId="33697350">
+            <wp:extent cx="5278120" cy="1120140"/>
+            <wp:effectExtent l="0" t="0" r="0" b="3810"/>
+            <wp:docPr id="4" name="Рисунок 4"/>
+            <wp:cNvGraphicFramePr>
+              <a:graphicFrameLocks xmlns:a="http://schemas.openxmlformats.org/drawingml/2006/main" noChangeAspect="1"/>
+            </wp:cNvGraphicFramePr>
+            <a:graphic xmlns:a="http://schemas.openxmlformats.org/drawingml/2006/main">
+              <a:graphicData uri="http://schemas.openxmlformats.org/drawingml/2006/picture">
+                <pic:pic xmlns:pic="http://schemas.openxmlformats.org/drawingml/2006/picture">
+                  <pic:nvPicPr>
+                    <pic:cNvPr id="1" name=""/>
+                    <pic:cNvPicPr/>
+                  </pic:nvPicPr>
+                  <pic:blipFill>
+                    <a:blip r:embed="rId29"/>
+                    <a:stretch>
+                      <a:fillRect/>
+                    </a:stretch>
+                  </pic:blipFill>
+                  <pic:spPr>
+                    <a:xfrm>
+                      <a:off x="0" y="0"/>
+                      <a:ext cx="5278120" cy="1120140"/>
+                    </a:xfrm>
+                    <a:prstGeom prst="rect">
+                      <a:avLst/>
+                    </a:prstGeom>
+                  </pic:spPr>
+                </pic:pic>
+              </a:graphicData>
+            </a:graphic>
+          </wp:inline>
+        </w:drawing>
+      </w:r>
+    </w:p>
+    <w:p>
+      <w:pPr>
+        <w:spacing w:after="0" w:line="240" w:lineRule="auto"/>
+        <w:ind w:right="-1044" w:firstLine="709"/>
+        <w:jc w:val="center"/>
+        <w:rPr>
+          <w:rFonts w:ascii="Times New Roman" w:hAnsi="Times New Roman" w:cs="Times New Roman"/>
+          <w:sz w:val="28"/>
+          <w:szCs w:val="28"/>
+          <w:lang w:val="ru-RU"/>
+        </w:rPr>
+      </w:pPr>
+    </w:p>
+    <w:p>
+      <w:pPr>
+        <w:spacing w:after="0" w:line="240" w:lineRule="auto"/>
+        <w:ind w:right="-1044"/>
+        <w:jc w:val="center"/>
+        <w:rPr>
+          <w:rFonts w:ascii="Times New Roman" w:hAnsi="Times New Roman" w:cs="Times New Roman"/>
+          <w:sz w:val="28"/>
+          <w:szCs w:val="28"/>
+          <w:lang w:val="ru-RU"/>
+        </w:rPr>
+      </w:pPr>
+      <w:r>
+        <w:rPr>
+          <w:rFonts w:ascii="Times New Roman" w:hAnsi="Times New Roman" w:cs="Times New Roman"/>
+          <w:sz w:val="28"/>
+          <w:szCs w:val="28"/>
+          <w:lang w:val="ru-RU"/>
+        </w:rPr>
+        <w:t xml:space="preserve">Рисунок 3.13 – </w:t>
+      </w:r>
+      <w:r>
+        <w:rPr>
+          <w:rFonts w:ascii="Times New Roman" w:hAnsi="Times New Roman" w:cs="Times New Roman"/>
+          <w:sz w:val="28"/>
+          <w:szCs w:val="28"/>
+          <w:lang w:val="ru-RU"/>
+        </w:rPr>
+        <w:t xml:space="preserve">Код функции </w:t>
+      </w:r>
+      <w:r>
+        <w:rPr>
+          <w:rFonts w:ascii="Times New Roman" w:hAnsi="Times New Roman" w:cs="Times New Roman"/>
+          <w:sz w:val="28"/>
+          <w:szCs w:val="28"/>
+          <w:lang w:val="ru-RU"/>
+        </w:rPr>
+        <w:t xml:space="preserve">добавления данных в </w:t>
+      </w:r>
+      <w:r>
+        <w:rPr>
+          <w:rFonts w:ascii="Times New Roman" w:hAnsi="Times New Roman" w:cs="Times New Roman"/>
+          <w:sz w:val="28"/>
+          <w:szCs w:val="28"/>
+          <w:lang w:val="ru-RU"/>
+        </w:rPr>
+        <w:t>таблицу словаря</w:t>
+      </w:r>
+    </w:p>
+    <w:p>
+      <w:pPr>
+        <w:spacing w:after="0" w:line="240" w:lineRule="auto"/>
+        <w:ind w:right="-1044" w:firstLine="709"/>
+        <w:rPr>
+          <w:rFonts w:ascii="Times New Roman" w:hAnsi="Times New Roman" w:cs="Times New Roman"/>
+          <w:sz w:val="28"/>
+          <w:szCs w:val="28"/>
+          <w:lang w:val="ru-RU"/>
+        </w:rPr>
+      </w:pPr>
+    </w:p>
+    <w:p>
+      <w:pPr>
+        <w:spacing w:after="0" w:line="240" w:lineRule="auto"/>
+        <w:ind w:right="-1044" w:firstLine="709"/>
+        <w:jc w:val="both"/>
+        <w:rPr>
+          <w:rFonts w:ascii="Times New Roman" w:hAnsi="Times New Roman" w:cs="Times New Roman"/>
+          <w:sz w:val="28"/>
+          <w:szCs w:val="28"/>
+          <w:lang w:val="ru-RU"/>
+        </w:rPr>
+      </w:pPr>
+      <w:r>
+        <w:rPr>
+          <w:rFonts w:ascii="Times New Roman" w:hAnsi="Times New Roman" w:cs="Times New Roman"/>
+          <w:sz w:val="28"/>
+          <w:szCs w:val="28"/>
+          <w:lang w:val="ru-RU"/>
+        </w:rPr>
+        <w:t xml:space="preserve">Для </w:t>
+      </w:r>
+      <w:r>
+        <w:rPr>
+          <w:rFonts w:ascii="Times New Roman" w:hAnsi="Times New Roman" w:cs="Times New Roman"/>
+          <w:sz w:val="28"/>
+          <w:szCs w:val="28"/>
+          <w:lang w:val="ru-RU"/>
+        </w:rPr>
+        <w:t>чтения всех данных из таблицы</w:t>
+      </w:r>
+      <w:r>
+        <w:rPr>
+          <w:rFonts w:ascii="Times New Roman" w:hAnsi="Times New Roman" w:cs="Times New Roman"/>
+          <w:sz w:val="28"/>
+          <w:szCs w:val="28"/>
+          <w:lang w:val="ru-RU"/>
+        </w:rPr>
+        <w:t xml:space="preserve"> создана функция, которая использует «</w:t>
+      </w:r>
+      <w:r>
+        <w:rPr>
+          <w:rFonts w:ascii="Times New Roman" w:hAnsi="Times New Roman" w:cs="Times New Roman"/>
+          <w:sz w:val="28"/>
+          <w:szCs w:val="28"/>
+        </w:rPr>
+        <w:t>SQL</w:t>
+      </w:r>
+      <w:r>
+        <w:rPr>
+          <w:rFonts w:ascii="Times New Roman" w:hAnsi="Times New Roman" w:cs="Times New Roman"/>
+          <w:sz w:val="28"/>
+          <w:szCs w:val="28"/>
+          <w:lang w:val="ru-RU"/>
+        </w:rPr>
+        <w:t>» код для запроса к таблице, передаваемой в параметрах функции.</w:t>
+      </w:r>
+      <w:r>
+        <w:rPr>
+          <w:rFonts w:ascii="Times New Roman" w:hAnsi="Times New Roman" w:cs="Times New Roman"/>
+          <w:sz w:val="28"/>
+          <w:szCs w:val="28"/>
+          <w:lang w:val="ru-RU"/>
+        </w:rPr>
+        <w:t xml:space="preserve"> </w:t>
+      </w:r>
+      <w:r>
+        <w:rPr>
+          <w:rFonts w:ascii="Times New Roman" w:hAnsi="Times New Roman" w:cs="Times New Roman"/>
+          <w:sz w:val="28"/>
+          <w:szCs w:val="28"/>
+          <w:lang w:val="ru-RU"/>
+        </w:rPr>
+        <w:t>К</w:t>
+      </w:r>
+      <w:r>
+        <w:rPr>
+          <w:rFonts w:ascii="Times New Roman" w:hAnsi="Times New Roman" w:cs="Times New Roman"/>
+          <w:sz w:val="28"/>
+          <w:szCs w:val="28"/>
+          <w:lang w:val="ru-RU"/>
+        </w:rPr>
+        <w:t>од представлен на рисунке 3.14.</w:t>
+      </w:r>
+      <w:r>
+        <w:rPr>
+          <w:rFonts w:ascii="Times New Roman" w:hAnsi="Times New Roman" w:cs="Times New Roman"/>
+          <w:sz w:val="28"/>
+          <w:szCs w:val="28"/>
+          <w:lang w:val="ru-RU"/>
+        </w:rPr>
+        <w:t xml:space="preserve"> </w:t>
+      </w:r>
+    </w:p>
+    <w:p>
+      <w:pPr>
+        <w:spacing w:after="0" w:line="240" w:lineRule="auto"/>
+        <w:ind w:right="-1044" w:firstLine="709"/>
+        <w:rPr>
+          <w:rFonts w:ascii="Times New Roman" w:hAnsi="Times New Roman" w:cs="Times New Roman"/>
+          <w:sz w:val="28"/>
+          <w:szCs w:val="28"/>
+          <w:lang w:val="ru-RU"/>
+        </w:rPr>
+      </w:pPr>
+    </w:p>
+    <w:p>
+      <w:pPr>
+        <w:spacing w:after="0" w:line="240" w:lineRule="auto"/>
+        <w:ind w:right="-1044"/>
+        <w:jc w:val="center"/>
+        <w:rPr>
+          <w:rFonts w:ascii="Times New Roman" w:hAnsi="Times New Roman" w:cs="Times New Roman"/>
+          <w:sz w:val="28"/>
+          <w:szCs w:val="28"/>
+          <w:lang w:val="ru-RU"/>
+        </w:rPr>
+      </w:pPr>
+      <w:r>
+        <w:rPr>
+          <w:rFonts w:ascii="Times New Roman" w:hAnsi="Times New Roman" w:cs="Times New Roman"/>
+          <w:sz w:val="28"/>
+          <w:szCs w:val="28"/>
+          <w:lang w:val="ru-RU"/>
+        </w:rPr>
+        <w:drawing>
+          <wp:inline distT="0" distB="0" distL="0" distR="0" wp14:anchorId="681C1A3B" wp14:editId="6F6F3E19">
+            <wp:extent cx="4039737" cy="1017710"/>
+            <wp:effectExtent l="0" t="0" r="0" b="0"/>
+            <wp:docPr id="5" name="Рисунок 5"/>
+            <wp:cNvGraphicFramePr>
+              <a:graphicFrameLocks xmlns:a="http://schemas.openxmlformats.org/drawingml/2006/main" noChangeAspect="1"/>
+            </wp:cNvGraphicFramePr>
+            <a:graphic xmlns:a="http://schemas.openxmlformats.org/drawingml/2006/main">
+              <a:graphicData uri="http://schemas.openxmlformats.org/drawingml/2006/picture">
+                <pic:pic xmlns:pic="http://schemas.openxmlformats.org/drawingml/2006/picture">
+                  <pic:nvPicPr>
+                    <pic:cNvPr id="1" name=""/>
+                    <pic:cNvPicPr/>
+                  </pic:nvPicPr>
+                  <pic:blipFill>
+                    <a:blip r:embed="rId30"/>
+                    <a:stretch>
+                      <a:fillRect/>
+                    </a:stretch>
+                  </pic:blipFill>
+                  <pic:spPr>
+                    <a:xfrm>
+                      <a:off x="0" y="0"/>
+                      <a:ext cx="4069465" cy="1025199"/>
+                    </a:xfrm>
+                    <a:prstGeom prst="rect">
+                      <a:avLst/>
+                    </a:prstGeom>
+                  </pic:spPr>
+                </pic:pic>
+              </a:graphicData>
+            </a:graphic>
+          </wp:inline>
+        </w:drawing>
+      </w:r>
+    </w:p>
+    <w:p>
+      <w:pPr>
+        <w:spacing w:after="0" w:line="240" w:lineRule="auto"/>
+        <w:ind w:right="-1044" w:firstLine="709"/>
+        <w:jc w:val="center"/>
+        <w:rPr>
+          <w:rFonts w:ascii="Times New Roman" w:hAnsi="Times New Roman" w:cs="Times New Roman"/>
+          <w:sz w:val="28"/>
+          <w:szCs w:val="28"/>
+          <w:lang w:val="ru-RU"/>
+        </w:rPr>
+      </w:pPr>
+    </w:p>
+    <w:p>
+      <w:pPr>
+        <w:spacing w:after="0" w:line="240" w:lineRule="auto"/>
+        <w:ind w:right="-1044" w:firstLine="709"/>
+        <w:jc w:val="center"/>
+        <w:rPr>
+          <w:rFonts w:ascii="Times New Roman" w:hAnsi="Times New Roman" w:cs="Times New Roman"/>
+          <w:sz w:val="28"/>
+          <w:szCs w:val="28"/>
+          <w:lang w:val="ru-RU"/>
+        </w:rPr>
+      </w:pPr>
+      <w:r>
+        <w:rPr>
+          <w:rFonts w:ascii="Times New Roman" w:hAnsi="Times New Roman" w:cs="Times New Roman"/>
+          <w:sz w:val="28"/>
+          <w:szCs w:val="28"/>
+          <w:lang w:val="ru-RU"/>
+        </w:rPr>
+        <w:t xml:space="preserve">Рисунок 3.14 – </w:t>
+      </w:r>
+      <w:r>
+        <w:rPr>
+          <w:rFonts w:ascii="Times New Roman" w:hAnsi="Times New Roman" w:cs="Times New Roman"/>
+          <w:sz w:val="28"/>
+          <w:szCs w:val="28"/>
+          <w:lang w:val="ru-RU"/>
+        </w:rPr>
+        <w:t>Код функция ч</w:t>
+      </w:r>
+      <w:r>
+        <w:rPr>
+          <w:rFonts w:ascii="Times New Roman" w:hAnsi="Times New Roman" w:cs="Times New Roman"/>
+          <w:sz w:val="28"/>
+          <w:szCs w:val="28"/>
+          <w:lang w:val="ru-RU"/>
+        </w:rPr>
+        <w:t>тение всех данных из таблицы</w:t>
+      </w:r>
+    </w:p>
+    <w:p>
+      <w:pPr>
+        <w:spacing w:after="0" w:line="240" w:lineRule="auto"/>
+        <w:ind w:right="-1044" w:firstLine="709"/>
+        <w:rPr>
+          <w:rFonts w:ascii="Times New Roman" w:hAnsi="Times New Roman" w:cs="Times New Roman"/>
+          <w:sz w:val="28"/>
+          <w:szCs w:val="28"/>
+          <w:lang w:val="ru-RU"/>
+        </w:rPr>
+      </w:pPr>
+    </w:p>
+    <w:p>
+      <w:pPr>
+        <w:spacing w:after="0" w:line="240" w:lineRule="auto"/>
+        <w:ind w:right="-1044" w:firstLine="709"/>
+        <w:jc w:val="both"/>
+        <w:rPr>
+          <w:rFonts w:ascii="Times New Roman" w:hAnsi="Times New Roman" w:cs="Times New Roman"/>
+          <w:sz w:val="28"/>
+          <w:szCs w:val="28"/>
+          <w:lang w:val="ru-RU"/>
+        </w:rPr>
+      </w:pPr>
+      <w:r>
+        <w:rPr>
+          <w:rFonts w:ascii="Times New Roman" w:hAnsi="Times New Roman" w:cs="Times New Roman"/>
+          <w:sz w:val="28"/>
+          <w:szCs w:val="28"/>
+          <w:lang w:val="ru-RU"/>
+        </w:rPr>
+        <w:t xml:space="preserve">Для </w:t>
+      </w:r>
+      <w:r>
+        <w:rPr>
+          <w:rFonts w:ascii="Times New Roman" w:hAnsi="Times New Roman" w:cs="Times New Roman"/>
+          <w:sz w:val="28"/>
+          <w:szCs w:val="28"/>
+          <w:lang w:val="ru-RU"/>
+        </w:rPr>
+        <w:t>удаления данных из таблицы по его уникальному идентификатору</w:t>
+      </w:r>
+      <w:r>
+        <w:rPr>
+          <w:rFonts w:ascii="Times New Roman" w:hAnsi="Times New Roman" w:cs="Times New Roman"/>
+          <w:sz w:val="28"/>
+          <w:szCs w:val="28"/>
+          <w:lang w:val="ru-RU"/>
+        </w:rPr>
+        <w:t xml:space="preserve"> разработана функция, которая принимает название таблицы и уникальный идентификатор.</w:t>
+      </w:r>
+      <w:r>
+        <w:rPr>
+          <w:rFonts w:ascii="Times New Roman" w:hAnsi="Times New Roman" w:cs="Times New Roman"/>
+          <w:sz w:val="28"/>
+          <w:szCs w:val="28"/>
+          <w:lang w:val="ru-RU"/>
+        </w:rPr>
+        <w:t xml:space="preserve"> </w:t>
+      </w:r>
+      <w:r>
+        <w:rPr>
+          <w:rFonts w:ascii="Times New Roman" w:hAnsi="Times New Roman" w:cs="Times New Roman"/>
+          <w:sz w:val="28"/>
+          <w:szCs w:val="28"/>
+          <w:lang w:val="ru-RU"/>
+        </w:rPr>
+        <w:t>К</w:t>
+      </w:r>
+      <w:r>
+        <w:rPr>
+          <w:rFonts w:ascii="Times New Roman" w:hAnsi="Times New Roman" w:cs="Times New Roman"/>
+          <w:sz w:val="28"/>
+          <w:szCs w:val="28"/>
+          <w:lang w:val="ru-RU"/>
+        </w:rPr>
+        <w:t xml:space="preserve">од </w:t>
+      </w:r>
+      <w:r>
+        <w:rPr>
+          <w:rFonts w:ascii="Times New Roman" w:hAnsi="Times New Roman" w:cs="Times New Roman"/>
+          <w:sz w:val="28"/>
+          <w:szCs w:val="28"/>
+          <w:lang w:val="ru-RU"/>
+        </w:rPr>
+        <w:t xml:space="preserve">функции </w:t>
+      </w:r>
+      <w:r>
+        <w:rPr>
+          <w:rFonts w:ascii="Times New Roman" w:hAnsi="Times New Roman" w:cs="Times New Roman"/>
+          <w:sz w:val="28"/>
+          <w:szCs w:val="28"/>
+          <w:lang w:val="ru-RU"/>
+        </w:rPr>
+        <w:t>представлен на рисунке 3.15.</w:t>
+      </w:r>
+    </w:p>
+    <w:p>
+      <w:pPr>
+        <w:spacing w:after="0" w:line="240" w:lineRule="auto"/>
+        <w:ind w:right="-1044" w:firstLine="709"/>
+        <w:rPr>
+          <w:rFonts w:ascii="Times New Roman" w:hAnsi="Times New Roman" w:cs="Times New Roman"/>
+          <w:sz w:val="28"/>
+          <w:szCs w:val="28"/>
+          <w:lang w:val="ru-RU"/>
+        </w:rPr>
+      </w:pPr>
+    </w:p>
+    <w:p>
+      <w:pPr>
+        <w:spacing w:after="0" w:line="240" w:lineRule="auto"/>
+        <w:ind w:right="-1044" w:firstLine="709"/>
+        <w:jc w:val="center"/>
+        <w:rPr>
+          <w:rFonts w:ascii="Times New Roman" w:hAnsi="Times New Roman" w:cs="Times New Roman"/>
+          <w:sz w:val="28"/>
+          <w:szCs w:val="28"/>
+          <w:lang w:val="ru-RU"/>
+        </w:rPr>
+      </w:pPr>
+      <w:r>
+        <w:rPr>
+          <w:rFonts w:ascii="Times New Roman" w:hAnsi="Times New Roman" w:cs="Times New Roman"/>
+          <w:sz w:val="28"/>
+          <w:szCs w:val="28"/>
+          <w:lang w:val="ru-RU"/>
+        </w:rPr>
+        <w:drawing>
+          <wp:inline distT="0" distB="0" distL="0" distR="0" wp14:anchorId="6AD40D54" wp14:editId="10F0BFD8">
+            <wp:extent cx="3657600" cy="1084482"/>
+            <wp:effectExtent l="0" t="0" r="0" b="1905"/>
+            <wp:docPr id="7" name="Рисунок 7"/>
+            <wp:cNvGraphicFramePr>
+              <a:graphicFrameLocks xmlns:a="http://schemas.openxmlformats.org/drawingml/2006/main" noChangeAspect="1"/>
+            </wp:cNvGraphicFramePr>
+            <a:graphic xmlns:a="http://schemas.openxmlformats.org/drawingml/2006/main">
+              <a:graphicData uri="http://schemas.openxmlformats.org/drawingml/2006/picture">
+                <pic:pic xmlns:pic="http://schemas.openxmlformats.org/drawingml/2006/picture">
+                  <pic:nvPicPr>
+                    <pic:cNvPr id="1" name=""/>
+                    <pic:cNvPicPr/>
+                  </pic:nvPicPr>
+                  <pic:blipFill>
+                    <a:blip r:embed="rId31"/>
+                    <a:stretch>
+                      <a:fillRect/>
+                    </a:stretch>
+                  </pic:blipFill>
+                  <pic:spPr>
+                    <a:xfrm>
+                      <a:off x="0" y="0"/>
+                      <a:ext cx="3673088" cy="1089074"/>
+                    </a:xfrm>
+                    <a:prstGeom prst="rect">
+                      <a:avLst/>
+                    </a:prstGeom>
+                  </pic:spPr>
+                </pic:pic>
+              </a:graphicData>
+            </a:graphic>
+          </wp:inline>
+        </w:drawing>
+      </w:r>
+    </w:p>
+    <w:p>
+      <w:pPr>
+        <w:spacing w:after="0" w:line="240" w:lineRule="auto"/>
+        <w:ind w:right="-1044" w:firstLine="709"/>
+        <w:jc w:val="center"/>
+        <w:rPr>
+          <w:rFonts w:ascii="Times New Roman" w:hAnsi="Times New Roman" w:cs="Times New Roman"/>
+          <w:sz w:val="28"/>
+          <w:szCs w:val="28"/>
+          <w:lang w:val="ru-RU"/>
+        </w:rPr>
+      </w:pPr>
+    </w:p>
+    <w:p>
+      <w:pPr>
+        <w:spacing w:after="0" w:line="240" w:lineRule="auto"/>
+        <w:ind w:right="-1044" w:firstLine="709"/>
+        <w:jc w:val="center"/>
+        <w:rPr>
+          <w:rFonts w:ascii="Times New Roman" w:hAnsi="Times New Roman" w:cs="Times New Roman"/>
+          <w:sz w:val="28"/>
+          <w:szCs w:val="28"/>
+          <w:lang w:val="ru-RU"/>
+        </w:rPr>
+      </w:pPr>
+      <w:r>
+        <w:rPr>
+          <w:rFonts w:ascii="Times New Roman" w:hAnsi="Times New Roman" w:cs="Times New Roman"/>
+          <w:sz w:val="28"/>
+          <w:szCs w:val="28"/>
+          <w:lang w:val="ru-RU"/>
+        </w:rPr>
+        <w:t xml:space="preserve">Рисунок 3.15 – </w:t>
+      </w:r>
+      <w:r>
+        <w:rPr>
+          <w:rFonts w:ascii="Times New Roman" w:hAnsi="Times New Roman" w:cs="Times New Roman"/>
+          <w:sz w:val="28"/>
+          <w:szCs w:val="28"/>
+          <w:lang w:val="ru-RU"/>
+        </w:rPr>
+        <w:t>Функция у</w:t>
+      </w:r>
+      <w:r>
+        <w:rPr>
+          <w:rFonts w:ascii="Times New Roman" w:hAnsi="Times New Roman" w:cs="Times New Roman"/>
+          <w:sz w:val="28"/>
+          <w:szCs w:val="28"/>
+          <w:lang w:val="ru-RU"/>
+        </w:rPr>
+        <w:t>даление</w:t>
+      </w:r>
+      <w:r>
+        <w:rPr>
+          <w:rFonts w:ascii="Times New Roman" w:hAnsi="Times New Roman" w:cs="Times New Roman"/>
+          <w:sz w:val="28"/>
+          <w:szCs w:val="28"/>
+          <w:lang w:val="ru-RU"/>
+        </w:rPr>
+        <w:t xml:space="preserve"> данных</w:t>
+      </w:r>
+      <w:r>
+        <w:rPr>
+          <w:rFonts w:ascii="Times New Roman" w:hAnsi="Times New Roman" w:cs="Times New Roman"/>
+          <w:sz w:val="28"/>
+          <w:szCs w:val="28"/>
+          <w:lang w:val="ru-RU"/>
+        </w:rPr>
+        <w:t xml:space="preserve"> из таблицы по </w:t>
+      </w:r>
+      <w:r>
+        <w:rPr>
+          <w:rFonts w:ascii="Times New Roman" w:hAnsi="Times New Roman" w:cs="Times New Roman"/>
+          <w:sz w:val="28"/>
+          <w:szCs w:val="28"/>
+          <w:lang w:val="ru-RU"/>
+        </w:rPr>
+        <w:t>«</w:t>
+      </w:r>
+      <w:r>
+        <w:rPr>
+          <w:rFonts w:ascii="Times New Roman" w:hAnsi="Times New Roman" w:cs="Times New Roman"/>
+          <w:sz w:val="28"/>
+          <w:szCs w:val="28"/>
+        </w:rPr>
+        <w:t>ID</w:t>
+      </w:r>
+      <w:r>
+        <w:rPr>
+          <w:rFonts w:ascii="Times New Roman" w:hAnsi="Times New Roman" w:cs="Times New Roman"/>
+          <w:sz w:val="28"/>
+          <w:szCs w:val="28"/>
+          <w:lang w:val="ru-RU"/>
+        </w:rPr>
+        <w:t>»</w:t>
+      </w:r>
+    </w:p>
+    <w:p>
+      <w:pPr>
+        <w:spacing w:after="0" w:line="240" w:lineRule="auto"/>
+        <w:ind w:right="-1044" w:firstLine="709"/>
+        <w:rPr>
+          <w:rFonts w:ascii="Times New Roman" w:hAnsi="Times New Roman" w:cs="Times New Roman"/>
+          <w:sz w:val="28"/>
+          <w:szCs w:val="28"/>
+          <w:lang w:val="ru-RU"/>
+        </w:rPr>
+      </w:pPr>
+    </w:p>
+    <w:p>
+      <w:pPr>
+        <w:spacing w:after="0" w:line="240" w:lineRule="auto"/>
+        <w:ind w:right="-1044" w:firstLine="709"/>
+        <w:jc w:val="both"/>
+        <w:rPr>
+          <w:rFonts w:ascii="Times New Roman" w:hAnsi="Times New Roman" w:cs="Times New Roman"/>
+          <w:sz w:val="28"/>
+          <w:szCs w:val="28"/>
+          <w:lang w:val="ru-RU"/>
+        </w:rPr>
+      </w:pPr>
+      <w:r>
+        <w:rPr>
+          <w:rFonts w:ascii="Times New Roman" w:hAnsi="Times New Roman" w:cs="Times New Roman"/>
+          <w:sz w:val="28"/>
+          <w:szCs w:val="28"/>
+          <w:lang w:val="ru-RU"/>
+        </w:rPr>
+        <w:t>Разработан</w:t>
+      </w:r>
+      <w:r>
+        <w:rPr>
+          <w:rFonts w:ascii="Times New Roman" w:hAnsi="Times New Roman" w:cs="Times New Roman"/>
+          <w:sz w:val="28"/>
+          <w:szCs w:val="28"/>
+          <w:lang w:val="ru-RU"/>
+        </w:rPr>
+        <w:t xml:space="preserve">а функция </w:t>
+      </w:r>
+      <w:r>
+        <w:rPr>
+          <w:rFonts w:ascii="Times New Roman" w:hAnsi="Times New Roman" w:cs="Times New Roman"/>
+          <w:sz w:val="28"/>
+          <w:szCs w:val="28"/>
+          <w:lang w:val="ru-RU"/>
+        </w:rPr>
+        <w:t>сохранения данных в таблицу словаря</w:t>
+      </w:r>
+      <w:r>
+        <w:rPr>
+          <w:rFonts w:ascii="Times New Roman" w:hAnsi="Times New Roman" w:cs="Times New Roman"/>
+          <w:sz w:val="28"/>
+          <w:szCs w:val="28"/>
+          <w:lang w:val="ru-RU"/>
+        </w:rPr>
+        <w:t>, функция принимает все поля таблицы, в качестве указателя для сохранения данных используется передаваемый уникальный идентификатор.</w:t>
+      </w:r>
+      <w:r>
+        <w:rPr>
+          <w:rFonts w:ascii="Times New Roman" w:hAnsi="Times New Roman" w:cs="Times New Roman"/>
+          <w:sz w:val="28"/>
+          <w:szCs w:val="28"/>
+          <w:lang w:val="ru-RU"/>
+        </w:rPr>
+        <w:t xml:space="preserve"> </w:t>
+      </w:r>
+      <w:r>
+        <w:rPr>
+          <w:rFonts w:ascii="Times New Roman" w:hAnsi="Times New Roman" w:cs="Times New Roman"/>
+          <w:sz w:val="28"/>
+          <w:szCs w:val="28"/>
+          <w:lang w:val="ru-RU"/>
+        </w:rPr>
+        <w:t>К</w:t>
+      </w:r>
+      <w:r>
+        <w:rPr>
+          <w:rFonts w:ascii="Times New Roman" w:hAnsi="Times New Roman" w:cs="Times New Roman"/>
+          <w:sz w:val="28"/>
+          <w:szCs w:val="28"/>
+          <w:lang w:val="ru-RU"/>
+        </w:rPr>
+        <w:t>од</w:t>
+      </w:r>
+      <w:r>
+        <w:rPr>
+          <w:rFonts w:ascii="Times New Roman" w:hAnsi="Times New Roman" w:cs="Times New Roman"/>
+          <w:sz w:val="28"/>
+          <w:szCs w:val="28"/>
+          <w:lang w:val="ru-RU"/>
+        </w:rPr>
+        <w:t xml:space="preserve"> функции</w:t>
+      </w:r>
+      <w:r>
+        <w:rPr>
+          <w:rFonts w:ascii="Times New Roman" w:hAnsi="Times New Roman" w:cs="Times New Roman"/>
+          <w:sz w:val="28"/>
+          <w:szCs w:val="28"/>
+          <w:lang w:val="ru-RU"/>
+        </w:rPr>
+        <w:t xml:space="preserve"> представлен на рисунке 3.16. Для сохранения результатов тестов используется похожи</w:t>
+      </w:r>
+      <w:r>
+        <w:rPr>
+          <w:rFonts w:ascii="Times New Roman" w:hAnsi="Times New Roman" w:cs="Times New Roman"/>
+          <w:sz w:val="28"/>
+          <w:szCs w:val="28"/>
+          <w:lang w:val="ru-RU"/>
+        </w:rPr>
+        <w:t>е функции</w:t>
+      </w:r>
+      <w:r>
+        <w:rPr>
+          <w:rFonts w:ascii="Times New Roman" w:hAnsi="Times New Roman" w:cs="Times New Roman"/>
+          <w:sz w:val="28"/>
+          <w:szCs w:val="28"/>
+          <w:lang w:val="ru-RU"/>
+        </w:rPr>
+        <w:t>.</w:t>
+      </w:r>
+    </w:p>
+    <w:p>
+      <w:pPr>
+        <w:spacing w:after="0" w:line="240" w:lineRule="auto"/>
+        <w:ind w:right="-1044" w:firstLine="709"/>
+        <w:rPr>
+          <w:rFonts w:ascii="Times New Roman" w:hAnsi="Times New Roman" w:cs="Times New Roman"/>
+          <w:sz w:val="28"/>
+          <w:szCs w:val="28"/>
+          <w:lang w:val="ru-RU"/>
+        </w:rPr>
+      </w:pPr>
+    </w:p>
+    <w:p>
+      <w:pPr>
+        <w:spacing w:after="0" w:line="240" w:lineRule="auto"/>
+        <w:ind w:right="-1044"/>
+        <w:jc w:val="center"/>
+        <w:rPr>
+          <w:rFonts w:ascii="Times New Roman" w:hAnsi="Times New Roman" w:cs="Times New Roman"/>
+          <w:sz w:val="28"/>
+          <w:szCs w:val="28"/>
+          <w:lang w:val="ru-RU"/>
+        </w:rPr>
+      </w:pPr>
+      <w:r>
+        <w:rPr>
+          <w:rFonts w:ascii="Times New Roman" w:hAnsi="Times New Roman" w:cs="Times New Roman"/>
+          <w:sz w:val="28"/>
+          <w:szCs w:val="28"/>
+          <w:lang w:val="ru-RU"/>
+        </w:rPr>
+        <w:drawing>
+          <wp:inline distT="0" distB="0" distL="0" distR="0" wp14:anchorId="35434B0D" wp14:editId="405F6DDB">
+            <wp:extent cx="5278120" cy="4561205"/>
+            <wp:effectExtent l="0" t="0" r="0" b="0"/>
+            <wp:docPr id="9" name="Рисунок 9"/>
+            <wp:cNvGraphicFramePr>
+              <a:graphicFrameLocks xmlns:a="http://schemas.openxmlformats.org/drawingml/2006/main" noChangeAspect="1"/>
+            </wp:cNvGraphicFramePr>
+            <a:graphic xmlns:a="http://schemas.openxmlformats.org/drawingml/2006/main">
+              <a:graphicData uri="http://schemas.openxmlformats.org/drawingml/2006/picture">
+                <pic:pic xmlns:pic="http://schemas.openxmlformats.org/drawingml/2006/picture">
+                  <pic:nvPicPr>
+                    <pic:cNvPr id="1" name=""/>
+                    <pic:cNvPicPr/>
+                  </pic:nvPicPr>
+                  <pic:blipFill>
+                    <a:blip r:embed="rId32"/>
+                    <a:stretch>
+                      <a:fillRect/>
+                    </a:stretch>
+                  </pic:blipFill>
+                  <pic:spPr>
+                    <a:xfrm>
+                      <a:off x="0" y="0"/>
+                      <a:ext cx="5278120" cy="4561205"/>
+                    </a:xfrm>
+                    <a:prstGeom prst="rect">
+                      <a:avLst/>
+                    </a:prstGeom>
+                  </pic:spPr>
+                </pic:pic>
+              </a:graphicData>
+            </a:graphic>
+          </wp:inline>
+        </w:drawing>
+      </w:r>
+    </w:p>
+    <w:p>
+      <w:pPr>
+        <w:spacing w:after="0" w:line="240" w:lineRule="auto"/>
+        <w:ind w:right="-1044" w:firstLine="709"/>
+        <w:jc w:val="center"/>
+        <w:rPr>
+          <w:rFonts w:ascii="Times New Roman" w:hAnsi="Times New Roman" w:cs="Times New Roman"/>
+          <w:sz w:val="28"/>
+          <w:szCs w:val="28"/>
+          <w:lang w:val="ru-RU"/>
+        </w:rPr>
+      </w:pPr>
+    </w:p>
+    <w:p>
+      <w:pPr>
+        <w:spacing w:after="0" w:line="240" w:lineRule="auto"/>
+        <w:ind w:right="-1044" w:firstLine="709"/>
+        <w:jc w:val="center"/>
+        <w:rPr>
+          <w:rFonts w:ascii="Times New Roman" w:hAnsi="Times New Roman" w:cs="Times New Roman"/>
+          <w:sz w:val="28"/>
+          <w:szCs w:val="28"/>
+          <w:lang w:val="ru-RU"/>
+        </w:rPr>
+      </w:pPr>
+      <w:r>
+        <w:rPr>
+          <w:rFonts w:ascii="Times New Roman" w:hAnsi="Times New Roman" w:cs="Times New Roman"/>
+          <w:sz w:val="28"/>
+          <w:szCs w:val="28"/>
+          <w:lang w:val="ru-RU"/>
+        </w:rPr>
+        <w:t xml:space="preserve">Рисунок 3.16 – </w:t>
+      </w:r>
+      <w:r>
+        <w:rPr>
+          <w:rFonts w:ascii="Times New Roman" w:hAnsi="Times New Roman" w:cs="Times New Roman"/>
+          <w:sz w:val="28"/>
+          <w:szCs w:val="28"/>
+          <w:lang w:val="ru-RU"/>
+        </w:rPr>
+        <w:t xml:space="preserve">Функция </w:t>
+      </w:r>
+      <w:r>
+        <w:rPr>
+          <w:rFonts w:ascii="Times New Roman" w:hAnsi="Times New Roman" w:cs="Times New Roman"/>
+          <w:sz w:val="28"/>
+          <w:szCs w:val="28"/>
+          <w:lang w:val="ru-RU"/>
+        </w:rPr>
+        <w:t>сохранения данных в словарь</w:t>
+      </w:r>
+    </w:p>
+    <w:p>
+      <w:pPr>
+        <w:spacing w:after="0" w:line="240" w:lineRule="auto"/>
+        <w:ind w:right="-1044" w:firstLine="709"/>
+        <w:rPr>
+          <w:rFonts w:ascii="Times New Roman" w:hAnsi="Times New Roman" w:cs="Times New Roman"/>
+          <w:sz w:val="28"/>
+          <w:szCs w:val="28"/>
+          <w:lang w:val="ru-RU"/>
+        </w:rPr>
+      </w:pPr>
+    </w:p>
+    <w:p>
+      <w:pPr>
+        <w:spacing w:after="0" w:line="240" w:lineRule="auto"/>
+        <w:ind w:right="-1044" w:firstLine="709"/>
+        <w:jc w:val="both"/>
+        <w:rPr>
+          <w:rFonts w:ascii="Times New Roman" w:hAnsi="Times New Roman" w:cs="Times New Roman"/>
+          <w:sz w:val="28"/>
+          <w:szCs w:val="28"/>
+          <w:lang w:val="ru-RU"/>
+        </w:rPr>
+      </w:pPr>
+      <w:r>
+        <w:rPr>
+          <w:rFonts w:ascii="Times New Roman" w:hAnsi="Times New Roman" w:cs="Times New Roman"/>
+          <w:sz w:val="28"/>
+          <w:szCs w:val="28"/>
+          <w:lang w:val="ru-RU"/>
+        </w:rPr>
+        <w:lastRenderedPageBreak/>
+        <w:t xml:space="preserve">Для получения конкретных </w:t>
+      </w:r>
+      <w:r>
+        <w:rPr>
+          <w:rFonts w:ascii="Times New Roman" w:hAnsi="Times New Roman" w:cs="Times New Roman"/>
+          <w:sz w:val="28"/>
+          <w:szCs w:val="28"/>
+          <w:lang w:val="ru-RU"/>
+        </w:rPr>
+        <w:t>данны</w:t>
+      </w:r>
+      <w:r>
+        <w:rPr>
+          <w:rFonts w:ascii="Times New Roman" w:hAnsi="Times New Roman" w:cs="Times New Roman"/>
+          <w:sz w:val="28"/>
+          <w:szCs w:val="28"/>
+          <w:lang w:val="ru-RU"/>
+        </w:rPr>
+        <w:t>х</w:t>
+      </w:r>
+      <w:r>
+        <w:rPr>
+          <w:rFonts w:ascii="Times New Roman" w:hAnsi="Times New Roman" w:cs="Times New Roman"/>
+          <w:sz w:val="28"/>
+          <w:szCs w:val="28"/>
+          <w:lang w:val="ru-RU"/>
+        </w:rPr>
+        <w:t xml:space="preserve"> по уникальному идентификатору</w:t>
+      </w:r>
+      <w:r>
+        <w:rPr>
+          <w:rFonts w:ascii="Times New Roman" w:hAnsi="Times New Roman" w:cs="Times New Roman"/>
+          <w:sz w:val="28"/>
+          <w:szCs w:val="28"/>
+          <w:lang w:val="ru-RU"/>
+        </w:rPr>
+        <w:t xml:space="preserve"> создана функция</w:t>
+      </w:r>
+      <w:r>
+        <w:rPr>
+          <w:rFonts w:ascii="Times New Roman" w:hAnsi="Times New Roman" w:cs="Times New Roman"/>
+          <w:sz w:val="28"/>
+          <w:szCs w:val="28"/>
+          <w:lang w:val="ru-RU"/>
+        </w:rPr>
+        <w:t xml:space="preserve">, код </w:t>
+      </w:r>
+      <w:r>
+        <w:rPr>
+          <w:rFonts w:ascii="Times New Roman" w:hAnsi="Times New Roman" w:cs="Times New Roman"/>
+          <w:sz w:val="28"/>
+          <w:szCs w:val="28"/>
+          <w:lang w:val="ru-RU"/>
+        </w:rPr>
+        <w:t xml:space="preserve">функции </w:t>
+      </w:r>
+      <w:r>
+        <w:rPr>
+          <w:rFonts w:ascii="Times New Roman" w:hAnsi="Times New Roman" w:cs="Times New Roman"/>
+          <w:sz w:val="28"/>
+          <w:szCs w:val="28"/>
+          <w:lang w:val="ru-RU"/>
+        </w:rPr>
+        <w:t xml:space="preserve">изображен на рисунке 3.17. Для </w:t>
+      </w:r>
+      <w:r>
+        <w:rPr>
+          <w:rFonts w:ascii="Times New Roman" w:hAnsi="Times New Roman" w:cs="Times New Roman"/>
+          <w:sz w:val="28"/>
+          <w:szCs w:val="28"/>
+          <w:lang w:val="ru-RU"/>
+        </w:rPr>
+        <w:t xml:space="preserve">получения данных из таблиц тестов используются </w:t>
+      </w:r>
+      <w:r>
+        <w:rPr>
+          <w:rFonts w:ascii="Times New Roman" w:hAnsi="Times New Roman" w:cs="Times New Roman"/>
+          <w:sz w:val="28"/>
+          <w:szCs w:val="28"/>
+          <w:lang w:val="ru-RU"/>
+        </w:rPr>
+        <w:t>похожи</w:t>
+      </w:r>
+      <w:r>
+        <w:rPr>
+          <w:rFonts w:ascii="Times New Roman" w:hAnsi="Times New Roman" w:cs="Times New Roman"/>
+          <w:sz w:val="28"/>
+          <w:szCs w:val="28"/>
+          <w:lang w:val="ru-RU"/>
+        </w:rPr>
+        <w:t>е</w:t>
+      </w:r>
+      <w:r>
+        <w:rPr>
+          <w:rFonts w:ascii="Times New Roman" w:hAnsi="Times New Roman" w:cs="Times New Roman"/>
+          <w:sz w:val="28"/>
+          <w:szCs w:val="28"/>
+          <w:lang w:val="ru-RU"/>
+        </w:rPr>
+        <w:t xml:space="preserve"> </w:t>
+      </w:r>
+      <w:r>
+        <w:rPr>
+          <w:rFonts w:ascii="Times New Roman" w:hAnsi="Times New Roman" w:cs="Times New Roman"/>
+          <w:sz w:val="28"/>
+          <w:szCs w:val="28"/>
+          <w:lang w:val="ru-RU"/>
+        </w:rPr>
+        <w:t>функции</w:t>
+      </w:r>
+      <w:r>
+        <w:rPr>
+          <w:rFonts w:ascii="Times New Roman" w:hAnsi="Times New Roman" w:cs="Times New Roman"/>
+          <w:sz w:val="28"/>
+          <w:szCs w:val="28"/>
+          <w:lang w:val="ru-RU"/>
+        </w:rPr>
+        <w:t>.</w:t>
+      </w:r>
+    </w:p>
+    <w:p>
+      <w:pPr>
+        <w:spacing w:after="0" w:line="240" w:lineRule="auto"/>
+        <w:ind w:right="-1044" w:firstLine="709"/>
+        <w:rPr>
+          <w:rFonts w:ascii="Times New Roman" w:hAnsi="Times New Roman" w:cs="Times New Roman"/>
+          <w:sz w:val="28"/>
+          <w:szCs w:val="28"/>
+          <w:lang w:val="ru-RU"/>
+        </w:rPr>
+      </w:pPr>
+    </w:p>
+    <w:p>
+      <w:pPr>
+        <w:spacing w:after="0" w:line="240" w:lineRule="auto"/>
+        <w:ind w:right="-1044"/>
+        <w:jc w:val="center"/>
+        <w:rPr>
+          <w:rFonts w:ascii="Times New Roman" w:hAnsi="Times New Roman" w:cs="Times New Roman"/>
+          <w:sz w:val="28"/>
+          <w:szCs w:val="28"/>
+          <w:lang w:val="ru-RU"/>
+        </w:rPr>
+      </w:pPr>
+      <w:r>
+        <w:rPr>
+          <w:rFonts w:ascii="Times New Roman" w:hAnsi="Times New Roman" w:cs="Times New Roman"/>
+          <w:sz w:val="28"/>
+          <w:szCs w:val="28"/>
+          <w:lang w:val="ru-RU"/>
+        </w:rPr>
+        <w:drawing>
+          <wp:inline distT="0" distB="0" distL="0" distR="0" wp14:anchorId="073398DF" wp14:editId="671919BC">
+            <wp:extent cx="5278120" cy="3263900"/>
+            <wp:effectExtent l="0" t="0" r="0" b="0"/>
+            <wp:docPr id="11" name="Рисунок 11"/>
+            <wp:cNvGraphicFramePr>
+              <a:graphicFrameLocks xmlns:a="http://schemas.openxmlformats.org/drawingml/2006/main" noChangeAspect="1"/>
+            </wp:cNvGraphicFramePr>
+            <a:graphic xmlns:a="http://schemas.openxmlformats.org/drawingml/2006/main">
+              <a:graphicData uri="http://schemas.openxmlformats.org/drawingml/2006/picture">
+                <pic:pic xmlns:pic="http://schemas.openxmlformats.org/drawingml/2006/picture">
+                  <pic:nvPicPr>
+                    <pic:cNvPr id="1" name=""/>
+                    <pic:cNvPicPr/>
+                  </pic:nvPicPr>
+                  <pic:blipFill>
+                    <a:blip r:embed="rId33"/>
+                    <a:stretch>
+                      <a:fillRect/>
+                    </a:stretch>
+                  </pic:blipFill>
+                  <pic:spPr>
+                    <a:xfrm>
+                      <a:off x="0" y="0"/>
+                      <a:ext cx="5278120" cy="3263900"/>
+                    </a:xfrm>
+                    <a:prstGeom prst="rect">
+                      <a:avLst/>
+                    </a:prstGeom>
+                  </pic:spPr>
+                </pic:pic>
+              </a:graphicData>
+            </a:graphic>
+          </wp:inline>
+        </w:drawing>
+      </w:r>
+    </w:p>
+    <w:p>
+      <w:pPr>
+        <w:spacing w:after="0" w:line="240" w:lineRule="auto"/>
+        <w:ind w:right="-1044" w:firstLine="709"/>
+        <w:jc w:val="center"/>
+        <w:rPr>
+          <w:rFonts w:ascii="Times New Roman" w:hAnsi="Times New Roman" w:cs="Times New Roman"/>
+          <w:sz w:val="28"/>
+          <w:szCs w:val="28"/>
+          <w:lang w:val="ru-RU"/>
+        </w:rPr>
+      </w:pPr>
+    </w:p>
+    <w:p>
+      <w:pPr>
+        <w:spacing w:after="0" w:line="240" w:lineRule="auto"/>
+        <w:ind w:right="-1044" w:firstLine="709"/>
+        <w:jc w:val="center"/>
+        <w:rPr>
+          <w:rFonts w:ascii="Times New Roman" w:hAnsi="Times New Roman" w:cs="Times New Roman"/>
+          <w:sz w:val="28"/>
+          <w:szCs w:val="28"/>
+          <w:lang w:val="ru-RU"/>
+        </w:rPr>
+      </w:pPr>
+      <w:r>
+        <w:rPr>
+          <w:rFonts w:ascii="Times New Roman" w:hAnsi="Times New Roman" w:cs="Times New Roman"/>
+          <w:sz w:val="28"/>
+          <w:szCs w:val="28"/>
+          <w:lang w:val="ru-RU"/>
+        </w:rPr>
+        <w:t xml:space="preserve">Рисунок 3.17 – «Взятие данные из словаря по </w:t>
+      </w:r>
+      <w:r>
+        <w:rPr>
+          <w:rFonts w:ascii="Times New Roman" w:hAnsi="Times New Roman" w:cs="Times New Roman"/>
+          <w:sz w:val="28"/>
+          <w:szCs w:val="28"/>
+        </w:rPr>
+        <w:t>ID</w:t>
+      </w:r>
+      <w:r>
+        <w:rPr>
+          <w:rFonts w:ascii="Times New Roman" w:hAnsi="Times New Roman" w:cs="Times New Roman"/>
+          <w:sz w:val="28"/>
+          <w:szCs w:val="28"/>
+          <w:lang w:val="ru-RU"/>
+        </w:rPr>
+        <w:t>»</w:t>
+      </w:r>
+    </w:p>
+    <w:p>
+      <w:pPr>
+        <w:spacing w:after="0" w:line="240" w:lineRule="auto"/>
+        <w:ind w:right="-1044" w:firstLine="709"/>
+        <w:rPr>
+          <w:rFonts w:ascii="Times New Roman" w:hAnsi="Times New Roman" w:cs="Times New Roman"/>
+          <w:sz w:val="28"/>
+          <w:szCs w:val="28"/>
+          <w:lang w:val="ru-RU"/>
+        </w:rPr>
+      </w:pPr>
+    </w:p>
+    <w:p>
+      <w:pPr>
+        <w:spacing w:after="0" w:line="240" w:lineRule="auto"/>
+        <w:ind w:right="-1044" w:firstLine="709"/>
+        <w:jc w:val="both"/>
+        <w:rPr>
+          <w:rFonts w:ascii="Times New Roman" w:hAnsi="Times New Roman" w:cs="Times New Roman"/>
+          <w:sz w:val="28"/>
+          <w:szCs w:val="28"/>
+          <w:lang w:val="ru-RU"/>
+        </w:rPr>
+      </w:pPr>
+      <w:r>
+        <w:rPr>
+          <w:rFonts w:ascii="Times New Roman" w:hAnsi="Times New Roman" w:cs="Times New Roman"/>
+          <w:sz w:val="28"/>
+          <w:szCs w:val="28"/>
+          <w:lang w:val="ru-RU"/>
+        </w:rPr>
+        <w:t xml:space="preserve">Для </w:t>
+      </w:r>
+      <w:r>
+        <w:rPr>
+          <w:rFonts w:ascii="Times New Roman" w:hAnsi="Times New Roman" w:cs="Times New Roman"/>
+          <w:sz w:val="28"/>
+          <w:szCs w:val="28"/>
+          <w:lang w:val="ru-RU"/>
+        </w:rPr>
+        <w:t xml:space="preserve">проверки </w:t>
+      </w:r>
+      <w:r>
+        <w:rPr>
+          <w:rFonts w:ascii="Times New Roman" w:hAnsi="Times New Roman" w:cs="Times New Roman"/>
+          <w:sz w:val="28"/>
+          <w:szCs w:val="28"/>
+          <w:lang w:val="ru-RU"/>
+        </w:rPr>
+        <w:t xml:space="preserve">данных </w:t>
+      </w:r>
+      <w:r>
+        <w:rPr>
+          <w:rFonts w:ascii="Times New Roman" w:hAnsi="Times New Roman" w:cs="Times New Roman"/>
+          <w:sz w:val="28"/>
+          <w:szCs w:val="28"/>
+          <w:lang w:val="ru-RU"/>
+        </w:rPr>
+        <w:t>на существование</w:t>
+      </w:r>
+      <w:r>
+        <w:rPr>
+          <w:rFonts w:ascii="Times New Roman" w:hAnsi="Times New Roman" w:cs="Times New Roman"/>
+          <w:sz w:val="28"/>
+          <w:szCs w:val="28"/>
+          <w:lang w:val="ru-RU"/>
+        </w:rPr>
+        <w:t xml:space="preserve"> создана функция, принимающая название таблицы и уникальный идентификатор на проверку.</w:t>
+      </w:r>
+      <w:r>
+        <w:rPr>
+          <w:rFonts w:ascii="Times New Roman" w:hAnsi="Times New Roman" w:cs="Times New Roman"/>
+          <w:sz w:val="28"/>
+          <w:szCs w:val="28"/>
+          <w:lang w:val="ru-RU"/>
+        </w:rPr>
+        <w:t xml:space="preserve"> </w:t>
+      </w:r>
+      <w:r>
+        <w:rPr>
+          <w:rFonts w:ascii="Times New Roman" w:hAnsi="Times New Roman" w:cs="Times New Roman"/>
+          <w:sz w:val="28"/>
+          <w:szCs w:val="28"/>
+          <w:lang w:val="ru-RU"/>
+        </w:rPr>
+        <w:t>К</w:t>
+      </w:r>
+      <w:r>
+        <w:rPr>
+          <w:rFonts w:ascii="Times New Roman" w:hAnsi="Times New Roman" w:cs="Times New Roman"/>
+          <w:sz w:val="28"/>
+          <w:szCs w:val="28"/>
+          <w:lang w:val="ru-RU"/>
+        </w:rPr>
+        <w:t>од</w:t>
+      </w:r>
+      <w:r>
+        <w:rPr>
+          <w:rFonts w:ascii="Times New Roman" w:hAnsi="Times New Roman" w:cs="Times New Roman"/>
+          <w:sz w:val="28"/>
+          <w:szCs w:val="28"/>
+          <w:lang w:val="ru-RU"/>
+        </w:rPr>
+        <w:t xml:space="preserve"> функции</w:t>
+      </w:r>
+      <w:r>
+        <w:rPr>
+          <w:rFonts w:ascii="Times New Roman" w:hAnsi="Times New Roman" w:cs="Times New Roman"/>
+          <w:sz w:val="28"/>
+          <w:szCs w:val="28"/>
+          <w:lang w:val="ru-RU"/>
+        </w:rPr>
+        <w:t xml:space="preserve"> представлен на рисунке 3.18.</w:t>
+      </w:r>
+    </w:p>
+    <w:p>
+      <w:pPr>
+        <w:spacing w:after="0" w:line="240" w:lineRule="auto"/>
+        <w:ind w:right="-1044" w:firstLine="709"/>
+        <w:rPr>
+          <w:rFonts w:ascii="Times New Roman" w:hAnsi="Times New Roman" w:cs="Times New Roman"/>
+          <w:sz w:val="28"/>
+          <w:szCs w:val="28"/>
+          <w:lang w:val="ru-RU"/>
+        </w:rPr>
+      </w:pPr>
+    </w:p>
+    <w:p>
+      <w:pPr>
+        <w:spacing w:after="0" w:line="240" w:lineRule="auto"/>
+        <w:ind w:right="-1044"/>
+        <w:jc w:val="center"/>
+        <w:rPr>
+          <w:rFonts w:ascii="Times New Roman" w:hAnsi="Times New Roman" w:cs="Times New Roman"/>
+          <w:sz w:val="28"/>
+          <w:szCs w:val="28"/>
+          <w:lang w:val="ru-RU"/>
+        </w:rPr>
+      </w:pPr>
+      <w:r>
+        <w:rPr>
+          <w:rFonts w:ascii="Times New Roman" w:hAnsi="Times New Roman" w:cs="Times New Roman"/>
+          <w:sz w:val="28"/>
+          <w:szCs w:val="28"/>
+          <w:lang w:val="ru-RU"/>
+        </w:rPr>
+        <w:drawing>
+          <wp:inline distT="0" distB="0" distL="0" distR="0" wp14:anchorId="68160594" wp14:editId="1CB18424">
+            <wp:extent cx="5278120" cy="1525905"/>
+            <wp:effectExtent l="0" t="0" r="0" b="0"/>
+            <wp:docPr id="12" name="Рисунок 12"/>
+            <wp:cNvGraphicFramePr>
+              <a:graphicFrameLocks xmlns:a="http://schemas.openxmlformats.org/drawingml/2006/main" noChangeAspect="1"/>
+            </wp:cNvGraphicFramePr>
+            <a:graphic xmlns:a="http://schemas.openxmlformats.org/drawingml/2006/main">
+              <a:graphicData uri="http://schemas.openxmlformats.org/drawingml/2006/picture">
+                <pic:pic xmlns:pic="http://schemas.openxmlformats.org/drawingml/2006/picture">
+                  <pic:nvPicPr>
+                    <pic:cNvPr id="1" name=""/>
+                    <pic:cNvPicPr/>
+                  </pic:nvPicPr>
+                  <pic:blipFill>
+                    <a:blip r:embed="rId34"/>
+                    <a:stretch>
+                      <a:fillRect/>
+                    </a:stretch>
+                  </pic:blipFill>
+                  <pic:spPr>
+                    <a:xfrm>
+                      <a:off x="0" y="0"/>
+                      <a:ext cx="5278120" cy="1525905"/>
+                    </a:xfrm>
+                    <a:prstGeom prst="rect">
+                      <a:avLst/>
+                    </a:prstGeom>
+                  </pic:spPr>
+                </pic:pic>
+              </a:graphicData>
+            </a:graphic>
+          </wp:inline>
+        </w:drawing>
+      </w:r>
+    </w:p>
+    <w:p>
+      <w:pPr>
+        <w:spacing w:after="0" w:line="240" w:lineRule="auto"/>
+        <w:ind w:right="-1044"/>
+        <w:jc w:val="center"/>
+        <w:rPr>
+          <w:rFonts w:ascii="Times New Roman" w:hAnsi="Times New Roman" w:cs="Times New Roman"/>
+          <w:sz w:val="28"/>
+          <w:szCs w:val="28"/>
+          <w:lang w:val="ru-RU"/>
+        </w:rPr>
+      </w:pPr>
+    </w:p>
+    <w:p>
+      <w:pPr>
+        <w:spacing w:after="0" w:line="240" w:lineRule="auto"/>
+        <w:ind w:right="-1044"/>
+        <w:jc w:val="center"/>
+        <w:rPr>
+          <w:rFonts w:ascii="Times New Roman" w:hAnsi="Times New Roman" w:cs="Times New Roman"/>
+          <w:sz w:val="28"/>
+          <w:szCs w:val="28"/>
+          <w:lang w:val="ru-RU"/>
+        </w:rPr>
+      </w:pPr>
+      <w:r>
+        <w:rPr>
+          <w:rFonts w:ascii="Times New Roman" w:hAnsi="Times New Roman" w:cs="Times New Roman"/>
+          <w:sz w:val="28"/>
+          <w:szCs w:val="28"/>
+          <w:lang w:val="ru-RU"/>
+        </w:rPr>
+        <w:t>Рисунок 3.18 – «Проверка данных на существование»</w:t>
+      </w:r>
+    </w:p>
+    <w:p>
+      <w:pPr>
+        <w:spacing w:after="0" w:line="240" w:lineRule="auto"/>
+        <w:ind w:right="-1044" w:firstLine="709"/>
+        <w:rPr>
+          <w:rFonts w:ascii="Times New Roman" w:hAnsi="Times New Roman" w:cs="Times New Roman"/>
+          <w:sz w:val="28"/>
+          <w:szCs w:val="28"/>
+          <w:lang w:val="ru-RU"/>
+        </w:rPr>
+      </w:pPr>
+    </w:p>
+    <w:p>
+      <w:pPr>
+        <w:spacing w:after="0" w:line="240" w:lineRule="auto"/>
+        <w:ind w:right="-1044" w:firstLine="709"/>
+        <w:rPr>
+          <w:rFonts w:ascii="Times New Roman" w:hAnsi="Times New Roman" w:cs="Times New Roman"/>
+          <w:sz w:val="28"/>
+          <w:szCs w:val="28"/>
+          <w:lang w:val="ru-RU"/>
+        </w:rPr>
+      </w:pPr>
+      <w:r>
+        <w:rPr>
+          <w:rFonts w:ascii="Times New Roman" w:hAnsi="Times New Roman" w:cs="Times New Roman"/>
+          <w:sz w:val="28"/>
+          <w:szCs w:val="28"/>
+          <w:lang w:val="ru-RU"/>
+        </w:rPr>
+        <w:t>Для валидации данных, введенных пользователем создан следующий фрагмент кода, он проверяет не пусты ли обязательные поля и не существуют ли введенные данные. Фрагмент кода изображен на рисунке 3.19.</w:t>
+      </w:r>
+    </w:p>
+    <w:p>
+      <w:pPr>
+        <w:spacing w:after="0" w:line="240" w:lineRule="auto"/>
+        <w:ind w:right="-1044" w:firstLine="709"/>
+        <w:rPr>
+          <w:rFonts w:ascii="Times New Roman" w:hAnsi="Times New Roman" w:cs="Times New Roman"/>
+          <w:sz w:val="28"/>
+          <w:szCs w:val="28"/>
+          <w:lang w:val="ru-RU"/>
+        </w:rPr>
+      </w:pPr>
+    </w:p>
+    <w:p>
+      <w:pPr>
+        <w:spacing w:after="0" w:line="240" w:lineRule="auto"/>
+        <w:ind w:right="-1044" w:firstLine="709"/>
+        <w:rPr>
+          <w:rFonts w:ascii="Times New Roman" w:hAnsi="Times New Roman" w:cs="Times New Roman"/>
+          <w:sz w:val="28"/>
+          <w:szCs w:val="28"/>
+          <w:lang w:val="ru-RU"/>
+        </w:rPr>
+      </w:pPr>
+      <w:r>
+        <w:rPr>
+          <w:rFonts w:ascii="Times New Roman" w:hAnsi="Times New Roman" w:cs="Times New Roman"/>
+          <w:sz w:val="28"/>
+          <w:szCs w:val="28"/>
+          <w:lang w:val="ru-RU"/>
+        </w:rPr>
+        <w:lastRenderedPageBreak/>
+        <w:drawing>
+          <wp:inline distT="0" distB="0" distL="0" distR="0" wp14:anchorId="506AEC0B" wp14:editId="6BF501B1">
+            <wp:extent cx="5278120" cy="2921635"/>
+            <wp:effectExtent l="0" t="0" r="0" b="0"/>
+            <wp:docPr id="13" name="Рисунок 13"/>
+            <wp:cNvGraphicFramePr>
+              <a:graphicFrameLocks xmlns:a="http://schemas.openxmlformats.org/drawingml/2006/main" noChangeAspect="1"/>
+            </wp:cNvGraphicFramePr>
+            <a:graphic xmlns:a="http://schemas.openxmlformats.org/drawingml/2006/main">
+              <a:graphicData uri="http://schemas.openxmlformats.org/drawingml/2006/picture">
+                <pic:pic xmlns:pic="http://schemas.openxmlformats.org/drawingml/2006/picture">
+                  <pic:nvPicPr>
+                    <pic:cNvPr id="1" name=""/>
+                    <pic:cNvPicPr/>
+                  </pic:nvPicPr>
+                  <pic:blipFill>
+                    <a:blip r:embed="rId35"/>
+                    <a:stretch>
+                      <a:fillRect/>
+                    </a:stretch>
+                  </pic:blipFill>
+                  <pic:spPr>
+                    <a:xfrm>
+                      <a:off x="0" y="0"/>
+                      <a:ext cx="5278120" cy="2921635"/>
+                    </a:xfrm>
+                    <a:prstGeom prst="rect">
+                      <a:avLst/>
+                    </a:prstGeom>
+                  </pic:spPr>
+                </pic:pic>
+              </a:graphicData>
+            </a:graphic>
+          </wp:inline>
+        </w:drawing>
+      </w:r>
+    </w:p>
+    <w:p>
+      <w:pPr>
+        <w:spacing w:after="0" w:line="240" w:lineRule="auto"/>
+        <w:ind w:right="-1044" w:firstLine="709"/>
+        <w:rPr>
+          <w:rFonts w:ascii="Times New Roman" w:hAnsi="Times New Roman" w:cs="Times New Roman"/>
+          <w:sz w:val="28"/>
+          <w:szCs w:val="28"/>
+          <w:lang w:val="ru-RU"/>
+        </w:rPr>
+      </w:pPr>
+    </w:p>
+    <w:p>
+      <w:pPr>
+        <w:spacing w:after="0" w:line="240" w:lineRule="auto"/>
+        <w:ind w:right="-1044" w:firstLine="709"/>
+        <w:rPr>
+          <w:rFonts w:ascii="Times New Roman" w:hAnsi="Times New Roman" w:cs="Times New Roman"/>
+          <w:sz w:val="28"/>
+          <w:szCs w:val="28"/>
+          <w:lang w:val="ru-RU"/>
+        </w:rPr>
+      </w:pPr>
+      <w:r>
+        <w:rPr>
+          <w:rFonts w:ascii="Times New Roman" w:hAnsi="Times New Roman" w:cs="Times New Roman"/>
+          <w:sz w:val="28"/>
+          <w:szCs w:val="28"/>
+          <w:lang w:val="ru-RU"/>
+        </w:rPr>
+        <w:t>Рисунок 3.19 – Фрагмент кода валидации введенных данных</w:t>
+      </w:r>
+    </w:p>
     <w:sectPr>
-      <w:headerReference w:type="default" r:id="rId27"/>
+      <w:headerReference w:type="default" r:id="rId36"/>
       <w:pgSz w:w="11906" w:h="16838"/>
       <w:pgMar w:top="1162" w:right="1797" w:bottom="1134" w:left="1797" w:header="284" w:footer="284" w:gutter="0"/>
       <w:cols w:space="720"/>
@@ -36461,7 +39121,7 @@
 <w:hdr xmlns:wpc="http://schemas.microsoft.com/office/word/2010/wordprocessingCanvas" xmlns:cx="http://schemas.microsoft.com/office/drawing/2014/chartex" xmlns:cx1="http://schemas.microsoft.com/office/drawing/2015/9/8/chartex" xmlns:cx2="http://schemas.microsoft.com/office/drawing/2015/10/21/chartex" xmlns:cx3="http://schemas.microsoft.com/office/drawing/2016/5/9/chartex" xmlns:cx4="http://schemas.microsoft.com/office/drawing/2016/5/10/chartex" xmlns:cx5="http://schemas.microsoft.com/office/drawing/2016/5/11/chartex" xmlns:cx6="http://schemas.microsoft.com/office/drawing/2016/5/12/chartex" xmlns:cx7="http://schemas.microsoft.com/office/drawing/2016/5/13/chartex" xmlns:cx8="http://schemas.microsoft.com/office/drawing/2016/5/14/chartex" xmlns:mc="http://schemas.openxmlformats.org/markup-compatibility/2006" xmlns:aink="http://schemas.microsoft.com/office/drawing/2016/ink" xmlns:am3d="http://schemas.microsoft.com/office/drawing/2017/model3d" xmlns:o="urn:schemas-microsoft-com:office:office" xmlns:r="http://schemas.openxmlformats.org/officeDocument/2006/relationships" xmlns:m="http://schemas.openxmlformats.org/officeDocument/2006/math" xmlns:v="urn:schemas-microsoft-com:vml" xmlns:wp14="http://schemas.microsoft.com/office/word/2010/wordprocessingDrawing" xmlns:wp="http://schemas.openxmlformats.org/drawingml/2006/wordprocessingDrawing" xmlns:w10="urn:schemas-microsoft-com:office:word" xmlns:w="http://schemas.openxmlformats.org/wordprocessingml/2006/main" xmlns:w14="http://schemas.microsoft.com/office/word/2010/wordml" xmlns:w15="http://schemas.microsoft.com/office/word/2012/wordml" xmlns:w16cex="http://schemas.microsoft.com/office/word/2018/wordml/cex" xmlns:w16cid="http://schemas.microsoft.com/office/word/2016/wordml/cid" xmlns:w16="http://schemas.microsoft.com/office/word/2018/wordml" xmlns:w16sdtdh="http://schemas.microsoft.com/office/word/2020/wordml/sdtdatahash" xmlns:w16se="http://schemas.microsoft.com/office/word/2015/wordml/symex" xmlns:wpg="http://schemas.microsoft.com/office/word/2010/wordprocessingGroup" xmlns:wpi="http://schemas.microsoft.com/office/word/2010/wordprocessingInk" xmlns:wne="http://schemas.microsoft.com/office/word/2006/wordml" xmlns:wps="http://schemas.microsoft.com/office/word/2010/wordprocessingShape" mc:Ignorable="w14 w15 w16se w16cid w16 w16cex w16sdtdh wp14">
   <w:p>
     <w:pPr>
-      <w:pStyle w:val="a3"/>
+      <w:pStyle w:val="a4"/>
     </w:pPr>
     <w:r>
       <w:rPr>
@@ -38038,6 +40698,176 @@
 <file path=word/numbering.xml><?xml version="1.0" encoding="utf-8"?>
 <w:numbering xmlns:wpc="http://schemas.microsoft.com/office/word/2010/wordprocessingCanvas" xmlns:cx="http://schemas.microsoft.com/office/drawing/2014/chartex" xmlns:cx1="http://schemas.microsoft.com/office/drawing/2015/9/8/chartex" xmlns:cx2="http://schemas.microsoft.com/office/drawing/2015/10/21/chartex" xmlns:cx3="http://schemas.microsoft.com/office/drawing/2016/5/9/chartex" xmlns:cx4="http://schemas.microsoft.com/office/drawing/2016/5/10/chartex" xmlns:cx5="http://schemas.microsoft.com/office/drawing/2016/5/11/chartex" xmlns:cx6="http://schemas.microsoft.com/office/drawing/2016/5/12/chartex" xmlns:cx7="http://schemas.microsoft.com/office/drawing/2016/5/13/chartex" xmlns:cx8="http://schemas.microsoft.com/office/drawing/2016/5/14/chartex" xmlns:mc="http://schemas.openxmlformats.org/markup-compatibility/2006" xmlns:aink="http://schemas.microsoft.com/office/drawing/2016/ink" xmlns:am3d="http://schemas.microsoft.com/office/drawing/2017/model3d" xmlns:o="urn:schemas-microsoft-com:office:office" xmlns:r="http://schemas.openxmlformats.org/officeDocument/2006/relationships" xmlns:m="http://schemas.openxmlformats.org/officeDocument/2006/math" xmlns:v="urn:schemas-microsoft-com:vml" xmlns:wp14="http://schemas.microsoft.com/office/word/2010/wordprocessingDrawing" xmlns:wp="http://schemas.openxmlformats.org/drawingml/2006/wordprocessingDrawing" xmlns:w10="urn:schemas-microsoft-com:office:word" xmlns:w="http://schemas.openxmlformats.org/wordprocessingml/2006/main" xmlns:w14="http://schemas.microsoft.com/office/word/2010/wordml" xmlns:w15="http://schemas.microsoft.com/office/word/2012/wordml" xmlns:w16cex="http://schemas.microsoft.com/office/word/2018/wordml/cex" xmlns:w16cid="http://schemas.microsoft.com/office/word/2016/wordml/cid" xmlns:w16="http://schemas.microsoft.com/office/word/2018/wordml" xmlns:w16sdtdh="http://schemas.microsoft.com/office/word/2020/wordml/sdtdatahash" xmlns:w16se="http://schemas.microsoft.com/office/word/2015/wordml/symex" xmlns:wpg="http://schemas.microsoft.com/office/word/2010/wordprocessingGroup" xmlns:wpi="http://schemas.microsoft.com/office/word/2010/wordprocessingInk" xmlns:wne="http://schemas.microsoft.com/office/word/2006/wordml" xmlns:wps="http://schemas.microsoft.com/office/word/2010/wordprocessingShape" mc:Ignorable="w14 w15 w16se w16cid w16 w16cex w16sdtdh wp14">
   <w:abstractNum w:abstractNumId="0" w15:restartNumberingAfterBreak="0">
+    <w:nsid w:val="FFFFFF89"/>
+    <w:multiLevelType w:val="singleLevel"/>
+    <w:tmpl w:val="95F438CA"/>
+    <w:lvl w:ilvl="0">
+      <w:start w:val="1"/>
+      <w:numFmt w:val="bullet"/>
+      <w:pStyle w:val="a"/>
+      <w:lvlText w:val=""/>
+      <w:lvlJc w:val="left"/>
+      <w:pPr>
+        <w:tabs>
+          <w:tab w:val="num" w:pos="360"/>
+        </w:tabs>
+        <w:ind w:left="360" w:hanging="360"/>
+      </w:pPr>
+      <w:rPr>
+        <w:rFonts w:ascii="Symbol" w:hAnsi="Symbol" w:hint="default"/>
+      </w:rPr>
+    </w:lvl>
+  </w:abstractNum>
+  <w:abstractNum w:abstractNumId="1" w15:restartNumberingAfterBreak="0">
+    <w:nsid w:val="008A6F40"/>
+    <w:multiLevelType w:val="multilevel"/>
+    <w:tmpl w:val="64EC2468"/>
+    <w:lvl w:ilvl="0">
+      <w:start w:val="1"/>
+      <w:numFmt w:val="bullet"/>
+      <w:suff w:val="space"/>
+      <w:lvlText w:val=""/>
+      <w:lvlJc w:val="left"/>
+      <w:pPr>
+        <w:ind w:left="0" w:firstLine="709"/>
+      </w:pPr>
+      <w:rPr>
+        <w:rFonts w:ascii="Symbol" w:hAnsi="Symbol" w:hint="default"/>
+        <w:color w:val="auto"/>
+        <w:sz w:val="20"/>
+        <w:lang w:val="en-US"/>
+      </w:rPr>
+    </w:lvl>
+    <w:lvl w:ilvl="1">
+      <w:start w:val="1"/>
+      <w:numFmt w:val="bullet"/>
+      <w:lvlText w:val="o"/>
+      <w:lvlJc w:val="left"/>
+      <w:pPr>
+        <w:tabs>
+          <w:tab w:val="num" w:pos="1440"/>
+        </w:tabs>
+        <w:ind w:left="1440" w:hanging="360"/>
+      </w:pPr>
+      <w:rPr>
+        <w:rFonts w:ascii="Courier New" w:hAnsi="Courier New" w:hint="default"/>
+        <w:sz w:val="20"/>
+      </w:rPr>
+    </w:lvl>
+    <w:lvl w:ilvl="2">
+      <w:start w:val="1"/>
+      <w:numFmt w:val="bullet"/>
+      <w:lvlText w:val=""/>
+      <w:lvlJc w:val="left"/>
+      <w:pPr>
+        <w:tabs>
+          <w:tab w:val="num" w:pos="2160"/>
+        </w:tabs>
+        <w:ind w:left="2160" w:hanging="360"/>
+      </w:pPr>
+      <w:rPr>
+        <w:rFonts w:ascii="Wingdings" w:hAnsi="Wingdings" w:hint="default"/>
+        <w:sz w:val="20"/>
+      </w:rPr>
+    </w:lvl>
+    <w:lvl w:ilvl="3">
+      <w:start w:val="1"/>
+      <w:numFmt w:val="bullet"/>
+      <w:lvlText w:val=""/>
+      <w:lvlJc w:val="left"/>
+      <w:pPr>
+        <w:tabs>
+          <w:tab w:val="num" w:pos="2880"/>
+        </w:tabs>
+        <w:ind w:left="2880" w:hanging="360"/>
+      </w:pPr>
+      <w:rPr>
+        <w:rFonts w:ascii="Wingdings" w:hAnsi="Wingdings" w:hint="default"/>
+        <w:sz w:val="20"/>
+      </w:rPr>
+    </w:lvl>
+    <w:lvl w:ilvl="4">
+      <w:start w:val="1"/>
+      <w:numFmt w:val="bullet"/>
+      <w:lvlText w:val=""/>
+      <w:lvlJc w:val="left"/>
+      <w:pPr>
+        <w:tabs>
+          <w:tab w:val="num" w:pos="3600"/>
+        </w:tabs>
+        <w:ind w:left="3600" w:hanging="360"/>
+      </w:pPr>
+      <w:rPr>
+        <w:rFonts w:ascii="Wingdings" w:hAnsi="Wingdings" w:hint="default"/>
+        <w:sz w:val="20"/>
+      </w:rPr>
+    </w:lvl>
+    <w:lvl w:ilvl="5">
+      <w:start w:val="1"/>
+      <w:numFmt w:val="bullet"/>
+      <w:lvlText w:val=""/>
+      <w:lvlJc w:val="left"/>
+      <w:pPr>
+        <w:tabs>
+          <w:tab w:val="num" w:pos="4320"/>
+        </w:tabs>
+        <w:ind w:left="4320" w:hanging="360"/>
+      </w:pPr>
+      <w:rPr>
+        <w:rFonts w:ascii="Wingdings" w:hAnsi="Wingdings" w:hint="default"/>
+        <w:sz w:val="20"/>
+      </w:rPr>
+    </w:lvl>
+    <w:lvl w:ilvl="6">
+      <w:start w:val="1"/>
+      <w:numFmt w:val="bullet"/>
+      <w:lvlText w:val=""/>
+      <w:lvlJc w:val="left"/>
+      <w:pPr>
+        <w:tabs>
+          <w:tab w:val="num" w:pos="5040"/>
+        </w:tabs>
+        <w:ind w:left="5040" w:hanging="360"/>
+      </w:pPr>
+      <w:rPr>
+        <w:rFonts w:ascii="Wingdings" w:hAnsi="Wingdings" w:hint="default"/>
+        <w:sz w:val="20"/>
+      </w:rPr>
+    </w:lvl>
+    <w:lvl w:ilvl="7">
+      <w:start w:val="1"/>
+      <w:numFmt w:val="bullet"/>
+      <w:lvlText w:val=""/>
+      <w:lvlJc w:val="left"/>
+      <w:pPr>
+        <w:tabs>
+          <w:tab w:val="num" w:pos="5760"/>
+        </w:tabs>
+        <w:ind w:left="5760" w:hanging="360"/>
+      </w:pPr>
+      <w:rPr>
+        <w:rFonts w:ascii="Wingdings" w:hAnsi="Wingdings" w:hint="default"/>
+        <w:sz w:val="20"/>
+      </w:rPr>
+    </w:lvl>
+    <w:lvl w:ilvl="8">
+      <w:start w:val="1"/>
+      <w:numFmt w:val="bullet"/>
+      <w:lvlText w:val=""/>
+      <w:lvlJc w:val="left"/>
+      <w:pPr>
+        <w:tabs>
+          <w:tab w:val="num" w:pos="6480"/>
+        </w:tabs>
+        <w:ind w:left="6480" w:hanging="360"/>
+      </w:pPr>
+      <w:rPr>
+        <w:rFonts w:ascii="Wingdings" w:hAnsi="Wingdings" w:hint="default"/>
+        <w:sz w:val="20"/>
+      </w:rPr>
+    </w:lvl>
+  </w:abstractNum>
+  <w:abstractNum w:abstractNumId="2" w15:restartNumberingAfterBreak="0">
     <w:nsid w:val="36146367"/>
     <w:multiLevelType w:val="multilevel"/>
     <w:tmpl w:val="84AE9B8C"/>
@@ -38151,7 +40981,7 @@
       </w:rPr>
     </w:lvl>
   </w:abstractNum>
-  <w:abstractNum w:abstractNumId="1" w15:restartNumberingAfterBreak="0">
+  <w:abstractNum w:abstractNumId="3" w15:restartNumberingAfterBreak="0">
     <w:nsid w:val="3F402C63"/>
     <w:multiLevelType w:val="multilevel"/>
     <w:tmpl w:val="F4CE0F7C"/>
@@ -38264,7 +41094,7 @@
       </w:rPr>
     </w:lvl>
   </w:abstractNum>
-  <w:abstractNum w:abstractNumId="2" w15:restartNumberingAfterBreak="0">
+  <w:abstractNum w:abstractNumId="4" w15:restartNumberingAfterBreak="0">
     <w:nsid w:val="48885EB2"/>
     <w:multiLevelType w:val="multilevel"/>
     <w:tmpl w:val="CE30828A"/>
@@ -38411,7 +41241,7 @@
       </w:rPr>
     </w:lvl>
   </w:abstractNum>
-  <w:abstractNum w:abstractNumId="3" w15:restartNumberingAfterBreak="0">
+  <w:abstractNum w:abstractNumId="5" w15:restartNumberingAfterBreak="0">
     <w:nsid w:val="51143B64"/>
     <w:multiLevelType w:val="multilevel"/>
     <w:tmpl w:val="F68CE684"/>
@@ -38526,18 +41356,18 @@
       </w:rPr>
     </w:lvl>
   </w:abstractNum>
-  <w:abstractNum w:abstractNumId="4" w15:restartNumberingAfterBreak="0">
+  <w:abstractNum w:abstractNumId="6" w15:restartNumberingAfterBreak="0">
     <w:nsid w:val="52553DBF"/>
     <w:multiLevelType w:val="hybridMultilevel"/>
-    <w:tmpl w:val="3B7EA470"/>
-    <w:lvl w:ilvl="0" w:tplc="72C0B272">
+    <w:tmpl w:val="F954D28C"/>
+    <w:lvl w:ilvl="0" w:tplc="D3C6D7C4">
       <w:start w:val="1"/>
       <w:numFmt w:val="bullet"/>
       <w:suff w:val="space"/>
       <w:lvlText w:val=""/>
       <w:lvlJc w:val="left"/>
       <w:pPr>
-        <w:ind w:left="720" w:hanging="360"/>
+        <w:ind w:left="0" w:firstLine="709"/>
       </w:pPr>
       <w:rPr>
         <w:rFonts w:ascii="Symbol" w:hAnsi="Symbol" w:hint="default"/>
@@ -38640,7 +41470,154 @@
       </w:rPr>
     </w:lvl>
   </w:abstractNum>
-  <w:abstractNum w:abstractNumId="5" w15:restartNumberingAfterBreak="0">
+  <w:abstractNum w:abstractNumId="7" w15:restartNumberingAfterBreak="0">
+    <w:nsid w:val="583413A3"/>
+    <w:multiLevelType w:val="multilevel"/>
+    <w:tmpl w:val="88769E72"/>
+    <w:lvl w:ilvl="0">
+      <w:start w:val="1"/>
+      <w:numFmt w:val="bullet"/>
+      <w:suff w:val="space"/>
+      <w:lvlText w:val=""/>
+      <w:lvlJc w:val="left"/>
+      <w:pPr>
+        <w:ind w:left="0" w:firstLine="709"/>
+      </w:pPr>
+      <w:rPr>
+        <w:rFonts w:ascii="Symbol" w:hAnsi="Symbol" w:hint="default"/>
+        <w:sz w:val="20"/>
+      </w:rPr>
+    </w:lvl>
+    <w:lvl w:ilvl="1">
+      <w:start w:val="1"/>
+      <w:numFmt w:val="bullet"/>
+      <w:lvlText w:val="o"/>
+      <w:lvlJc w:val="left"/>
+      <w:pPr>
+        <w:tabs>
+          <w:tab w:val="num" w:pos="1440"/>
+        </w:tabs>
+        <w:ind w:left="1440" w:hanging="360"/>
+      </w:pPr>
+      <w:rPr>
+        <w:rFonts w:ascii="Courier New" w:hAnsi="Courier New" w:hint="default"/>
+        <w:sz w:val="20"/>
+      </w:rPr>
+    </w:lvl>
+    <w:lvl w:ilvl="2">
+      <w:start w:val="1"/>
+      <w:numFmt w:val="bullet"/>
+      <w:lvlText w:val=""/>
+      <w:lvlJc w:val="left"/>
+      <w:pPr>
+        <w:tabs>
+          <w:tab w:val="num" w:pos="2160"/>
+        </w:tabs>
+        <w:ind w:left="2160" w:hanging="360"/>
+      </w:pPr>
+      <w:rPr>
+        <w:rFonts w:ascii="Wingdings" w:hAnsi="Wingdings" w:hint="default"/>
+        <w:sz w:val="20"/>
+      </w:rPr>
+    </w:lvl>
+    <w:lvl w:ilvl="3">
+      <w:start w:val="1"/>
+      <w:numFmt w:val="bullet"/>
+      <w:lvlText w:val=""/>
+      <w:lvlJc w:val="left"/>
+      <w:pPr>
+        <w:tabs>
+          <w:tab w:val="num" w:pos="2880"/>
+        </w:tabs>
+        <w:ind w:left="2880" w:hanging="360"/>
+      </w:pPr>
+      <w:rPr>
+        <w:rFonts w:ascii="Wingdings" w:hAnsi="Wingdings" w:hint="default"/>
+        <w:sz w:val="20"/>
+      </w:rPr>
+    </w:lvl>
+    <w:lvl w:ilvl="4">
+      <w:start w:val="1"/>
+      <w:numFmt w:val="bullet"/>
+      <w:lvlText w:val=""/>
+      <w:lvlJc w:val="left"/>
+      <w:pPr>
+        <w:tabs>
+          <w:tab w:val="num" w:pos="3600"/>
+        </w:tabs>
+        <w:ind w:left="3600" w:hanging="360"/>
+      </w:pPr>
+      <w:rPr>
+        <w:rFonts w:ascii="Wingdings" w:hAnsi="Wingdings" w:hint="default"/>
+        <w:sz w:val="20"/>
+      </w:rPr>
+    </w:lvl>
+    <w:lvl w:ilvl="5">
+      <w:start w:val="1"/>
+      <w:numFmt w:val="bullet"/>
+      <w:lvlText w:val=""/>
+      <w:lvlJc w:val="left"/>
+      <w:pPr>
+        <w:tabs>
+          <w:tab w:val="num" w:pos="4320"/>
+        </w:tabs>
+        <w:ind w:left="4320" w:hanging="360"/>
+      </w:pPr>
+      <w:rPr>
+        <w:rFonts w:ascii="Wingdings" w:hAnsi="Wingdings" w:hint="default"/>
+        <w:sz w:val="20"/>
+      </w:rPr>
+    </w:lvl>
+    <w:lvl w:ilvl="6">
+      <w:start w:val="1"/>
+      <w:numFmt w:val="bullet"/>
+      <w:lvlText w:val=""/>
+      <w:lvlJc w:val="left"/>
+      <w:pPr>
+        <w:tabs>
+          <w:tab w:val="num" w:pos="5040"/>
+        </w:tabs>
+        <w:ind w:left="5040" w:hanging="360"/>
+      </w:pPr>
+      <w:rPr>
+        <w:rFonts w:ascii="Wingdings" w:hAnsi="Wingdings" w:hint="default"/>
+        <w:sz w:val="20"/>
+      </w:rPr>
+    </w:lvl>
+    <w:lvl w:ilvl="7">
+      <w:start w:val="1"/>
+      <w:numFmt w:val="bullet"/>
+      <w:lvlText w:val=""/>
+      <w:lvlJc w:val="left"/>
+      <w:pPr>
+        <w:tabs>
+          <w:tab w:val="num" w:pos="5760"/>
+        </w:tabs>
+        <w:ind w:left="5760" w:hanging="360"/>
+      </w:pPr>
+      <w:rPr>
+        <w:rFonts w:ascii="Wingdings" w:hAnsi="Wingdings" w:hint="default"/>
+        <w:sz w:val="20"/>
+      </w:rPr>
+    </w:lvl>
+    <w:lvl w:ilvl="8">
+      <w:start w:val="1"/>
+      <w:numFmt w:val="bullet"/>
+      <w:lvlText w:val=""/>
+      <w:lvlJc w:val="left"/>
+      <w:pPr>
+        <w:tabs>
+          <w:tab w:val="num" w:pos="6480"/>
+        </w:tabs>
+        <w:ind w:left="6480" w:hanging="360"/>
+      </w:pPr>
+      <w:rPr>
+        <w:rFonts w:ascii="Wingdings" w:hAnsi="Wingdings" w:hint="default"/>
+        <w:sz w:val="20"/>
+      </w:rPr>
+    </w:lvl>
+  </w:abstractNum>
+  <w:abstractNum w:abstractNumId="8" w15:restartNumberingAfterBreak="0">
     <w:nsid w:val="60D80C07"/>
     <w:multiLevelType w:val="multilevel"/>
     <w:tmpl w:val="0B425B04"/>
@@ -38787,7 +41764,7 @@
       </w:rPr>
     </w:lvl>
   </w:abstractNum>
-  <w:abstractNum w:abstractNumId="6" w15:restartNumberingAfterBreak="0">
+  <w:abstractNum w:abstractNumId="9" w15:restartNumberingAfterBreak="0">
     <w:nsid w:val="6E9934B7"/>
     <w:multiLevelType w:val="hybridMultilevel"/>
     <w:tmpl w:val="2A38F7E4"/>
@@ -38877,7 +41854,7 @@
       </w:pPr>
     </w:lvl>
   </w:abstractNum>
-  <w:abstractNum w:abstractNumId="7" w15:restartNumberingAfterBreak="0">
+  <w:abstractNum w:abstractNumId="10" w15:restartNumberingAfterBreak="0">
     <w:nsid w:val="6F6C60E3"/>
     <w:multiLevelType w:val="hybridMultilevel"/>
     <w:tmpl w:val="7B5C0CE4"/>
@@ -38967,7 +41944,7 @@
       </w:pPr>
     </w:lvl>
   </w:abstractNum>
-  <w:abstractNum w:abstractNumId="8" w15:restartNumberingAfterBreak="0">
+  <w:abstractNum w:abstractNumId="11" w15:restartNumberingAfterBreak="0">
     <w:nsid w:val="701477B7"/>
     <w:multiLevelType w:val="hybridMultilevel"/>
     <w:tmpl w:val="FC7EF660"/>
@@ -39082,31 +42059,40 @@
     </w:lvl>
   </w:abstractNum>
   <w:num w:numId="1">
+    <w:abstractNumId w:val="10"/>
+  </w:num>
+  <w:num w:numId="2">
+    <w:abstractNumId w:val="8"/>
+  </w:num>
+  <w:num w:numId="3">
+    <w:abstractNumId w:val="11"/>
+  </w:num>
+  <w:num w:numId="4">
+    <w:abstractNumId w:val="4"/>
+  </w:num>
+  <w:num w:numId="5">
+    <w:abstractNumId w:val="9"/>
+  </w:num>
+  <w:num w:numId="6">
+    <w:abstractNumId w:val="5"/>
+  </w:num>
+  <w:num w:numId="7">
+    <w:abstractNumId w:val="2"/>
+  </w:num>
+  <w:num w:numId="8">
+    <w:abstractNumId w:val="3"/>
+  </w:num>
+  <w:num w:numId="9">
+    <w:abstractNumId w:val="6"/>
+  </w:num>
+  <w:num w:numId="10">
+    <w:abstractNumId w:val="1"/>
+  </w:num>
+  <w:num w:numId="11">
     <w:abstractNumId w:val="7"/>
   </w:num>
-  <w:num w:numId="2">
-    <w:abstractNumId w:val="5"/>
-  </w:num>
-  <w:num w:numId="3">
-    <w:abstractNumId w:val="8"/>
-  </w:num>
-  <w:num w:numId="4">
-    <w:abstractNumId w:val="2"/>
-  </w:num>
-  <w:num w:numId="5">
-    <w:abstractNumId w:val="6"/>
-  </w:num>
-  <w:num w:numId="6">
-    <w:abstractNumId w:val="3"/>
-  </w:num>
-  <w:num w:numId="7">
+  <w:num w:numId="12">
     <w:abstractNumId w:val="0"/>
-  </w:num>
-  <w:num w:numId="8">
-    <w:abstractNumId w:val="1"/>
-  </w:num>
-  <w:num w:numId="9">
-    <w:abstractNumId w:val="4"/>
   </w:num>
 </w:numbering>
 </file>
@@ -39508,16 +42494,17 @@
     <w:lsdException w:name="Unresolved Mention" w:semiHidden="1" w:unhideWhenUsed="1"/>
     <w:lsdException w:name="Smart Link" w:semiHidden="1" w:unhideWhenUsed="1"/>
   </w:latentStyles>
-  <w:style w:type="paragraph" w:default="1" w:styleId="a">
+  <w:style w:type="paragraph" w:default="1" w:styleId="a0">
     <w:name w:val="Normal"/>
     <w:qFormat/>
   </w:style>
-  <w:style w:type="character" w:default="1" w:styleId="a0">
+  <w:style w:type="character" w:default="1" w:styleId="a1">
     <w:name w:val="Default Paragraph Font"/>
     <w:uiPriority w:val="1"/>
+    <w:semiHidden/>
     <w:unhideWhenUsed/>
   </w:style>
-  <w:style w:type="table" w:default="1" w:styleId="a1">
+  <w:style w:type="table" w:default="1" w:styleId="a2">
     <w:name w:val="Normal Table"/>
     <w:uiPriority w:val="99"/>
     <w:semiHidden/>
@@ -39532,16 +42519,16 @@
       </w:tblCellMar>
     </w:tblPr>
   </w:style>
-  <w:style w:type="numbering" w:default="1" w:styleId="a2">
+  <w:style w:type="numbering" w:default="1" w:styleId="a3">
     <w:name w:val="No List"/>
     <w:uiPriority w:val="99"/>
     <w:semiHidden/>
     <w:unhideWhenUsed/>
   </w:style>
-  <w:style w:type="paragraph" w:styleId="a3">
+  <w:style w:type="paragraph" w:styleId="a4">
     <w:name w:val="header"/>
-    <w:basedOn w:val="a"/>
-    <w:link w:val="a4"/>
+    <w:basedOn w:val="a0"/>
+    <w:link w:val="a5"/>
     <w:uiPriority w:val="99"/>
     <w:unhideWhenUsed/>
     <w:rsid w:val="00BF6F7F"/>
@@ -39553,17 +42540,17 @@
       <w:spacing w:after="0" w:line="240" w:lineRule="auto"/>
     </w:pPr>
   </w:style>
-  <w:style w:type="character" w:customStyle="1" w:styleId="a4">
+  <w:style w:type="character" w:customStyle="1" w:styleId="a5">
     <w:name w:val="Верхний колонтитул Знак"/>
-    <w:basedOn w:val="a0"/>
-    <w:link w:val="a3"/>
+    <w:basedOn w:val="a1"/>
+    <w:link w:val="a4"/>
     <w:uiPriority w:val="99"/>
     <w:rsid w:val="00BF6F7F"/>
   </w:style>
-  <w:style w:type="paragraph" w:styleId="a5">
+  <w:style w:type="paragraph" w:styleId="a6">
     <w:name w:val="footer"/>
-    <w:basedOn w:val="a"/>
-    <w:link w:val="a6"/>
+    <w:basedOn w:val="a0"/>
+    <w:link w:val="a7"/>
     <w:uiPriority w:val="99"/>
     <w:unhideWhenUsed/>
     <w:rsid w:val="00BF6F7F"/>
@@ -39575,16 +42562,16 @@
       <w:spacing w:after="0" w:line="240" w:lineRule="auto"/>
     </w:pPr>
   </w:style>
-  <w:style w:type="character" w:customStyle="1" w:styleId="a6">
+  <w:style w:type="character" w:customStyle="1" w:styleId="a7">
     <w:name w:val="Нижний колонтитул Знак"/>
-    <w:basedOn w:val="a0"/>
-    <w:link w:val="a5"/>
+    <w:basedOn w:val="a1"/>
+    <w:link w:val="a6"/>
     <w:uiPriority w:val="99"/>
     <w:rsid w:val="00BF6F7F"/>
   </w:style>
-  <w:style w:type="character" w:styleId="a7">
+  <w:style w:type="character" w:styleId="a8">
     <w:name w:val="Hyperlink"/>
-    <w:basedOn w:val="a0"/>
+    <w:basedOn w:val="a1"/>
     <w:uiPriority w:val="99"/>
     <w:unhideWhenUsed/>
     <w:rsid w:val="00BF6F7F"/>
@@ -39593,9 +42580,9 @@
       <w:u w:val="single"/>
     </w:rPr>
   </w:style>
-  <w:style w:type="character" w:styleId="a8">
+  <w:style w:type="character" w:styleId="a9">
     <w:name w:val="Unresolved Mention"/>
-    <w:basedOn w:val="a0"/>
+    <w:basedOn w:val="a1"/>
     <w:uiPriority w:val="99"/>
     <w:semiHidden/>
     <w:unhideWhenUsed/>
@@ -39604,6 +42591,69 @@
       <w:color w:val="605E5C"/>
       <w:shd w:val="clear" w:color="auto" w:fill="E1DFDD"/>
     </w:rPr>
+  </w:style>
+  <w:style w:type="paragraph" w:styleId="aa">
+    <w:name w:val="List Paragraph"/>
+    <w:basedOn w:val="a0"/>
+    <w:uiPriority w:val="34"/>
+    <w:qFormat/>
+    <w:rsid w:val="0092370B"/>
+    <w:pPr>
+      <w:ind w:left="720"/>
+      <w:contextualSpacing/>
+    </w:pPr>
+  </w:style>
+  <w:style w:type="paragraph" w:styleId="ab">
+    <w:name w:val="footnote text"/>
+    <w:basedOn w:val="a0"/>
+    <w:link w:val="ac"/>
+    <w:uiPriority w:val="99"/>
+    <w:semiHidden/>
+    <w:unhideWhenUsed/>
+    <w:rsid w:val="0092370B"/>
+    <w:pPr>
+      <w:spacing w:after="0" w:line="240" w:lineRule="auto"/>
+    </w:pPr>
+    <w:rPr>
+      <w:sz w:val="20"/>
+      <w:szCs w:val="20"/>
+    </w:rPr>
+  </w:style>
+  <w:style w:type="character" w:customStyle="1" w:styleId="ac">
+    <w:name w:val="Текст сноски Знак"/>
+    <w:basedOn w:val="a1"/>
+    <w:link w:val="ab"/>
+    <w:uiPriority w:val="99"/>
+    <w:semiHidden/>
+    <w:rsid w:val="0092370B"/>
+    <w:rPr>
+      <w:sz w:val="20"/>
+      <w:szCs w:val="20"/>
+    </w:rPr>
+  </w:style>
+  <w:style w:type="character" w:styleId="ad">
+    <w:name w:val="footnote reference"/>
+    <w:basedOn w:val="a1"/>
+    <w:uiPriority w:val="99"/>
+    <w:semiHidden/>
+    <w:unhideWhenUsed/>
+    <w:rsid w:val="0092370B"/>
+    <w:rPr>
+      <w:vertAlign w:val="superscript"/>
+    </w:rPr>
+  </w:style>
+  <w:style w:type="paragraph" w:styleId="a">
+    <w:name w:val="List Bullet"/>
+    <w:basedOn w:val="a0"/>
+    <w:uiPriority w:val="99"/>
+    <w:unhideWhenUsed/>
+    <w:rsid w:val="00795E09"/>
+    <w:pPr>
+      <w:numPr>
+        <w:numId w:val="12"/>
+      </w:numPr>
+      <w:contextualSpacing/>
+    </w:pPr>
   </w:style>
 </w:styles>
 </file>

</xml_diff>